<commit_message>
final of the final finalized CDC
</commit_message>
<xml_diff>
--- a/Documentation/Cahier des charges/alpha/Cahier des charges_FINAL.docx
+++ b/Documentation/Cahier des charges/alpha/Cahier des charges_FINAL.docx
@@ -1,13 +1,18 @@
 
 <file path=word/document.xml><?xml version="1.0" encoding="utf-8"?>
-<w:document xmlns:wpc="http://schemas.microsoft.com/office/word/2010/wordprocessingCanvas" xmlns:mc="http://schemas.openxmlformats.org/markup-compatibility/2006" xmlns:o="urn:schemas-microsoft-com:office:office" xmlns:r="http://schemas.openxmlformats.org/officeDocument/2006/relationships" xmlns:m="http://schemas.openxmlformats.org/officeDocument/2006/math" xmlns:v="urn:schemas-microsoft-com:vml" xmlns:wp14="http://schemas.microsoft.com/office/word/2010/wordprocessingDrawing" xmlns:wp="http://schemas.openxmlformats.org/drawingml/2006/wordprocessingDrawing" xmlns:w10="urn:schemas-microsoft-com:office:word" xmlns:w="http://schemas.openxmlformats.org/wordprocessingml/2006/main" xmlns:w14="http://schemas.microsoft.com/office/word/2010/wordml" xmlns:w15="http://schemas.microsoft.com/office/word/2012/wordml" xmlns:wpg="http://schemas.microsoft.com/office/word/2010/wordprocessingGroup" xmlns:wpi="http://schemas.microsoft.com/office/word/2010/wordprocessingInk" xmlns:wne="http://schemas.microsoft.com/office/word/2006/wordml" xmlns:wps="http://schemas.microsoft.com/office/word/2010/wordprocessingShape" mc:Ignorable="w14 w15 wp14">
+<w:document xmlns:wpc="http://schemas.microsoft.com/office/word/2010/wordprocessingCanvas" xmlns:mc="http://schemas.openxmlformats.org/markup-compatibility/2006" xmlns:o="urn:schemas-microsoft-com:office:office" xmlns:r="http://schemas.openxmlformats.org/officeDocument/2006/relationships" xmlns:m="http://schemas.openxmlformats.org/officeDocument/2006/math" xmlns:v="urn:schemas-microsoft-com:vml" xmlns:wp14="http://schemas.microsoft.com/office/word/2010/wordprocessingDrawing" xmlns:wp="http://schemas.openxmlformats.org/drawingml/2006/wordprocessingDrawing" xmlns:w10="urn:schemas-microsoft-com:office:word" xmlns:w="http://schemas.openxmlformats.org/wordprocessingml/2006/main" xmlns:w14="http://schemas.microsoft.com/office/word/2010/wordml" xmlns:wpg="http://schemas.microsoft.com/office/word/2010/wordprocessingGroup" xmlns:wpi="http://schemas.microsoft.com/office/word/2010/wordprocessingInk" xmlns:wne="http://schemas.microsoft.com/office/word/2006/wordml" xmlns:wps="http://schemas.microsoft.com/office/word/2010/wordprocessingShape" mc:Ignorable="w14 wp14">
   <w:body>
     <w:p>
       <w:pPr>
         <w:pStyle w:val="Titreprincipal-HE-Arc"/>
       </w:pPr>
       <w:r>
-        <w:t>Cahier des charges</w:t>
+        <w:t>Cahier d</w:t>
+      </w:r>
+      <w:bookmarkStart w:id="0" w:name="_GoBack"/>
+      <w:bookmarkEnd w:id="0"/>
+      <w:r>
+        <w:t>es charges</w:t>
       </w:r>
     </w:p>
     <w:tbl>
@@ -33,6 +38,7 @@
           <w:p>
             <w:pPr>
               <w:pStyle w:val="Corpsdetexte-HE-Arc"/>
+              <w:jc w:val="both"/>
             </w:pPr>
             <w:r>
               <w:t>Sujet</w:t>
@@ -47,6 +53,7 @@
           <w:p>
             <w:pPr>
               <w:pStyle w:val="Corpsdetexte-HE-Arc"/>
+              <w:jc w:val="both"/>
               <w:cnfStyle w:val="100000000000" w:firstRow="1" w:lastRow="0" w:firstColumn="0" w:lastColumn="0" w:oddVBand="0" w:evenVBand="0" w:oddHBand="0" w:evenHBand="0" w:firstRowFirstColumn="0" w:firstRowLastColumn="0" w:lastRowFirstColumn="0" w:lastRowLastColumn="0"/>
             </w:pPr>
             <w:r>
@@ -69,12 +76,11 @@
           <w:p>
             <w:pPr>
               <w:pStyle w:val="Corpsdetexte-HE-Arc"/>
+              <w:jc w:val="both"/>
             </w:pPr>
             <w:r>
               <w:t>Membres</w:t>
             </w:r>
-            <w:bookmarkStart w:id="0" w:name="_GoBack"/>
-            <w:bookmarkEnd w:id="0"/>
           </w:p>
         </w:tc>
         <w:tc>
@@ -88,6 +94,7 @@
           <w:p>
             <w:pPr>
               <w:pStyle w:val="Corpsdetexte-HE-Arc"/>
+              <w:jc w:val="both"/>
               <w:cnfStyle w:val="000000100000" w:firstRow="0" w:lastRow="0" w:firstColumn="0" w:lastColumn="0" w:oddVBand="0" w:evenVBand="0" w:oddHBand="1" w:evenHBand="0" w:firstRowFirstColumn="0" w:firstRowLastColumn="0" w:lastRowFirstColumn="0" w:lastRowLastColumn="0"/>
             </w:pPr>
             <w:r>
@@ -106,6 +113,7 @@
           <w:p>
             <w:pPr>
               <w:pStyle w:val="Corpsdetexte-HE-Arc"/>
+              <w:jc w:val="both"/>
               <w:cnfStyle w:val="000000100000" w:firstRow="0" w:lastRow="0" w:firstColumn="0" w:lastColumn="0" w:oddVBand="0" w:evenVBand="0" w:oddHBand="1" w:evenHBand="0" w:firstRowFirstColumn="0" w:firstRowLastColumn="0" w:lastRowFirstColumn="0" w:lastRowLastColumn="0"/>
               <w:rPr>
                 <w:lang w:val="fr-CH"/>
@@ -133,6 +141,7 @@
           <w:p>
             <w:pPr>
               <w:pStyle w:val="Corpsdetexte-HE-Arc"/>
+              <w:jc w:val="both"/>
             </w:pPr>
           </w:p>
         </w:tc>
@@ -148,6 +157,7 @@
           <w:p>
             <w:pPr>
               <w:pStyle w:val="Corpsdetexte-HE-Arc"/>
+              <w:jc w:val="both"/>
               <w:cnfStyle w:val="000000000000" w:firstRow="0" w:lastRow="0" w:firstColumn="0" w:lastColumn="0" w:oddVBand="0" w:evenVBand="0" w:oddHBand="0" w:evenHBand="0" w:firstRowFirstColumn="0" w:firstRowLastColumn="0" w:lastRowFirstColumn="0" w:lastRowLastColumn="0"/>
             </w:pPr>
             <w:r>
@@ -167,6 +177,7 @@
           <w:p>
             <w:pPr>
               <w:pStyle w:val="Corpsdetexte-HE-Arc"/>
+              <w:jc w:val="both"/>
               <w:cnfStyle w:val="000000000000" w:firstRow="0" w:lastRow="0" w:firstColumn="0" w:lastColumn="0" w:oddVBand="0" w:evenVBand="0" w:oddHBand="0" w:evenHBand="0" w:firstRowFirstColumn="0" w:firstRowLastColumn="0" w:lastRowFirstColumn="0" w:lastRowLastColumn="0"/>
               <w:rPr>
                 <w:lang w:val="fr-CH"/>
@@ -201,6 +212,7 @@
           <w:p>
             <w:pPr>
               <w:pStyle w:val="Corpsdetexte-HE-Arc"/>
+              <w:jc w:val="both"/>
             </w:pPr>
           </w:p>
         </w:tc>
@@ -215,6 +227,7 @@
           <w:p>
             <w:pPr>
               <w:pStyle w:val="Corpsdetexte-HE-Arc"/>
+              <w:jc w:val="both"/>
               <w:cnfStyle w:val="000000100000" w:firstRow="0" w:lastRow="0" w:firstColumn="0" w:lastColumn="0" w:oddVBand="0" w:evenVBand="0" w:oddHBand="1" w:evenHBand="0" w:firstRowFirstColumn="0" w:firstRowLastColumn="0" w:lastRowFirstColumn="0" w:lastRowLastColumn="0"/>
             </w:pPr>
             <w:r>
@@ -233,6 +246,7 @@
           <w:p>
             <w:pPr>
               <w:pStyle w:val="Corpsdetexte-HE-Arc"/>
+              <w:jc w:val="both"/>
               <w:cnfStyle w:val="000000100000" w:firstRow="0" w:lastRow="0" w:firstColumn="0" w:lastColumn="0" w:oddVBand="0" w:evenVBand="0" w:oddHBand="1" w:evenHBand="0" w:firstRowFirstColumn="0" w:firstRowLastColumn="0" w:lastRowFirstColumn="0" w:lastRowLastColumn="0"/>
               <w:rPr>
                 <w:lang w:val="fr-CH"/>
@@ -256,6 +270,7 @@
           <w:p>
             <w:pPr>
               <w:pStyle w:val="Corpsdetexte-HE-Arc"/>
+              <w:jc w:val="both"/>
             </w:pPr>
             <w:r>
               <w:t>Encadrants Pédagogiques</w:t>
@@ -269,6 +284,7 @@
           <w:p>
             <w:pPr>
               <w:pStyle w:val="Corpsdetexte-HE-Arc"/>
+              <w:jc w:val="both"/>
               <w:cnfStyle w:val="000000000000" w:firstRow="0" w:lastRow="0" w:firstColumn="0" w:lastColumn="0" w:oddVBand="0" w:evenVBand="0" w:oddHBand="0" w:evenHBand="0" w:firstRowFirstColumn="0" w:firstRowLastColumn="0" w:lastRowFirstColumn="0" w:lastRowLastColumn="0"/>
             </w:pPr>
             <w:r>
@@ -278,6 +294,7 @@
           <w:p>
             <w:pPr>
               <w:pStyle w:val="Corpsdetexte-HE-Arc"/>
+              <w:jc w:val="both"/>
               <w:cnfStyle w:val="000000000000" w:firstRow="0" w:lastRow="0" w:firstColumn="0" w:lastColumn="0" w:oddVBand="0" w:evenVBand="0" w:oddHBand="0" w:evenHBand="0" w:firstRowFirstColumn="0" w:firstRowLastColumn="0" w:lastRowFirstColumn="0" w:lastRowLastColumn="0"/>
             </w:pPr>
             <w:r>
@@ -287,6 +304,7 @@
           <w:p>
             <w:pPr>
               <w:pStyle w:val="Corpsdetexte-HE-Arc"/>
+              <w:jc w:val="both"/>
               <w:cnfStyle w:val="000000000000" w:firstRow="0" w:lastRow="0" w:firstColumn="0" w:lastColumn="0" w:oddVBand="0" w:evenVBand="0" w:oddHBand="0" w:evenHBand="0" w:firstRowFirstColumn="0" w:firstRowLastColumn="0" w:lastRowFirstColumn="0" w:lastRowLastColumn="0"/>
               <w:rPr>
                 <w:rFonts w:eastAsiaTheme="minorHAnsi"/>
@@ -306,6 +324,7 @@
           <w:p>
             <w:pPr>
               <w:pStyle w:val="Corpsdetexte-HE-Arc"/>
+              <w:jc w:val="both"/>
               <w:cnfStyle w:val="000000000000" w:firstRow="0" w:lastRow="0" w:firstColumn="0" w:lastColumn="0" w:oddVBand="0" w:evenVBand="0" w:oddHBand="0" w:evenHBand="0" w:firstRowFirstColumn="0" w:firstRowLastColumn="0" w:lastRowFirstColumn="0" w:lastRowLastColumn="0"/>
             </w:pPr>
             <w:r>
@@ -318,6 +337,7 @@
           <w:p>
             <w:pPr>
               <w:pStyle w:val="Corpsdetexte-HE-Arc"/>
+              <w:jc w:val="both"/>
               <w:cnfStyle w:val="000000000000" w:firstRow="0" w:lastRow="0" w:firstColumn="0" w:lastColumn="0" w:oddVBand="0" w:evenVBand="0" w:oddHBand="0" w:evenHBand="0" w:firstRowFirstColumn="0" w:firstRowLastColumn="0" w:lastRowFirstColumn="0" w:lastRowLastColumn="0"/>
             </w:pPr>
             <w:r>
@@ -327,6 +347,7 @@
           <w:p>
             <w:pPr>
               <w:pStyle w:val="Corpsdetexte-HE-Arc"/>
+              <w:jc w:val="both"/>
               <w:cnfStyle w:val="000000000000" w:firstRow="0" w:lastRow="0" w:firstColumn="0" w:lastColumn="0" w:oddVBand="0" w:evenVBand="0" w:oddHBand="0" w:evenHBand="0" w:firstRowFirstColumn="0" w:firstRowLastColumn="0" w:lastRowFirstColumn="0" w:lastRowLastColumn="0"/>
             </w:pPr>
             <w:r>
@@ -347,6 +368,7 @@
           <w:p>
             <w:pPr>
               <w:pStyle w:val="Corpsdetexte-HE-Arc"/>
+              <w:jc w:val="both"/>
             </w:pPr>
             <w:r>
               <w:t>Client</w:t>
@@ -361,6 +383,7 @@
           <w:p>
             <w:pPr>
               <w:pStyle w:val="Corpsdetexte-HE-Arc"/>
+              <w:jc w:val="both"/>
               <w:cnfStyle w:val="000000100000" w:firstRow="0" w:lastRow="0" w:firstColumn="0" w:lastColumn="0" w:oddVBand="0" w:evenVBand="0" w:oddHBand="1" w:evenHBand="0" w:firstRowFirstColumn="0" w:firstRowLastColumn="0" w:lastRowFirstColumn="0" w:lastRowLastColumn="0"/>
             </w:pPr>
             <w:r>
@@ -378,6 +401,7 @@
           <w:p>
             <w:pPr>
               <w:pStyle w:val="Corpsdetexte-HE-Arc"/>
+              <w:jc w:val="both"/>
             </w:pPr>
             <w:r>
               <w:t>Dates</w:t>
@@ -391,6 +415,7 @@
           <w:p>
             <w:pPr>
               <w:pStyle w:val="Corpsdetexte-HE-Arc"/>
+              <w:jc w:val="both"/>
               <w:cnfStyle w:val="000000000000" w:firstRow="0" w:lastRow="0" w:firstColumn="0" w:lastColumn="0" w:oddVBand="0" w:evenVBand="0" w:oddHBand="0" w:evenHBand="0" w:firstRowFirstColumn="0" w:firstRowLastColumn="0" w:lastRowFirstColumn="0" w:lastRowLastColumn="0"/>
             </w:pPr>
             <w:r>
@@ -400,6 +425,7 @@
           <w:p>
             <w:pPr>
               <w:pStyle w:val="Corpsdetexte-HE-Arc"/>
+              <w:jc w:val="both"/>
               <w:cnfStyle w:val="000000000000" w:firstRow="0" w:lastRow="0" w:firstColumn="0" w:lastColumn="0" w:oddVBand="0" w:evenVBand="0" w:oddHBand="0" w:evenHBand="0" w:firstRowFirstColumn="0" w:firstRowLastColumn="0" w:lastRowFirstColumn="0" w:lastRowLastColumn="0"/>
             </w:pPr>
             <w:r>
@@ -409,6 +435,7 @@
           <w:p>
             <w:pPr>
               <w:pStyle w:val="Corpsdetexte-HE-Arc"/>
+              <w:jc w:val="both"/>
               <w:cnfStyle w:val="000000000000" w:firstRow="0" w:lastRow="0" w:firstColumn="0" w:lastColumn="0" w:oddVBand="0" w:evenVBand="0" w:oddHBand="0" w:evenHBand="0" w:firstRowFirstColumn="0" w:firstRowLastColumn="0" w:lastRowFirstColumn="0" w:lastRowLastColumn="0"/>
               <w:rPr>
                 <w:rFonts w:eastAsiaTheme="minorHAnsi"/>
@@ -428,6 +455,7 @@
           <w:p>
             <w:pPr>
               <w:pStyle w:val="Corpsdetexte-HE-Arc"/>
+              <w:jc w:val="both"/>
               <w:cnfStyle w:val="000000000000" w:firstRow="0" w:lastRow="0" w:firstColumn="0" w:lastColumn="0" w:oddVBand="0" w:evenVBand="0" w:oddHBand="0" w:evenHBand="0" w:firstRowFirstColumn="0" w:firstRowLastColumn="0" w:lastRowFirstColumn="0" w:lastRowLastColumn="0"/>
             </w:pPr>
             <w:r>
@@ -437,6 +465,7 @@
           <w:p>
             <w:pPr>
               <w:pStyle w:val="Corpsdetexte-HE-Arc"/>
+              <w:jc w:val="both"/>
               <w:cnfStyle w:val="000000000000" w:firstRow="0" w:lastRow="0" w:firstColumn="0" w:lastColumn="0" w:oddVBand="0" w:evenVBand="0" w:oddHBand="0" w:evenHBand="0" w:firstRowFirstColumn="0" w:firstRowLastColumn="0" w:lastRowFirstColumn="0" w:lastRowLastColumn="0"/>
             </w:pPr>
             <w:r>
@@ -446,6 +475,7 @@
           <w:p>
             <w:pPr>
               <w:pStyle w:val="Corpsdetexte-HE-Arc"/>
+              <w:jc w:val="both"/>
               <w:cnfStyle w:val="000000000000" w:firstRow="0" w:lastRow="0" w:firstColumn="0" w:lastColumn="0" w:oddVBand="0" w:evenVBand="0" w:oddHBand="0" w:evenHBand="0" w:firstRowFirstColumn="0" w:firstRowLastColumn="0" w:lastRowFirstColumn="0" w:lastRowLastColumn="0"/>
             </w:pPr>
             <w:r>
@@ -458,6 +488,7 @@
     <w:p>
       <w:pPr>
         <w:pStyle w:val="Titre-He-Arc"/>
+        <w:jc w:val="both"/>
       </w:pPr>
       <w:r>
         <w:t>Introduction</w:t>
@@ -468,6 +499,7 @@
     </w:p>
     <w:p>
       <w:pPr>
+        <w:jc w:val="both"/>
         <w:rPr>
           <w:i/>
         </w:rPr>
@@ -482,9 +514,16 @@
     <w:p>
       <w:pPr>
         <w:pStyle w:val="Corpsdetexte-HE-Arc"/>
+        <w:jc w:val="both"/>
       </w:pPr>
       <w:r>
-        <w:t>L’objectif du projet est de représenter à l’aide d’une vue tridimensionnelle une rotation vectorielle.</w:t>
+        <w:t>L’objectif du projet est de représenter à l’aide d’une vue tridimensionnelle une rotation vectorielle</w:t>
+      </w:r>
+      <w:r>
+        <w:t xml:space="preserve"> pour qu’un étudiant de première année puisse voir la relation entre les formules mathématiques et leurs effets sur un objet en 3D</w:t>
+      </w:r>
+      <w:r>
+        <w:t>.</w:t>
       </w:r>
       <w:r>
         <w:t xml:space="preserve"> L’utilisateur pour</w:t>
@@ -511,6 +550,7 @@
     <w:p>
       <w:pPr>
         <w:pStyle w:val="Corpsdetexte-HE-Arc"/>
+        <w:jc w:val="both"/>
         <w:rPr>
           <w:rFonts w:ascii="Cambria Math" w:hAnsi="Cambria Math" w:cs="Cambria Math" w:hint="eastAsia"/>
           <w:color w:val="252525"/>
@@ -520,15 +560,20 @@
         </w:rPr>
       </w:pPr>
       <w:r>
-        <w:t xml:space="preserve">Comme convenu avec le client, la rotation devra utiliser les quaternions. Ces derniers sont des nombres hypercomplexes qui peuvent être représentés sous forme de matrice dans </w:t>
+        <w:t xml:space="preserve">Comme convenu avec le client, la rotation devra utiliser les quaternions. Ces derniers sont des nombres hypercomplexes qui peuvent être représentés sous forme de matrice </w:t>
+      </w:r>
+      <w:r>
+        <w:t>dans</w:t>
+      </w:r>
+      <w:r>
+        <w:t xml:space="preserve"> </w:t>
       </w:r>
       <w:r>
         <w:rPr>
           <w:rFonts w:ascii="Cambria Math" w:hAnsi="Cambria Math" w:cs="Cambria Math"/>
           <w:color w:val="252525"/>
-          <w:sz w:val="21"/>
-          <w:szCs w:val="21"/>
-          <w:shd w:val="clear" w:color="auto" w:fill="D0F0D0"/>
+          <w:szCs w:val="22"/>
+          <w:shd w:val="clear" w:color="auto" w:fill="F9F9F9"/>
         </w:rPr>
         <w:t>ℝ</w:t>
       </w:r>
@@ -536,9 +581,8 @@
         <w:rPr>
           <w:rFonts w:ascii="Cambria Math" w:hAnsi="Cambria Math" w:cs="Cambria Math"/>
           <w:color w:val="252525"/>
-          <w:sz w:val="21"/>
-          <w:szCs w:val="21"/>
-          <w:shd w:val="clear" w:color="auto" w:fill="D0F0D0"/>
+          <w:szCs w:val="22"/>
+          <w:shd w:val="clear" w:color="auto" w:fill="F9F9F9"/>
           <w:vertAlign w:val="superscript"/>
         </w:rPr>
         <w:t>4</w:t>
@@ -547,9 +591,8 @@
         <w:rPr>
           <w:rFonts w:ascii="Cambria Math" w:hAnsi="Cambria Math" w:cs="Cambria Math"/>
           <w:color w:val="252525"/>
-          <w:sz w:val="21"/>
-          <w:szCs w:val="21"/>
-          <w:shd w:val="clear" w:color="auto" w:fill="D0F0D0"/>
+          <w:szCs w:val="22"/>
+          <w:shd w:val="clear" w:color="auto" w:fill="F9F9F9"/>
         </w:rPr>
         <w:t>.</w:t>
       </w:r>
@@ -557,8 +600,13 @@
     <w:p>
       <w:pPr>
         <w:pStyle w:val="Corpsdetexte-HE-Arc"/>
+        <w:jc w:val="both"/>
         <w:rPr>
-          <w:lang w:val="fr-CH"/>
+          <w:rFonts w:ascii="Cambria Math" w:hAnsi="Cambria Math" w:cs="Cambria Math" w:hint="eastAsia"/>
+          <w:color w:val="252525"/>
+          <w:sz w:val="21"/>
+          <w:szCs w:val="21"/>
+          <w:shd w:val="clear" w:color="auto" w:fill="D0F0D0"/>
         </w:rPr>
       </w:pPr>
       <w:r>
@@ -571,6 +619,7 @@
     <w:p>
       <w:pPr>
         <w:pStyle w:val="Titre-He-Arc"/>
+        <w:jc w:val="both"/>
       </w:pPr>
       <w:r>
         <w:t>Fonctionnalités</w:t>
@@ -585,6 +634,7 @@
     <w:p>
       <w:pPr>
         <w:pStyle w:val="Corpsdetexte-HE-Arc"/>
+        <w:jc w:val="both"/>
       </w:pPr>
       <w:r>
         <w:t>Les points suivants seront réalisés durant les dates spécifiés ci-dessus :</w:t>
@@ -597,6 +647,7 @@
           <w:ilvl w:val="0"/>
           <w:numId w:val="34"/>
         </w:numPr>
+        <w:jc w:val="both"/>
       </w:pPr>
       <w:r>
         <w:t>Affichage</w:t>
@@ -612,6 +663,7 @@
           <w:ilvl w:val="0"/>
           <w:numId w:val="34"/>
         </w:numPr>
+        <w:jc w:val="both"/>
       </w:pPr>
       <w:r>
         <w:t>Insertion par l’utilisateur d’un vecteur</w:t>
@@ -624,6 +676,7 @@
           <w:ilvl w:val="0"/>
           <w:numId w:val="34"/>
         </w:numPr>
+        <w:jc w:val="both"/>
       </w:pPr>
       <w:r>
         <w:t>Insertion d’une droite par l’utilisateur</w:t>
@@ -636,6 +689,7 @@
           <w:ilvl w:val="1"/>
           <w:numId w:val="34"/>
         </w:numPr>
+        <w:jc w:val="both"/>
       </w:pPr>
       <w:r>
         <w:t>Paramétrique</w:t>
@@ -648,6 +702,7 @@
           <w:ilvl w:val="1"/>
           <w:numId w:val="34"/>
         </w:numPr>
+        <w:jc w:val="both"/>
       </w:pPr>
       <w:r>
         <w:t>Cartésienne</w:t>
@@ -660,6 +715,7 @@
           <w:ilvl w:val="1"/>
           <w:numId w:val="34"/>
         </w:numPr>
+        <w:jc w:val="both"/>
       </w:pPr>
       <w:r>
         <w:t>A l’aide de 2 points dans l’espace</w:t>
@@ -672,6 +728,7 @@
           <w:ilvl w:val="0"/>
           <w:numId w:val="34"/>
         </w:numPr>
+        <w:jc w:val="both"/>
       </w:pPr>
       <w:r>
         <w:t>Rotation du vecteur autour de l’axe entré par l’utilisateur.</w:t>
@@ -684,6 +741,7 @@
           <w:ilvl w:val="1"/>
           <w:numId w:val="34"/>
         </w:numPr>
+        <w:jc w:val="both"/>
       </w:pPr>
       <w:r>
         <w:t>Affichage du résultat</w:t>
@@ -691,10 +749,29 @@
     </w:p>
     <w:p>
       <w:pPr>
+        <w:pStyle w:val="Corpsdetexte-HE-Arc"/>
+        <w:numPr>
+          <w:ilvl w:val="0"/>
+          <w:numId w:val="34"/>
+        </w:numPr>
+        <w:jc w:val="both"/>
+      </w:pPr>
+      <w:r>
+        <w:t>Sauvegarde des résultats</w:t>
+      </w:r>
+    </w:p>
+    <w:p>
+      <w:pPr>
         <w:pStyle w:val="Titre-He-Arc"/>
+        <w:jc w:val="both"/>
+      </w:pPr>
+    </w:p>
+    <w:p>
+      <w:pPr>
+        <w:pStyle w:val="Titre-He-Arc"/>
+        <w:jc w:val="both"/>
       </w:pPr>
       <w:r>
-        <w:lastRenderedPageBreak/>
         <w:t>Fonctionnalités secondaire</w:t>
       </w:r>
       <w:r>
@@ -704,6 +781,7 @@
     <w:p>
       <w:pPr>
         <w:pStyle w:val="Corpsdetexte-HE-Arc"/>
+        <w:jc w:val="both"/>
       </w:pPr>
       <w:r>
         <w:t>Si le temps le permet, les améliorations réalisable</w:t>
@@ -722,6 +800,7 @@
           <w:ilvl w:val="0"/>
           <w:numId w:val="36"/>
         </w:numPr>
+        <w:jc w:val="both"/>
       </w:pPr>
       <w:r>
         <w:t>Insertion d’un objet de plus de 2 points par l’utilisateur</w:t>
@@ -734,26 +813,19 @@
           <w:ilvl w:val="0"/>
           <w:numId w:val="36"/>
         </w:numPr>
+        <w:jc w:val="both"/>
       </w:pPr>
       <w:r>
         <w:t>Lien avec les quaternions si la première phase a été faite sans ces derniers</w:t>
       </w:r>
-    </w:p>
-    <w:p>
-      <w:pPr>
-        <w:pStyle w:val="Corpsdetexte-HE-Arc"/>
-        <w:numPr>
-          <w:ilvl w:val="0"/>
-          <w:numId w:val="36"/>
-        </w:numPr>
-      </w:pPr>
       <w:r>
-        <w:t>Sauvegarde des résultats</w:t>
+        <w:t xml:space="preserve"> </w:t>
       </w:r>
     </w:p>
     <w:p>
       <w:pPr>
         <w:pStyle w:val="Titre-He-Arc"/>
+        <w:jc w:val="both"/>
       </w:pPr>
       <w:r>
         <w:t>Contraintes</w:t>
@@ -762,6 +834,7 @@
     <w:p>
       <w:pPr>
         <w:pStyle w:val="Corpsdetexte-HE-Arc"/>
+        <w:jc w:val="both"/>
       </w:pPr>
       <w:r>
         <w:t>Les contraintes de ce projet sont les suivantes :</w:t>
@@ -774,6 +847,7 @@
           <w:ilvl w:val="0"/>
           <w:numId w:val="37"/>
         </w:numPr>
+        <w:jc w:val="both"/>
       </w:pPr>
       <w:r>
         <w:t>Réaliser le logiciel à l’aide du langage Java et sa librairie Java3D</w:t>
@@ -782,6 +856,7 @@
     <w:p>
       <w:pPr>
         <w:pStyle w:val="Titre-He-Arc"/>
+        <w:jc w:val="both"/>
       </w:pPr>
       <w:r>
         <w:t>Estimation du budget</w:t>
@@ -809,6 +884,7 @@
           <w:p>
             <w:pPr>
               <w:pStyle w:val="Corpsdetexte-HE-Arc"/>
+              <w:jc w:val="both"/>
             </w:pPr>
             <w:r>
               <w:t>Nombre de ressource</w:t>
@@ -822,6 +898,7 @@
           <w:p>
             <w:pPr>
               <w:pStyle w:val="Corpsdetexte-HE-Arc"/>
+              <w:jc w:val="both"/>
               <w:cnfStyle w:val="000000100000" w:firstRow="0" w:lastRow="0" w:firstColumn="0" w:lastColumn="0" w:oddVBand="0" w:evenVBand="0" w:oddHBand="1" w:evenHBand="0" w:firstRowFirstColumn="0" w:firstRowLastColumn="0" w:lastRowFirstColumn="0" w:lastRowLastColumn="0"/>
             </w:pPr>
             <w:r>
@@ -839,6 +916,7 @@
           <w:p>
             <w:pPr>
               <w:pStyle w:val="Corpsdetexte-HE-Arc"/>
+              <w:jc w:val="both"/>
             </w:pPr>
             <w:r>
               <w:t>Salaire horaire</w:t>
@@ -852,6 +930,7 @@
           <w:p>
             <w:pPr>
               <w:pStyle w:val="Corpsdetexte-HE-Arc"/>
+              <w:jc w:val="both"/>
               <w:cnfStyle w:val="000000000000" w:firstRow="0" w:lastRow="0" w:firstColumn="0" w:lastColumn="0" w:oddVBand="0" w:evenVBand="0" w:oddHBand="0" w:evenHBand="0" w:firstRowFirstColumn="0" w:firstRowLastColumn="0" w:lastRowFirstColumn="0" w:lastRowLastColumn="0"/>
             </w:pPr>
             <w:r>
@@ -885,6 +964,7 @@
           <w:p>
             <w:pPr>
               <w:pStyle w:val="Corpsdetexte-HE-Arc"/>
+              <w:jc w:val="both"/>
             </w:pPr>
             <w:r>
               <w:t>Travail durant les cours</w:t>
@@ -898,6 +978,7 @@
           <w:p>
             <w:pPr>
               <w:pStyle w:val="Corpsdetexte-HE-Arc"/>
+              <w:jc w:val="both"/>
               <w:cnfStyle w:val="000000100000" w:firstRow="0" w:lastRow="0" w:firstColumn="0" w:lastColumn="0" w:oddVBand="0" w:evenVBand="0" w:oddHBand="1" w:evenHBand="0" w:firstRowFirstColumn="0" w:firstRowLastColumn="0" w:lastRowFirstColumn="0" w:lastRowLastColumn="0"/>
             </w:pPr>
             <w:r>
@@ -915,6 +996,7 @@
           <w:p>
             <w:pPr>
               <w:pStyle w:val="Corpsdetexte-HE-Arc"/>
+              <w:jc w:val="both"/>
             </w:pPr>
             <w:r>
               <w:t>Travail hors cours</w:t>
@@ -928,6 +1010,7 @@
           <w:p>
             <w:pPr>
               <w:pStyle w:val="Corpsdetexte-HE-Arc"/>
+              <w:jc w:val="both"/>
               <w:cnfStyle w:val="000000000000" w:firstRow="0" w:lastRow="0" w:firstColumn="0" w:lastColumn="0" w:oddVBand="0" w:evenVBand="0" w:oddHBand="0" w:evenHBand="0" w:firstRowFirstColumn="0" w:firstRowLastColumn="0" w:lastRowFirstColumn="0" w:lastRowLastColumn="0"/>
             </w:pPr>
             <w:r>
@@ -951,6 +1034,7 @@
           <w:p>
             <w:pPr>
               <w:pStyle w:val="Corpsdetexte-HE-Arc"/>
+              <w:jc w:val="both"/>
             </w:pPr>
             <w:r>
               <w:t>Temps de travail équipe</w:t>
@@ -964,6 +1048,7 @@
           <w:p>
             <w:pPr>
               <w:pStyle w:val="Corpsdetexte-HE-Arc"/>
+              <w:jc w:val="both"/>
               <w:cnfStyle w:val="000000100000" w:firstRow="0" w:lastRow="0" w:firstColumn="0" w:lastColumn="0" w:oddVBand="0" w:evenVBand="0" w:oddHBand="1" w:evenHBand="0" w:firstRowFirstColumn="0" w:firstRowLastColumn="0" w:lastRowFirstColumn="0" w:lastRowLastColumn="0"/>
             </w:pPr>
             <w:r>
@@ -984,6 +1069,7 @@
           <w:p>
             <w:pPr>
               <w:pStyle w:val="Corpsdetexte-HE-Arc"/>
+              <w:jc w:val="both"/>
             </w:pPr>
             <w:r>
               <w:t>Charge salariale</w:t>
@@ -997,6 +1083,7 @@
           <w:p>
             <w:pPr>
               <w:pStyle w:val="Corpsdetexte-HE-Arc"/>
+              <w:jc w:val="both"/>
               <w:cnfStyle w:val="000000000000" w:firstRow="0" w:lastRow="0" w:firstColumn="0" w:lastColumn="0" w:oddVBand="0" w:evenVBand="0" w:oddHBand="0" w:evenHBand="0" w:firstRowFirstColumn="0" w:firstRowLastColumn="0" w:lastRowFirstColumn="0" w:lastRowLastColumn="0"/>
             </w:pPr>
             <w:r>
@@ -1030,6 +1117,7 @@
           <w:p>
             <w:pPr>
               <w:pStyle w:val="Corpsdetexte-HE-Arc"/>
+              <w:jc w:val="both"/>
             </w:pPr>
             <w:r>
               <w:t>Taxes</w:t>
@@ -1043,6 +1131,7 @@
           <w:p>
             <w:pPr>
               <w:pStyle w:val="Corpsdetexte-HE-Arc"/>
+              <w:jc w:val="both"/>
               <w:cnfStyle w:val="000000100000" w:firstRow="0" w:lastRow="0" w:firstColumn="0" w:lastColumn="0" w:oddVBand="0" w:evenVBand="0" w:oddHBand="1" w:evenHBand="0" w:firstRowFirstColumn="0" w:firstRowLastColumn="0" w:lastRowFirstColumn="0" w:lastRowLastColumn="0"/>
             </w:pPr>
             <w:r>
@@ -1060,6 +1149,7 @@
           <w:p>
             <w:pPr>
               <w:pStyle w:val="Corpsdetexte-HE-Arc"/>
+              <w:jc w:val="both"/>
             </w:pPr>
             <w:r>
               <w:t>Charges patronales et sociales</w:t>
@@ -1073,6 +1163,7 @@
           <w:p>
             <w:pPr>
               <w:pStyle w:val="Corpsdetexte-HE-Arc"/>
+              <w:jc w:val="both"/>
               <w:cnfStyle w:val="000000000000" w:firstRow="0" w:lastRow="0" w:firstColumn="0" w:lastColumn="0" w:oddVBand="0" w:evenVBand="0" w:oddHBand="0" w:evenHBand="0" w:firstRowFirstColumn="0" w:firstRowLastColumn="0" w:lastRowFirstColumn="0" w:lastRowLastColumn="0"/>
             </w:pPr>
             <w:r>
@@ -1093,6 +1184,7 @@
           <w:p>
             <w:pPr>
               <w:pStyle w:val="Corpsdetexte-HE-Arc"/>
+              <w:jc w:val="both"/>
             </w:pPr>
             <w:r>
               <w:t>Budget final</w:t>
@@ -1106,6 +1198,7 @@
           <w:p>
             <w:pPr>
               <w:pStyle w:val="Corpsdetexte-HE-Arc"/>
+              <w:jc w:val="both"/>
               <w:cnfStyle w:val="000000100000" w:firstRow="0" w:lastRow="0" w:firstColumn="0" w:lastColumn="0" w:oddVBand="0" w:evenVBand="0" w:oddHBand="1" w:evenHBand="0" w:firstRowFirstColumn="0" w:firstRowLastColumn="0" w:lastRowFirstColumn="0" w:lastRowLastColumn="0"/>
             </w:pPr>
             <w:r>
@@ -1128,6 +1221,7 @@
     <w:p>
       <w:pPr>
         <w:pStyle w:val="Corpsdetexte-HE-Arc"/>
+        <w:jc w:val="both"/>
         <w:rPr>
           <w:lang w:val="fr-CH"/>
         </w:rPr>
@@ -1164,6 +1258,7 @@
     <w:p>
       <w:pPr>
         <w:pStyle w:val="Titre-He-Arc"/>
+        <w:jc w:val="both"/>
         <w:rPr>
           <w:lang w:val="fr-CH"/>
         </w:rPr>
@@ -1204,6 +1299,7 @@
           <w:p>
             <w:pPr>
               <w:pStyle w:val="Corpsdetexte-HE-Arc"/>
+              <w:jc w:val="both"/>
             </w:pPr>
             <w:r>
               <w:t>Lieu et date</w:t>
@@ -1220,6 +1316,7 @@
           <w:p>
             <w:pPr>
               <w:pStyle w:val="Corpsdetexte-HE-Arc"/>
+              <w:jc w:val="both"/>
             </w:pPr>
           </w:p>
         </w:tc>
@@ -1235,6 +1332,7 @@
           <w:p>
             <w:pPr>
               <w:pStyle w:val="Corpsdetexte-HE-Arc"/>
+              <w:jc w:val="both"/>
             </w:pPr>
             <w:r>
               <w:t>Kolawolé Atchade</w:t>
@@ -1252,6 +1350,7 @@
           <w:p>
             <w:pPr>
               <w:pStyle w:val="Corpsdetexte-HE-Arc"/>
+              <w:jc w:val="both"/>
             </w:pPr>
           </w:p>
         </w:tc>
@@ -1267,6 +1366,7 @@
           <w:p>
             <w:pPr>
               <w:pStyle w:val="Corpsdetexte-HE-Arc"/>
+              <w:jc w:val="both"/>
             </w:pPr>
             <w:r>
               <w:t>Responsable équipe n° 2</w:t>
@@ -1284,6 +1384,7 @@
           <w:p>
             <w:pPr>
               <w:pStyle w:val="Corpsdetexte-HE-Arc"/>
+              <w:jc w:val="both"/>
             </w:pPr>
           </w:p>
         </w:tc>
@@ -1292,13 +1393,14 @@
     <w:p>
       <w:pPr>
         <w:pStyle w:val="Corpsdetexte-HE-Arc"/>
+        <w:jc w:val="both"/>
       </w:pPr>
     </w:p>
     <w:sectPr>
-      <w:headerReference w:type="default" r:id="rId8"/>
-      <w:footerReference w:type="default" r:id="rId9"/>
+      <w:headerReference w:type="default" r:id="rId9"/>
+      <w:footerReference w:type="default" r:id="rId10"/>
       <w:pgSz w:w="11900" w:h="16840" w:code="9"/>
-      <w:pgMar w:top="1418" w:right="1418" w:bottom="1418" w:left="1418" w:header="709" w:footer="709" w:gutter="0"/>
+      <w:pgMar w:top="1276" w:right="1418" w:bottom="851" w:left="1418" w:header="709" w:footer="324" w:gutter="0"/>
       <w:cols w:space="708"/>
       <w:docGrid w:linePitch="360"/>
     </w:sectPr>
@@ -1307,7 +1409,7 @@
 </file>
 
 <file path=word/endnotes.xml><?xml version="1.0" encoding="utf-8"?>
-<w:endnotes xmlns:wpc="http://schemas.microsoft.com/office/word/2010/wordprocessingCanvas" xmlns:mc="http://schemas.openxmlformats.org/markup-compatibility/2006" xmlns:o="urn:schemas-microsoft-com:office:office" xmlns:r="http://schemas.openxmlformats.org/officeDocument/2006/relationships" xmlns:m="http://schemas.openxmlformats.org/officeDocument/2006/math" xmlns:v="urn:schemas-microsoft-com:vml" xmlns:wp14="http://schemas.microsoft.com/office/word/2010/wordprocessingDrawing" xmlns:wp="http://schemas.openxmlformats.org/drawingml/2006/wordprocessingDrawing" xmlns:w10="urn:schemas-microsoft-com:office:word" xmlns:w="http://schemas.openxmlformats.org/wordprocessingml/2006/main" xmlns:w14="http://schemas.microsoft.com/office/word/2010/wordml" xmlns:w15="http://schemas.microsoft.com/office/word/2012/wordml" xmlns:wpg="http://schemas.microsoft.com/office/word/2010/wordprocessingGroup" xmlns:wpi="http://schemas.microsoft.com/office/word/2010/wordprocessingInk" xmlns:wne="http://schemas.microsoft.com/office/word/2006/wordml" xmlns:wps="http://schemas.microsoft.com/office/word/2010/wordprocessingShape" mc:Ignorable="w14 w15 wp14">
+<w:endnotes xmlns:wpc="http://schemas.microsoft.com/office/word/2010/wordprocessingCanvas" xmlns:mc="http://schemas.openxmlformats.org/markup-compatibility/2006" xmlns:o="urn:schemas-microsoft-com:office:office" xmlns:r="http://schemas.openxmlformats.org/officeDocument/2006/relationships" xmlns:m="http://schemas.openxmlformats.org/officeDocument/2006/math" xmlns:v="urn:schemas-microsoft-com:vml" xmlns:wp14="http://schemas.microsoft.com/office/word/2010/wordprocessingDrawing" xmlns:wp="http://schemas.openxmlformats.org/drawingml/2006/wordprocessingDrawing" xmlns:w10="urn:schemas-microsoft-com:office:word" xmlns:w="http://schemas.openxmlformats.org/wordprocessingml/2006/main" xmlns:w14="http://schemas.microsoft.com/office/word/2010/wordml" xmlns:wpg="http://schemas.microsoft.com/office/word/2010/wordprocessingGroup" xmlns:wpi="http://schemas.microsoft.com/office/word/2010/wordprocessingInk" xmlns:wne="http://schemas.microsoft.com/office/word/2006/wordml" xmlns:wps="http://schemas.microsoft.com/office/word/2010/wordprocessingShape" mc:Ignorable="w14 wp14">
   <w:endnote w:type="separator" w:id="-1">
     <w:p>
       <w:r>
@@ -1326,7 +1428,7 @@
 </file>
 
 <file path=word/footer1.xml><?xml version="1.0" encoding="utf-8"?>
-<w:ftr xmlns:wpc="http://schemas.microsoft.com/office/word/2010/wordprocessingCanvas" xmlns:mc="http://schemas.openxmlformats.org/markup-compatibility/2006" xmlns:o="urn:schemas-microsoft-com:office:office" xmlns:r="http://schemas.openxmlformats.org/officeDocument/2006/relationships" xmlns:m="http://schemas.openxmlformats.org/officeDocument/2006/math" xmlns:v="urn:schemas-microsoft-com:vml" xmlns:wp14="http://schemas.microsoft.com/office/word/2010/wordprocessingDrawing" xmlns:wp="http://schemas.openxmlformats.org/drawingml/2006/wordprocessingDrawing" xmlns:w10="urn:schemas-microsoft-com:office:word" xmlns:w="http://schemas.openxmlformats.org/wordprocessingml/2006/main" xmlns:w14="http://schemas.microsoft.com/office/word/2010/wordml" xmlns:w15="http://schemas.microsoft.com/office/word/2012/wordml" xmlns:wpg="http://schemas.microsoft.com/office/word/2010/wordprocessingGroup" xmlns:wpi="http://schemas.microsoft.com/office/word/2010/wordprocessingInk" xmlns:wne="http://schemas.microsoft.com/office/word/2006/wordml" xmlns:wps="http://schemas.microsoft.com/office/word/2010/wordprocessingShape" mc:Ignorable="w14 w15 wp14">
+<w:ftr xmlns:wpc="http://schemas.microsoft.com/office/word/2010/wordprocessingCanvas" xmlns:mc="http://schemas.openxmlformats.org/markup-compatibility/2006" xmlns:o="urn:schemas-microsoft-com:office:office" xmlns:r="http://schemas.openxmlformats.org/officeDocument/2006/relationships" xmlns:m="http://schemas.openxmlformats.org/officeDocument/2006/math" xmlns:v="urn:schemas-microsoft-com:vml" xmlns:wp14="http://schemas.microsoft.com/office/word/2010/wordprocessingDrawing" xmlns:wp="http://schemas.openxmlformats.org/drawingml/2006/wordprocessingDrawing" xmlns:w10="urn:schemas-microsoft-com:office:word" xmlns:w="http://schemas.openxmlformats.org/wordprocessingml/2006/main" xmlns:w14="http://schemas.microsoft.com/office/word/2010/wordml" xmlns:wpg="http://schemas.microsoft.com/office/word/2010/wordprocessingGroup" xmlns:wpi="http://schemas.microsoft.com/office/word/2010/wordprocessingInk" xmlns:wne="http://schemas.microsoft.com/office/word/2006/wordml" xmlns:wps="http://schemas.microsoft.com/office/word/2010/wordprocessingShape" mc:Ignorable="w14 wp14">
   <w:p>
     <w:pPr>
       <w:pStyle w:val="Pieddepage"/>
@@ -1343,6 +1445,69 @@
     <w:r>
       <w:rPr>
         <w:rFonts w:ascii="Arial" w:hAnsi="Arial" w:cs="Arial"/>
+        <w:noProof/>
+        <w:color w:val="808080" w:themeColor="background1" w:themeShade="80"/>
+        <w:sz w:val="22"/>
+        <w:szCs w:val="22"/>
+        <w:lang w:val="fr-CH" w:eastAsia="fr-CH"/>
+      </w:rPr>
+      <w:drawing>
+        <wp:anchor distT="0" distB="0" distL="114300" distR="114300" simplePos="0" relativeHeight="251660288" behindDoc="0" locked="0" layoutInCell="0" allowOverlap="1" wp14:anchorId="5BA85062" wp14:editId="6320AC52">
+          <wp:simplePos x="0" y="0"/>
+          <wp:positionH relativeFrom="page">
+            <wp:posOffset>6011545</wp:posOffset>
+          </wp:positionH>
+          <wp:positionV relativeFrom="page">
+            <wp:posOffset>10224770</wp:posOffset>
+          </wp:positionV>
+          <wp:extent cx="868680" cy="381000"/>
+          <wp:effectExtent l="0" t="0" r="7620" b="0"/>
+          <wp:wrapNone/>
+          <wp:docPr id="86" name="LogoHES" descr="HES-SO"/>
+          <wp:cNvGraphicFramePr>
+            <a:graphicFrameLocks xmlns:a="http://schemas.openxmlformats.org/drawingml/2006/main" noChangeAspect="1"/>
+          </wp:cNvGraphicFramePr>
+          <a:graphic xmlns:a="http://schemas.openxmlformats.org/drawingml/2006/main">
+            <a:graphicData uri="http://schemas.openxmlformats.org/drawingml/2006/picture">
+              <pic:pic xmlns:pic="http://schemas.openxmlformats.org/drawingml/2006/picture">
+                <pic:nvPicPr>
+                  <pic:cNvPr id="0" name="LogoHES" descr="HES-SO"/>
+                  <pic:cNvPicPr>
+                    <a:picLocks noChangeAspect="1" noChangeArrowheads="1"/>
+                  </pic:cNvPicPr>
+                </pic:nvPicPr>
+                <pic:blipFill>
+                  <a:blip r:embed="rId1"/>
+                  <a:srcRect/>
+                  <a:stretch>
+                    <a:fillRect/>
+                  </a:stretch>
+                </pic:blipFill>
+                <pic:spPr bwMode="auto">
+                  <a:xfrm>
+                    <a:off x="0" y="0"/>
+                    <a:ext cx="868680" cy="381000"/>
+                  </a:xfrm>
+                  <a:prstGeom prst="rect">
+                    <a:avLst/>
+                  </a:prstGeom>
+                  <a:noFill/>
+                  <a:ln w="9525">
+                    <a:noFill/>
+                    <a:miter lim="800000"/>
+                    <a:headEnd/>
+                    <a:tailEnd/>
+                  </a:ln>
+                </pic:spPr>
+              </pic:pic>
+            </a:graphicData>
+          </a:graphic>
+        </wp:anchor>
+      </w:drawing>
+    </w:r>
+    <w:r>
+      <w:rPr>
+        <w:rFonts w:ascii="Arial" w:hAnsi="Arial" w:cs="Arial"/>
         <w:color w:val="808080" w:themeColor="background1" w:themeShade="80"/>
         <w:sz w:val="18"/>
         <w:szCs w:val="18"/>
@@ -1415,7 +1580,7 @@
         <w:sz w:val="18"/>
         <w:szCs w:val="18"/>
       </w:rPr>
-      <w:t>1</w:t>
+      <w:t>2</w:t>
     </w:r>
     <w:r>
       <w:rPr>
@@ -1492,7 +1657,7 @@
 </file>
 
 <file path=word/footnotes.xml><?xml version="1.0" encoding="utf-8"?>
-<w:footnotes xmlns:wpc="http://schemas.microsoft.com/office/word/2010/wordprocessingCanvas" xmlns:mc="http://schemas.openxmlformats.org/markup-compatibility/2006" xmlns:o="urn:schemas-microsoft-com:office:office" xmlns:r="http://schemas.openxmlformats.org/officeDocument/2006/relationships" xmlns:m="http://schemas.openxmlformats.org/officeDocument/2006/math" xmlns:v="urn:schemas-microsoft-com:vml" xmlns:wp14="http://schemas.microsoft.com/office/word/2010/wordprocessingDrawing" xmlns:wp="http://schemas.openxmlformats.org/drawingml/2006/wordprocessingDrawing" xmlns:w10="urn:schemas-microsoft-com:office:word" xmlns:w="http://schemas.openxmlformats.org/wordprocessingml/2006/main" xmlns:w14="http://schemas.microsoft.com/office/word/2010/wordml" xmlns:w15="http://schemas.microsoft.com/office/word/2012/wordml" xmlns:wpg="http://schemas.microsoft.com/office/word/2010/wordprocessingGroup" xmlns:wpi="http://schemas.microsoft.com/office/word/2010/wordprocessingInk" xmlns:wne="http://schemas.microsoft.com/office/word/2006/wordml" xmlns:wps="http://schemas.microsoft.com/office/word/2010/wordprocessingShape" mc:Ignorable="w14 w15 wp14">
+<w:footnotes xmlns:wpc="http://schemas.microsoft.com/office/word/2010/wordprocessingCanvas" xmlns:mc="http://schemas.openxmlformats.org/markup-compatibility/2006" xmlns:o="urn:schemas-microsoft-com:office:office" xmlns:r="http://schemas.openxmlformats.org/officeDocument/2006/relationships" xmlns:m="http://schemas.openxmlformats.org/officeDocument/2006/math" xmlns:v="urn:schemas-microsoft-com:vml" xmlns:wp14="http://schemas.microsoft.com/office/word/2010/wordprocessingDrawing" xmlns:wp="http://schemas.openxmlformats.org/drawingml/2006/wordprocessingDrawing" xmlns:w10="urn:schemas-microsoft-com:office:word" xmlns:w="http://schemas.openxmlformats.org/wordprocessingml/2006/main" xmlns:w14="http://schemas.microsoft.com/office/word/2010/wordml" xmlns:wpg="http://schemas.microsoft.com/office/word/2010/wordprocessingGroup" xmlns:wpi="http://schemas.microsoft.com/office/word/2010/wordprocessingInk" xmlns:wne="http://schemas.microsoft.com/office/word/2006/wordml" xmlns:wps="http://schemas.microsoft.com/office/word/2010/wordprocessingShape" mc:Ignorable="w14 wp14">
   <w:footnote w:type="separator" w:id="-1">
     <w:p>
       <w:r>
@@ -1511,7 +1676,7 @@
 </file>
 
 <file path=word/header1.xml><?xml version="1.0" encoding="utf-8"?>
-<w:hdr xmlns:wpc="http://schemas.microsoft.com/office/word/2010/wordprocessingCanvas" xmlns:mc="http://schemas.openxmlformats.org/markup-compatibility/2006" xmlns:o="urn:schemas-microsoft-com:office:office" xmlns:r="http://schemas.openxmlformats.org/officeDocument/2006/relationships" xmlns:m="http://schemas.openxmlformats.org/officeDocument/2006/math" xmlns:v="urn:schemas-microsoft-com:vml" xmlns:wp14="http://schemas.microsoft.com/office/word/2010/wordprocessingDrawing" xmlns:wp="http://schemas.openxmlformats.org/drawingml/2006/wordprocessingDrawing" xmlns:w10="urn:schemas-microsoft-com:office:word" xmlns:w="http://schemas.openxmlformats.org/wordprocessingml/2006/main" xmlns:w14="http://schemas.microsoft.com/office/word/2010/wordml" xmlns:w15="http://schemas.microsoft.com/office/word/2012/wordml" xmlns:wpg="http://schemas.microsoft.com/office/word/2010/wordprocessingGroup" xmlns:wpi="http://schemas.microsoft.com/office/word/2010/wordprocessingInk" xmlns:wne="http://schemas.microsoft.com/office/word/2006/wordml" xmlns:wps="http://schemas.microsoft.com/office/word/2010/wordprocessingShape" mc:Ignorable="w14 w15 wp14">
+<w:hdr xmlns:wpc="http://schemas.microsoft.com/office/word/2010/wordprocessingCanvas" xmlns:mc="http://schemas.openxmlformats.org/markup-compatibility/2006" xmlns:o="urn:schemas-microsoft-com:office:office" xmlns:r="http://schemas.openxmlformats.org/officeDocument/2006/relationships" xmlns:m="http://schemas.openxmlformats.org/officeDocument/2006/math" xmlns:v="urn:schemas-microsoft-com:vml" xmlns:wp14="http://schemas.microsoft.com/office/word/2010/wordprocessingDrawing" xmlns:wp="http://schemas.openxmlformats.org/drawingml/2006/wordprocessingDrawing" xmlns:w10="urn:schemas-microsoft-com:office:word" xmlns:w="http://schemas.openxmlformats.org/wordprocessingml/2006/main" xmlns:w14="http://schemas.microsoft.com/office/word/2010/wordml" xmlns:wpg="http://schemas.microsoft.com/office/word/2010/wordprocessingGroup" xmlns:wpi="http://schemas.microsoft.com/office/word/2010/wordprocessingInk" xmlns:wne="http://schemas.microsoft.com/office/word/2006/wordml" xmlns:wps="http://schemas.microsoft.com/office/word/2010/wordprocessingShape" mc:Ignorable="w14 wp14">
   <w:p>
     <w:pPr>
       <w:pStyle w:val="En-tte"/>
@@ -1531,7 +1696,7 @@
         <w:lang w:val="fr-CH" w:eastAsia="fr-CH"/>
       </w:rPr>
       <w:drawing>
-        <wp:anchor distT="0" distB="0" distL="114300" distR="114300" simplePos="0" relativeHeight="251657216" behindDoc="0" locked="0" layoutInCell="0" allowOverlap="1" wp14:anchorId="3A849955" wp14:editId="17BEA227">
+        <wp:anchor distT="0" distB="0" distL="114300" distR="114300" simplePos="0" relativeHeight="251657216" behindDoc="0" locked="0" layoutInCell="0" allowOverlap="1" wp14:anchorId="28CD276C" wp14:editId="616E3306">
           <wp:simplePos x="0" y="0"/>
           <wp:positionH relativeFrom="rightMargin">
             <wp:posOffset>-1804035</wp:posOffset>
@@ -1592,69 +1757,6 @@
     </w:r>
     <w:r>
       <w:rPr>
-        <w:rFonts w:ascii="Arial" w:hAnsi="Arial" w:cs="Arial"/>
-        <w:noProof/>
-        <w:color w:val="808080" w:themeColor="background1" w:themeShade="80"/>
-        <w:sz w:val="22"/>
-        <w:szCs w:val="22"/>
-        <w:lang w:val="fr-CH" w:eastAsia="fr-CH"/>
-      </w:rPr>
-      <w:drawing>
-        <wp:anchor distT="0" distB="0" distL="114300" distR="114300" simplePos="0" relativeHeight="251660288" behindDoc="0" locked="0" layoutInCell="0" allowOverlap="1" wp14:anchorId="4352558D" wp14:editId="3E0371A0">
-          <wp:simplePos x="0" y="0"/>
-          <wp:positionH relativeFrom="page">
-            <wp:posOffset>6011545</wp:posOffset>
-          </wp:positionH>
-          <wp:positionV relativeFrom="page">
-            <wp:posOffset>10043795</wp:posOffset>
-          </wp:positionV>
-          <wp:extent cx="868680" cy="381000"/>
-          <wp:effectExtent l="19050" t="0" r="7620" b="0"/>
-          <wp:wrapNone/>
-          <wp:docPr id="86" name="LogoHES" descr="HES-SO"/>
-          <wp:cNvGraphicFramePr>
-            <a:graphicFrameLocks xmlns:a="http://schemas.openxmlformats.org/drawingml/2006/main" noChangeAspect="1"/>
-          </wp:cNvGraphicFramePr>
-          <a:graphic xmlns:a="http://schemas.openxmlformats.org/drawingml/2006/main">
-            <a:graphicData uri="http://schemas.openxmlformats.org/drawingml/2006/picture">
-              <pic:pic xmlns:pic="http://schemas.openxmlformats.org/drawingml/2006/picture">
-                <pic:nvPicPr>
-                  <pic:cNvPr id="0" name="LogoHES" descr="HES-SO"/>
-                  <pic:cNvPicPr>
-                    <a:picLocks noChangeAspect="1" noChangeArrowheads="1"/>
-                  </pic:cNvPicPr>
-                </pic:nvPicPr>
-                <pic:blipFill>
-                  <a:blip r:embed="rId2"/>
-                  <a:srcRect/>
-                  <a:stretch>
-                    <a:fillRect/>
-                  </a:stretch>
-                </pic:blipFill>
-                <pic:spPr bwMode="auto">
-                  <a:xfrm>
-                    <a:off x="0" y="0"/>
-                    <a:ext cx="868680" cy="381000"/>
-                  </a:xfrm>
-                  <a:prstGeom prst="rect">
-                    <a:avLst/>
-                  </a:prstGeom>
-                  <a:noFill/>
-                  <a:ln w="9525">
-                    <a:noFill/>
-                    <a:miter lim="800000"/>
-                    <a:headEnd/>
-                    <a:tailEnd/>
-                  </a:ln>
-                </pic:spPr>
-              </pic:pic>
-            </a:graphicData>
-          </a:graphic>
-        </wp:anchor>
-      </w:drawing>
-    </w:r>
-    <w:r>
-      <w:rPr>
         <w:noProof/>
         <w:color w:val="808080" w:themeColor="background1" w:themeShade="80"/>
         <w:sz w:val="22"/>
@@ -1688,7 +1790,7 @@
 </file>
 
 <file path=word/numbering.xml><?xml version="1.0" encoding="utf-8"?>
-<w:numbering xmlns:wpc="http://schemas.microsoft.com/office/word/2010/wordprocessingCanvas" xmlns:mc="http://schemas.openxmlformats.org/markup-compatibility/2006" xmlns:o="urn:schemas-microsoft-com:office:office" xmlns:r="http://schemas.openxmlformats.org/officeDocument/2006/relationships" xmlns:m="http://schemas.openxmlformats.org/officeDocument/2006/math" xmlns:v="urn:schemas-microsoft-com:vml" xmlns:wp14="http://schemas.microsoft.com/office/word/2010/wordprocessingDrawing" xmlns:wp="http://schemas.openxmlformats.org/drawingml/2006/wordprocessingDrawing" xmlns:w10="urn:schemas-microsoft-com:office:word" xmlns:w="http://schemas.openxmlformats.org/wordprocessingml/2006/main" xmlns:w14="http://schemas.microsoft.com/office/word/2010/wordml" xmlns:w15="http://schemas.microsoft.com/office/word/2012/wordml" xmlns:wpg="http://schemas.microsoft.com/office/word/2010/wordprocessingGroup" xmlns:wpi="http://schemas.microsoft.com/office/word/2010/wordprocessingInk" xmlns:wne="http://schemas.microsoft.com/office/word/2006/wordml" xmlns:wps="http://schemas.microsoft.com/office/word/2010/wordprocessingShape" mc:Ignorable="w14 w15 wp14">
+<w:numbering xmlns:wpc="http://schemas.microsoft.com/office/word/2010/wordprocessingCanvas" xmlns:mc="http://schemas.openxmlformats.org/markup-compatibility/2006" xmlns:o="urn:schemas-microsoft-com:office:office" xmlns:r="http://schemas.openxmlformats.org/officeDocument/2006/relationships" xmlns:m="http://schemas.openxmlformats.org/officeDocument/2006/math" xmlns:v="urn:schemas-microsoft-com:vml" xmlns:wp14="http://schemas.microsoft.com/office/word/2010/wordprocessingDrawing" xmlns:wp="http://schemas.openxmlformats.org/drawingml/2006/wordprocessingDrawing" xmlns:w10="urn:schemas-microsoft-com:office:word" xmlns:w="http://schemas.openxmlformats.org/wordprocessingml/2006/main" xmlns:w14="http://schemas.microsoft.com/office/word/2010/wordml" xmlns:wpg="http://schemas.microsoft.com/office/word/2010/wordprocessingGroup" xmlns:wpi="http://schemas.microsoft.com/office/word/2010/wordprocessingInk" xmlns:wne="http://schemas.microsoft.com/office/word/2006/wordml" xmlns:wps="http://schemas.microsoft.com/office/word/2010/wordprocessingShape" mc:Ignorable="w14 wp14">
   <w:abstractNum w:abstractNumId="0">
     <w:nsid w:val="FFFFFF1D"/>
     <w:multiLevelType w:val="multilevel"/>
@@ -4702,7 +4804,7 @@
 </file>
 
 <file path=word/styles.xml><?xml version="1.0" encoding="utf-8"?>
-<w:styles xmlns:mc="http://schemas.openxmlformats.org/markup-compatibility/2006" xmlns:r="http://schemas.openxmlformats.org/officeDocument/2006/relationships" xmlns:w="http://schemas.openxmlformats.org/wordprocessingml/2006/main" xmlns:w14="http://schemas.microsoft.com/office/word/2010/wordml" xmlns:w15="http://schemas.microsoft.com/office/word/2012/wordml" mc:Ignorable="w14 w15">
+<w:styles xmlns:mc="http://schemas.openxmlformats.org/markup-compatibility/2006" xmlns:r="http://schemas.openxmlformats.org/officeDocument/2006/relationships" xmlns:w="http://schemas.openxmlformats.org/wordprocessingml/2006/main" xmlns:w14="http://schemas.microsoft.com/office/word/2010/wordml" mc:Ignorable="w14">
   <w:docDefaults>
     <w:rPrDefault>
       <w:rPr>
@@ -4714,378 +4816,145 @@
     </w:rPrDefault>
     <w:pPrDefault/>
   </w:docDefaults>
-  <w:latentStyles w:defLockedState="0" w:defUIPriority="99" w:defSemiHidden="0" w:defUnhideWhenUsed="0" w:defQFormat="0" w:count="371">
-    <w:lsdException w:name="Normal" w:uiPriority="0" w:qFormat="1"/>
-    <w:lsdException w:name="heading 1" w:uiPriority="9"/>
-    <w:lsdException w:name="heading 2" w:semiHidden="1" w:uiPriority="9" w:unhideWhenUsed="1" w:qFormat="1"/>
-    <w:lsdException w:name="heading 3" w:semiHidden="1" w:uiPriority="9" w:unhideWhenUsed="1" w:qFormat="1"/>
-    <w:lsdException w:name="heading 4" w:semiHidden="1" w:uiPriority="9" w:unhideWhenUsed="1" w:qFormat="1"/>
-    <w:lsdException w:name="heading 5" w:semiHidden="1" w:uiPriority="9" w:unhideWhenUsed="1" w:qFormat="1"/>
-    <w:lsdException w:name="heading 6" w:semiHidden="1" w:uiPriority="9" w:unhideWhenUsed="1" w:qFormat="1"/>
-    <w:lsdException w:name="heading 7" w:semiHidden="1" w:uiPriority="9" w:unhideWhenUsed="1" w:qFormat="1"/>
-    <w:lsdException w:name="heading 8" w:semiHidden="1" w:uiPriority="9" w:unhideWhenUsed="1" w:qFormat="1"/>
-    <w:lsdException w:name="heading 9" w:semiHidden="1" w:uiPriority="9" w:unhideWhenUsed="1" w:qFormat="1"/>
-    <w:lsdException w:name="index 1" w:semiHidden="1" w:unhideWhenUsed="1"/>
-    <w:lsdException w:name="index 2" w:semiHidden="1" w:unhideWhenUsed="1"/>
-    <w:lsdException w:name="index 3" w:semiHidden="1" w:unhideWhenUsed="1"/>
-    <w:lsdException w:name="index 4" w:semiHidden="1" w:unhideWhenUsed="1"/>
-    <w:lsdException w:name="index 5" w:semiHidden="1" w:unhideWhenUsed="1"/>
-    <w:lsdException w:name="index 6" w:semiHidden="1" w:unhideWhenUsed="1"/>
-    <w:lsdException w:name="index 7" w:semiHidden="1" w:unhideWhenUsed="1"/>
-    <w:lsdException w:name="index 8" w:semiHidden="1" w:unhideWhenUsed="1"/>
-    <w:lsdException w:name="index 9" w:semiHidden="1" w:unhideWhenUsed="1"/>
-    <w:lsdException w:name="toc 1" w:semiHidden="1" w:uiPriority="39" w:unhideWhenUsed="1"/>
-    <w:lsdException w:name="toc 2" w:semiHidden="1" w:uiPriority="39" w:unhideWhenUsed="1"/>
-    <w:lsdException w:name="toc 3" w:semiHidden="1" w:uiPriority="39" w:unhideWhenUsed="1"/>
-    <w:lsdException w:name="toc 4" w:semiHidden="1" w:uiPriority="39" w:unhideWhenUsed="1"/>
-    <w:lsdException w:name="toc 5" w:semiHidden="1" w:uiPriority="39" w:unhideWhenUsed="1"/>
-    <w:lsdException w:name="toc 6" w:semiHidden="1" w:uiPriority="39" w:unhideWhenUsed="1"/>
-    <w:lsdException w:name="toc 7" w:semiHidden="1" w:uiPriority="39" w:unhideWhenUsed="1"/>
-    <w:lsdException w:name="toc 8" w:semiHidden="1" w:uiPriority="39" w:unhideWhenUsed="1"/>
-    <w:lsdException w:name="toc 9" w:semiHidden="1" w:uiPriority="39" w:unhideWhenUsed="1"/>
-    <w:lsdException w:name="Normal Indent" w:semiHidden="1" w:unhideWhenUsed="1"/>
-    <w:lsdException w:name="footnote text" w:semiHidden="1" w:unhideWhenUsed="1"/>
-    <w:lsdException w:name="annotation text" w:semiHidden="1" w:unhideWhenUsed="1"/>
-    <w:lsdException w:name="header" w:semiHidden="1" w:uiPriority="0" w:unhideWhenUsed="1"/>
-    <w:lsdException w:name="footer" w:semiHidden="1" w:unhideWhenUsed="1"/>
-    <w:lsdException w:name="index heading" w:semiHidden="1" w:unhideWhenUsed="1"/>
-    <w:lsdException w:name="caption" w:semiHidden="1" w:uiPriority="35" w:unhideWhenUsed="1" w:qFormat="1"/>
-    <w:lsdException w:name="table of figures" w:semiHidden="1" w:unhideWhenUsed="1"/>
-    <w:lsdException w:name="envelope address" w:semiHidden="1" w:unhideWhenUsed="1"/>
-    <w:lsdException w:name="envelope return" w:semiHidden="1" w:unhideWhenUsed="1"/>
-    <w:lsdException w:name="footnote reference" w:semiHidden="1" w:unhideWhenUsed="1"/>
-    <w:lsdException w:name="annotation reference" w:semiHidden="1" w:unhideWhenUsed="1"/>
-    <w:lsdException w:name="line number" w:semiHidden="1" w:unhideWhenUsed="1"/>
-    <w:lsdException w:name="page number" w:semiHidden="1" w:unhideWhenUsed="1"/>
-    <w:lsdException w:name="endnote reference" w:semiHidden="1" w:unhideWhenUsed="1"/>
-    <w:lsdException w:name="endnote text" w:semiHidden="1" w:unhideWhenUsed="1"/>
-    <w:lsdException w:name="table of authorities" w:semiHidden="1" w:unhideWhenUsed="1"/>
-    <w:lsdException w:name="macro" w:semiHidden="1" w:unhideWhenUsed="1"/>
-    <w:lsdException w:name="toa heading" w:semiHidden="1" w:unhideWhenUsed="1"/>
-    <w:lsdException w:name="List" w:semiHidden="1" w:unhideWhenUsed="1"/>
-    <w:lsdException w:name="List Bullet" w:semiHidden="1" w:unhideWhenUsed="1"/>
-    <w:lsdException w:name="List Number" w:semiHidden="1" w:unhideWhenUsed="1"/>
-    <w:lsdException w:name="List 2" w:semiHidden="1" w:unhideWhenUsed="1"/>
-    <w:lsdException w:name="List 3" w:semiHidden="1" w:unhideWhenUsed="1"/>
-    <w:lsdException w:name="List 4" w:semiHidden="1" w:unhideWhenUsed="1"/>
-    <w:lsdException w:name="List 5" w:semiHidden="1" w:unhideWhenUsed="1"/>
-    <w:lsdException w:name="List Bullet 2" w:semiHidden="1" w:unhideWhenUsed="1"/>
-    <w:lsdException w:name="List Bullet 3" w:semiHidden="1" w:unhideWhenUsed="1"/>
-    <w:lsdException w:name="List Bullet 4" w:semiHidden="1" w:unhideWhenUsed="1"/>
-    <w:lsdException w:name="List Bullet 5" w:semiHidden="1" w:unhideWhenUsed="1"/>
-    <w:lsdException w:name="List Number 2" w:semiHidden="1" w:unhideWhenUsed="1"/>
-    <w:lsdException w:name="List Number 3" w:semiHidden="1" w:unhideWhenUsed="1"/>
-    <w:lsdException w:name="List Number 4" w:semiHidden="1" w:unhideWhenUsed="1"/>
-    <w:lsdException w:name="List Number 5" w:semiHidden="1" w:unhideWhenUsed="1"/>
-    <w:lsdException w:name="Title" w:uiPriority="10" w:qFormat="1"/>
-    <w:lsdException w:name="Closing" w:semiHidden="1" w:unhideWhenUsed="1"/>
-    <w:lsdException w:name="Signature" w:semiHidden="1" w:unhideWhenUsed="1"/>
-    <w:lsdException w:name="Default Paragraph Font" w:semiHidden="1" w:uiPriority="1" w:unhideWhenUsed="1"/>
-    <w:lsdException w:name="Body Text" w:semiHidden="1" w:unhideWhenUsed="1"/>
-    <w:lsdException w:name="Body Text Indent" w:semiHidden="1" w:unhideWhenUsed="1"/>
-    <w:lsdException w:name="List Continue" w:semiHidden="1" w:unhideWhenUsed="1"/>
-    <w:lsdException w:name="List Continue 2" w:semiHidden="1" w:unhideWhenUsed="1"/>
-    <w:lsdException w:name="List Continue 3" w:semiHidden="1" w:unhideWhenUsed="1"/>
-    <w:lsdException w:name="List Continue 4" w:semiHidden="1" w:unhideWhenUsed="1"/>
-    <w:lsdException w:name="List Continue 5" w:semiHidden="1" w:unhideWhenUsed="1"/>
-    <w:lsdException w:name="Message Header" w:semiHidden="1" w:unhideWhenUsed="1"/>
-    <w:lsdException w:name="Subtitle" w:uiPriority="11" w:qFormat="1"/>
-    <w:lsdException w:name="Salutation" w:semiHidden="1" w:unhideWhenUsed="1"/>
-    <w:lsdException w:name="Date" w:semiHidden="1" w:unhideWhenUsed="1"/>
-    <w:lsdException w:name="Body Text First Indent" w:semiHidden="1" w:unhideWhenUsed="1"/>
-    <w:lsdException w:name="Body Text First Indent 2" w:semiHidden="1" w:unhideWhenUsed="1"/>
-    <w:lsdException w:name="Note Heading" w:semiHidden="1" w:unhideWhenUsed="1"/>
-    <w:lsdException w:name="Body Text 2" w:semiHidden="1" w:unhideWhenUsed="1"/>
-    <w:lsdException w:name="Body Text 3" w:semiHidden="1" w:unhideWhenUsed="1"/>
-    <w:lsdException w:name="Body Text Indent 2" w:semiHidden="1" w:unhideWhenUsed="1"/>
-    <w:lsdException w:name="Body Text Indent 3" w:semiHidden="1" w:unhideWhenUsed="1"/>
-    <w:lsdException w:name="Block Text" w:semiHidden="1" w:unhideWhenUsed="1"/>
-    <w:lsdException w:name="Hyperlink" w:semiHidden="1" w:unhideWhenUsed="1"/>
-    <w:lsdException w:name="FollowedHyperlink" w:semiHidden="1" w:unhideWhenUsed="1"/>
-    <w:lsdException w:name="Strong" w:uiPriority="22" w:qFormat="1"/>
-    <w:lsdException w:name="Emphasis" w:uiPriority="20" w:qFormat="1"/>
-    <w:lsdException w:name="Document Map" w:semiHidden="1" w:unhideWhenUsed="1"/>
-    <w:lsdException w:name="Plain Text" w:semiHidden="1" w:unhideWhenUsed="1"/>
-    <w:lsdException w:name="E-mail Signature" w:semiHidden="1" w:unhideWhenUsed="1"/>
-    <w:lsdException w:name="HTML Top of Form" w:semiHidden="1" w:unhideWhenUsed="1"/>
-    <w:lsdException w:name="HTML Bottom of Form" w:semiHidden="1" w:unhideWhenUsed="1"/>
-    <w:lsdException w:name="Normal (Web)" w:semiHidden="1" w:unhideWhenUsed="1"/>
-    <w:lsdException w:name="HTML Acronym" w:semiHidden="1" w:unhideWhenUsed="1"/>
-    <w:lsdException w:name="HTML Address" w:semiHidden="1" w:unhideWhenUsed="1"/>
-    <w:lsdException w:name="HTML Cite" w:semiHidden="1" w:unhideWhenUsed="1"/>
-    <w:lsdException w:name="HTML Code" w:semiHidden="1" w:unhideWhenUsed="1"/>
-    <w:lsdException w:name="HTML Definition" w:semiHidden="1" w:unhideWhenUsed="1"/>
-    <w:lsdException w:name="HTML Keyboard" w:semiHidden="1" w:unhideWhenUsed="1"/>
-    <w:lsdException w:name="HTML Preformatted" w:semiHidden="1" w:unhideWhenUsed="1"/>
-    <w:lsdException w:name="HTML Sample" w:semiHidden="1" w:unhideWhenUsed="1"/>
-    <w:lsdException w:name="HTML Typewriter" w:semiHidden="1" w:unhideWhenUsed="1"/>
-    <w:lsdException w:name="HTML Variable" w:semiHidden="1" w:unhideWhenUsed="1"/>
-    <w:lsdException w:name="Normal Table" w:semiHidden="1" w:unhideWhenUsed="1"/>
-    <w:lsdException w:name="annotation subject" w:semiHidden="1" w:unhideWhenUsed="1"/>
-    <w:lsdException w:name="No List" w:semiHidden="1" w:unhideWhenUsed="1"/>
-    <w:lsdException w:name="Outline List 1" w:semiHidden="1" w:unhideWhenUsed="1"/>
-    <w:lsdException w:name="Outline List 2" w:semiHidden="1" w:unhideWhenUsed="1"/>
-    <w:lsdException w:name="Outline List 3" w:semiHidden="1" w:unhideWhenUsed="1"/>
-    <w:lsdException w:name="Table Simple 1" w:semiHidden="1" w:unhideWhenUsed="1"/>
-    <w:lsdException w:name="Table Simple 2" w:semiHidden="1" w:unhideWhenUsed="1"/>
-    <w:lsdException w:name="Table Simple 3" w:semiHidden="1" w:unhideWhenUsed="1"/>
-    <w:lsdException w:name="Table Classic 1" w:semiHidden="1" w:unhideWhenUsed="1"/>
-    <w:lsdException w:name="Table Classic 2" w:semiHidden="1" w:unhideWhenUsed="1"/>
-    <w:lsdException w:name="Table Classic 3" w:semiHidden="1" w:unhideWhenUsed="1"/>
-    <w:lsdException w:name="Table Classic 4" w:semiHidden="1" w:unhideWhenUsed="1"/>
-    <w:lsdException w:name="Table Colorful 1" w:semiHidden="1" w:unhideWhenUsed="1"/>
-    <w:lsdException w:name="Table Colorful 2" w:semiHidden="1" w:unhideWhenUsed="1"/>
-    <w:lsdException w:name="Table Colorful 3" w:semiHidden="1" w:unhideWhenUsed="1"/>
-    <w:lsdException w:name="Table Columns 1" w:semiHidden="1" w:unhideWhenUsed="1"/>
-    <w:lsdException w:name="Table Columns 2" w:semiHidden="1" w:unhideWhenUsed="1"/>
-    <w:lsdException w:name="Table Columns 3" w:semiHidden="1" w:unhideWhenUsed="1"/>
-    <w:lsdException w:name="Table Columns 4" w:semiHidden="1" w:unhideWhenUsed="1"/>
-    <w:lsdException w:name="Table Columns 5" w:semiHidden="1" w:unhideWhenUsed="1"/>
-    <w:lsdException w:name="Table Grid 1" w:semiHidden="1" w:unhideWhenUsed="1"/>
-    <w:lsdException w:name="Table Grid 2" w:semiHidden="1" w:unhideWhenUsed="1"/>
-    <w:lsdException w:name="Table Grid 3" w:semiHidden="1" w:unhideWhenUsed="1"/>
-    <w:lsdException w:name="Table Grid 4" w:semiHidden="1" w:unhideWhenUsed="1"/>
-    <w:lsdException w:name="Table Grid 5" w:semiHidden="1" w:unhideWhenUsed="1"/>
-    <w:lsdException w:name="Table Grid 6" w:semiHidden="1" w:unhideWhenUsed="1"/>
-    <w:lsdException w:name="Table Grid 7" w:semiHidden="1" w:unhideWhenUsed="1"/>
-    <w:lsdException w:name="Table Grid 8" w:semiHidden="1" w:unhideWhenUsed="1"/>
-    <w:lsdException w:name="Table List 1" w:semiHidden="1" w:unhideWhenUsed="1"/>
-    <w:lsdException w:name="Table List 2" w:semiHidden="1" w:unhideWhenUsed="1"/>
-    <w:lsdException w:name="Table List 3" w:semiHidden="1" w:unhideWhenUsed="1"/>
-    <w:lsdException w:name="Table List 4" w:semiHidden="1" w:unhideWhenUsed="1"/>
-    <w:lsdException w:name="Table List 5" w:semiHidden="1" w:unhideWhenUsed="1"/>
-    <w:lsdException w:name="Table List 6" w:semiHidden="1" w:unhideWhenUsed="1"/>
-    <w:lsdException w:name="Table List 7" w:semiHidden="1" w:unhideWhenUsed="1"/>
-    <w:lsdException w:name="Table List 8" w:semiHidden="1" w:unhideWhenUsed="1"/>
-    <w:lsdException w:name="Table 3D effects 1" w:semiHidden="1" w:unhideWhenUsed="1"/>
-    <w:lsdException w:name="Table 3D effects 2" w:semiHidden="1" w:unhideWhenUsed="1"/>
-    <w:lsdException w:name="Table 3D effects 3" w:semiHidden="1" w:unhideWhenUsed="1"/>
-    <w:lsdException w:name="Table Contemporary" w:semiHidden="1" w:unhideWhenUsed="1"/>
-    <w:lsdException w:name="Table Elegant" w:semiHidden="1" w:unhideWhenUsed="1"/>
-    <w:lsdException w:name="Table Professional" w:semiHidden="1" w:unhideWhenUsed="1"/>
-    <w:lsdException w:name="Table Subtle 1" w:semiHidden="1" w:unhideWhenUsed="1"/>
-    <w:lsdException w:name="Table Subtle 2" w:semiHidden="1" w:unhideWhenUsed="1"/>
-    <w:lsdException w:name="Table Web 1" w:semiHidden="1" w:unhideWhenUsed="1"/>
-    <w:lsdException w:name="Table Web 2" w:semiHidden="1" w:unhideWhenUsed="1"/>
-    <w:lsdException w:name="Table Web 3" w:semiHidden="1" w:unhideWhenUsed="1"/>
-    <w:lsdException w:name="Balloon Text" w:semiHidden="1" w:unhideWhenUsed="1"/>
-    <w:lsdException w:name="Table Grid" w:uiPriority="59"/>
-    <w:lsdException w:name="Table Theme" w:semiHidden="1" w:unhideWhenUsed="1"/>
-    <w:lsdException w:name="Placeholder Text" w:semiHidden="1"/>
-    <w:lsdException w:name="No Spacing" w:uiPriority="1" w:qFormat="1"/>
-    <w:lsdException w:name="Light Shading" w:uiPriority="60"/>
-    <w:lsdException w:name="Light List" w:uiPriority="61"/>
-    <w:lsdException w:name="Light Grid" w:uiPriority="62"/>
-    <w:lsdException w:name="Medium Shading 1" w:uiPriority="63"/>
-    <w:lsdException w:name="Medium Shading 2" w:uiPriority="64"/>
-    <w:lsdException w:name="Medium List 1" w:uiPriority="65"/>
-    <w:lsdException w:name="Medium List 2" w:uiPriority="66"/>
-    <w:lsdException w:name="Medium Grid 1" w:uiPriority="67"/>
-    <w:lsdException w:name="Medium Grid 2" w:uiPriority="68"/>
-    <w:lsdException w:name="Medium Grid 3" w:uiPriority="69"/>
-    <w:lsdException w:name="Dark List" w:uiPriority="70"/>
-    <w:lsdException w:name="Colorful Shading" w:uiPriority="71"/>
-    <w:lsdException w:name="Colorful List" w:uiPriority="72"/>
-    <w:lsdException w:name="Colorful Grid" w:uiPriority="73"/>
-    <w:lsdException w:name="Light Shading Accent 1" w:uiPriority="60"/>
-    <w:lsdException w:name="Light List Accent 1" w:uiPriority="61"/>
-    <w:lsdException w:name="Light Grid Accent 1" w:uiPriority="62"/>
-    <w:lsdException w:name="Medium Shading 1 Accent 1" w:uiPriority="63"/>
-    <w:lsdException w:name="Medium Shading 2 Accent 1" w:uiPriority="64"/>
-    <w:lsdException w:name="Medium List 1 Accent 1" w:uiPriority="65"/>
-    <w:lsdException w:name="Revision" w:semiHidden="1"/>
-    <w:lsdException w:name="List Paragraph" w:uiPriority="34" w:qFormat="1"/>
-    <w:lsdException w:name="Quote" w:uiPriority="29" w:qFormat="1"/>
-    <w:lsdException w:name="Intense Quote" w:uiPriority="30" w:qFormat="1"/>
-    <w:lsdException w:name="Medium List 2 Accent 1" w:uiPriority="66"/>
-    <w:lsdException w:name="Medium Grid 1 Accent 1" w:uiPriority="67"/>
-    <w:lsdException w:name="Medium Grid 2 Accent 1" w:uiPriority="68"/>
-    <w:lsdException w:name="Medium Grid 3 Accent 1" w:uiPriority="69"/>
-    <w:lsdException w:name="Dark List Accent 1" w:uiPriority="70"/>
-    <w:lsdException w:name="Colorful Shading Accent 1" w:uiPriority="71"/>
-    <w:lsdException w:name="Colorful List Accent 1" w:uiPriority="72"/>
-    <w:lsdException w:name="Colorful Grid Accent 1" w:uiPriority="73"/>
-    <w:lsdException w:name="Light Shading Accent 2" w:uiPriority="60"/>
-    <w:lsdException w:name="Light List Accent 2" w:uiPriority="61"/>
-    <w:lsdException w:name="Light Grid Accent 2" w:uiPriority="62"/>
-    <w:lsdException w:name="Medium Shading 1 Accent 2" w:uiPriority="63"/>
-    <w:lsdException w:name="Medium Shading 2 Accent 2" w:uiPriority="64"/>
-    <w:lsdException w:name="Medium List 1 Accent 2" w:uiPriority="65"/>
-    <w:lsdException w:name="Medium List 2 Accent 2" w:uiPriority="66"/>
-    <w:lsdException w:name="Medium Grid 1 Accent 2" w:uiPriority="67"/>
-    <w:lsdException w:name="Medium Grid 2 Accent 2" w:uiPriority="68"/>
-    <w:lsdException w:name="Medium Grid 3 Accent 2" w:uiPriority="69"/>
-    <w:lsdException w:name="Dark List Accent 2" w:uiPriority="70"/>
-    <w:lsdException w:name="Colorful Shading Accent 2" w:uiPriority="71"/>
-    <w:lsdException w:name="Colorful List Accent 2" w:uiPriority="72"/>
-    <w:lsdException w:name="Colorful Grid Accent 2" w:uiPriority="73"/>
-    <w:lsdException w:name="Light Shading Accent 3" w:uiPriority="60"/>
-    <w:lsdException w:name="Light List Accent 3" w:uiPriority="61"/>
-    <w:lsdException w:name="Light Grid Accent 3" w:uiPriority="62"/>
-    <w:lsdException w:name="Medium Shading 1 Accent 3" w:uiPriority="63"/>
-    <w:lsdException w:name="Medium Shading 2 Accent 3" w:uiPriority="64"/>
-    <w:lsdException w:name="Medium List 1 Accent 3" w:uiPriority="65"/>
-    <w:lsdException w:name="Medium List 2 Accent 3" w:uiPriority="66"/>
-    <w:lsdException w:name="Medium Grid 1 Accent 3" w:uiPriority="67"/>
-    <w:lsdException w:name="Medium Grid 2 Accent 3" w:uiPriority="68"/>
-    <w:lsdException w:name="Medium Grid 3 Accent 3" w:uiPriority="69"/>
-    <w:lsdException w:name="Dark List Accent 3" w:uiPriority="70"/>
-    <w:lsdException w:name="Colorful Shading Accent 3" w:uiPriority="71"/>
-    <w:lsdException w:name="Colorful List Accent 3" w:uiPriority="72"/>
-    <w:lsdException w:name="Colorful Grid Accent 3" w:uiPriority="73"/>
-    <w:lsdException w:name="Light Shading Accent 4" w:uiPriority="60"/>
-    <w:lsdException w:name="Light List Accent 4" w:uiPriority="61"/>
-    <w:lsdException w:name="Light Grid Accent 4" w:uiPriority="62"/>
-    <w:lsdException w:name="Medium Shading 1 Accent 4" w:uiPriority="63"/>
-    <w:lsdException w:name="Medium Shading 2 Accent 4" w:uiPriority="64"/>
-    <w:lsdException w:name="Medium List 1 Accent 4" w:uiPriority="65"/>
-    <w:lsdException w:name="Medium List 2 Accent 4" w:uiPriority="66"/>
-    <w:lsdException w:name="Medium Grid 1 Accent 4" w:uiPriority="67"/>
-    <w:lsdException w:name="Medium Grid 2 Accent 4" w:uiPriority="68"/>
-    <w:lsdException w:name="Medium Grid 3 Accent 4" w:uiPriority="69"/>
-    <w:lsdException w:name="Dark List Accent 4" w:uiPriority="70"/>
-    <w:lsdException w:name="Colorful Shading Accent 4" w:uiPriority="71"/>
-    <w:lsdException w:name="Colorful List Accent 4" w:uiPriority="72"/>
-    <w:lsdException w:name="Colorful Grid Accent 4" w:uiPriority="73"/>
-    <w:lsdException w:name="Light Shading Accent 5" w:uiPriority="60"/>
-    <w:lsdException w:name="Light List Accent 5" w:uiPriority="61"/>
-    <w:lsdException w:name="Light Grid Accent 5" w:uiPriority="62"/>
-    <w:lsdException w:name="Medium Shading 1 Accent 5" w:uiPriority="63"/>
-    <w:lsdException w:name="Medium Shading 2 Accent 5" w:uiPriority="64"/>
-    <w:lsdException w:name="Medium List 1 Accent 5" w:uiPriority="65"/>
-    <w:lsdException w:name="Medium List 2 Accent 5" w:uiPriority="66"/>
-    <w:lsdException w:name="Medium Grid 1 Accent 5" w:uiPriority="67"/>
-    <w:lsdException w:name="Medium Grid 2 Accent 5" w:uiPriority="68"/>
-    <w:lsdException w:name="Medium Grid 3 Accent 5" w:uiPriority="69"/>
-    <w:lsdException w:name="Dark List Accent 5" w:uiPriority="70"/>
-    <w:lsdException w:name="Colorful Shading Accent 5" w:uiPriority="71"/>
-    <w:lsdException w:name="Colorful List Accent 5" w:uiPriority="72"/>
-    <w:lsdException w:name="Colorful Grid Accent 5" w:uiPriority="73"/>
-    <w:lsdException w:name="Light Shading Accent 6" w:uiPriority="60"/>
-    <w:lsdException w:name="Light List Accent 6" w:uiPriority="61"/>
-    <w:lsdException w:name="Light Grid Accent 6" w:uiPriority="62"/>
-    <w:lsdException w:name="Medium Shading 1 Accent 6" w:uiPriority="63"/>
-    <w:lsdException w:name="Medium Shading 2 Accent 6" w:uiPriority="64"/>
-    <w:lsdException w:name="Medium List 1 Accent 6" w:uiPriority="65"/>
-    <w:lsdException w:name="Medium List 2 Accent 6" w:uiPriority="66"/>
-    <w:lsdException w:name="Medium Grid 1 Accent 6" w:uiPriority="67"/>
-    <w:lsdException w:name="Medium Grid 2 Accent 6" w:uiPriority="68"/>
-    <w:lsdException w:name="Medium Grid 3 Accent 6" w:uiPriority="69"/>
-    <w:lsdException w:name="Dark List Accent 6" w:uiPriority="70"/>
-    <w:lsdException w:name="Colorful Shading Accent 6" w:uiPriority="71"/>
-    <w:lsdException w:name="Colorful List Accent 6" w:uiPriority="72"/>
-    <w:lsdException w:name="Colorful Grid Accent 6" w:uiPriority="73"/>
-    <w:lsdException w:name="Subtle Emphasis" w:uiPriority="19" w:qFormat="1"/>
-    <w:lsdException w:name="Intense Emphasis" w:uiPriority="21" w:qFormat="1"/>
-    <w:lsdException w:name="Subtle Reference" w:uiPriority="31" w:qFormat="1"/>
-    <w:lsdException w:name="Intense Reference" w:uiPriority="32" w:qFormat="1"/>
-    <w:lsdException w:name="Book Title" w:uiPriority="33" w:qFormat="1"/>
-    <w:lsdException w:name="Bibliography" w:semiHidden="1" w:uiPriority="37" w:unhideWhenUsed="1"/>
-    <w:lsdException w:name="TOC Heading" w:semiHidden="1" w:uiPriority="39" w:unhideWhenUsed="1" w:qFormat="1"/>
-    <w:lsdException w:name="Plain Table 1" w:uiPriority="41"/>
-    <w:lsdException w:name="Plain Table 2" w:uiPriority="42"/>
-    <w:lsdException w:name="Plain Table 3" w:uiPriority="43"/>
-    <w:lsdException w:name="Plain Table 4" w:uiPriority="44"/>
-    <w:lsdException w:name="Plain Table 5" w:uiPriority="45"/>
-    <w:lsdException w:name="Grid Table Light" w:uiPriority="40"/>
-    <w:lsdException w:name="Grid Table 1 Light" w:uiPriority="46"/>
-    <w:lsdException w:name="Grid Table 2" w:uiPriority="47"/>
-    <w:lsdException w:name="Grid Table 3" w:uiPriority="48"/>
-    <w:lsdException w:name="Grid Table 4" w:uiPriority="49"/>
-    <w:lsdException w:name="Grid Table 5 Dark" w:uiPriority="50"/>
-    <w:lsdException w:name="Grid Table 6 Colorful" w:uiPriority="51"/>
-    <w:lsdException w:name="Grid Table 7 Colorful" w:uiPriority="52"/>
-    <w:lsdException w:name="Grid Table 1 Light Accent 1" w:uiPriority="46"/>
-    <w:lsdException w:name="Grid Table 2 Accent 1" w:uiPriority="47"/>
-    <w:lsdException w:name="Grid Table 3 Accent 1" w:uiPriority="48"/>
-    <w:lsdException w:name="Grid Table 4 Accent 1" w:uiPriority="49"/>
-    <w:lsdException w:name="Grid Table 5 Dark Accent 1" w:uiPriority="50"/>
-    <w:lsdException w:name="Grid Table 6 Colorful Accent 1" w:uiPriority="51"/>
-    <w:lsdException w:name="Grid Table 7 Colorful Accent 1" w:uiPriority="52"/>
-    <w:lsdException w:name="Grid Table 1 Light Accent 2" w:uiPriority="46"/>
-    <w:lsdException w:name="Grid Table 2 Accent 2" w:uiPriority="47"/>
-    <w:lsdException w:name="Grid Table 3 Accent 2" w:uiPriority="48"/>
-    <w:lsdException w:name="Grid Table 4 Accent 2" w:uiPriority="49"/>
-    <w:lsdException w:name="Grid Table 5 Dark Accent 2" w:uiPriority="50"/>
-    <w:lsdException w:name="Grid Table 6 Colorful Accent 2" w:uiPriority="51"/>
-    <w:lsdException w:name="Grid Table 7 Colorful Accent 2" w:uiPriority="52"/>
-    <w:lsdException w:name="Grid Table 1 Light Accent 3" w:uiPriority="46"/>
-    <w:lsdException w:name="Grid Table 2 Accent 3" w:uiPriority="47"/>
-    <w:lsdException w:name="Grid Table 3 Accent 3" w:uiPriority="48"/>
-    <w:lsdException w:name="Grid Table 4 Accent 3" w:uiPriority="49"/>
-    <w:lsdException w:name="Grid Table 5 Dark Accent 3" w:uiPriority="50"/>
-    <w:lsdException w:name="Grid Table 6 Colorful Accent 3" w:uiPriority="51"/>
-    <w:lsdException w:name="Grid Table 7 Colorful Accent 3" w:uiPriority="52"/>
-    <w:lsdException w:name="Grid Table 1 Light Accent 4" w:uiPriority="46"/>
-    <w:lsdException w:name="Grid Table 2 Accent 4" w:uiPriority="47"/>
-    <w:lsdException w:name="Grid Table 3 Accent 4" w:uiPriority="48"/>
-    <w:lsdException w:name="Grid Table 4 Accent 4" w:uiPriority="49"/>
-    <w:lsdException w:name="Grid Table 5 Dark Accent 4" w:uiPriority="50"/>
-    <w:lsdException w:name="Grid Table 6 Colorful Accent 4" w:uiPriority="51"/>
-    <w:lsdException w:name="Grid Table 7 Colorful Accent 4" w:uiPriority="52"/>
-    <w:lsdException w:name="Grid Table 1 Light Accent 5" w:uiPriority="46"/>
-    <w:lsdException w:name="Grid Table 2 Accent 5" w:uiPriority="47"/>
-    <w:lsdException w:name="Grid Table 3 Accent 5" w:uiPriority="48"/>
-    <w:lsdException w:name="Grid Table 4 Accent 5" w:uiPriority="49"/>
-    <w:lsdException w:name="Grid Table 5 Dark Accent 5" w:uiPriority="50"/>
-    <w:lsdException w:name="Grid Table 6 Colorful Accent 5" w:uiPriority="51"/>
-    <w:lsdException w:name="Grid Table 7 Colorful Accent 5" w:uiPriority="52"/>
-    <w:lsdException w:name="Grid Table 1 Light Accent 6" w:uiPriority="46"/>
-    <w:lsdException w:name="Grid Table 2 Accent 6" w:uiPriority="47"/>
-    <w:lsdException w:name="Grid Table 3 Accent 6" w:uiPriority="48"/>
-    <w:lsdException w:name="Grid Table 4 Accent 6" w:uiPriority="49"/>
-    <w:lsdException w:name="Grid Table 5 Dark Accent 6" w:uiPriority="50"/>
-    <w:lsdException w:name="Grid Table 6 Colorful Accent 6" w:uiPriority="51"/>
-    <w:lsdException w:name="Grid Table 7 Colorful Accent 6" w:uiPriority="52"/>
-    <w:lsdException w:name="List Table 1 Light" w:uiPriority="46"/>
-    <w:lsdException w:name="List Table 2" w:uiPriority="47"/>
-    <w:lsdException w:name="List Table 3" w:uiPriority="48"/>
-    <w:lsdException w:name="List Table 4" w:uiPriority="49"/>
-    <w:lsdException w:name="List Table 5 Dark" w:uiPriority="50"/>
-    <w:lsdException w:name="List Table 6 Colorful" w:uiPriority="51"/>
-    <w:lsdException w:name="List Table 7 Colorful" w:uiPriority="52"/>
-    <w:lsdException w:name="List Table 1 Light Accent 1" w:uiPriority="46"/>
-    <w:lsdException w:name="List Table 2 Accent 1" w:uiPriority="47"/>
-    <w:lsdException w:name="List Table 3 Accent 1" w:uiPriority="48"/>
-    <w:lsdException w:name="List Table 4 Accent 1" w:uiPriority="49"/>
-    <w:lsdException w:name="List Table 5 Dark Accent 1" w:uiPriority="50"/>
-    <w:lsdException w:name="List Table 6 Colorful Accent 1" w:uiPriority="51"/>
-    <w:lsdException w:name="List Table 7 Colorful Accent 1" w:uiPriority="52"/>
-    <w:lsdException w:name="List Table 1 Light Accent 2" w:uiPriority="46"/>
-    <w:lsdException w:name="List Table 2 Accent 2" w:uiPriority="47"/>
-    <w:lsdException w:name="List Table 3 Accent 2" w:uiPriority="48"/>
-    <w:lsdException w:name="List Table 4 Accent 2" w:uiPriority="49"/>
-    <w:lsdException w:name="List Table 5 Dark Accent 2" w:uiPriority="50"/>
-    <w:lsdException w:name="List Table 6 Colorful Accent 2" w:uiPriority="51"/>
-    <w:lsdException w:name="List Table 7 Colorful Accent 2" w:uiPriority="52"/>
-    <w:lsdException w:name="List Table 1 Light Accent 3" w:uiPriority="46"/>
-    <w:lsdException w:name="List Table 2 Accent 3" w:uiPriority="47"/>
-    <w:lsdException w:name="List Table 3 Accent 3" w:uiPriority="48"/>
-    <w:lsdException w:name="List Table 4 Accent 3" w:uiPriority="49"/>
-    <w:lsdException w:name="List Table 5 Dark Accent 3" w:uiPriority="50"/>
-    <w:lsdException w:name="List Table 6 Colorful Accent 3" w:uiPriority="51"/>
-    <w:lsdException w:name="List Table 7 Colorful Accent 3" w:uiPriority="52"/>
-    <w:lsdException w:name="List Table 1 Light Accent 4" w:uiPriority="46"/>
-    <w:lsdException w:name="List Table 2 Accent 4" w:uiPriority="47"/>
-    <w:lsdException w:name="List Table 3 Accent 4" w:uiPriority="48"/>
-    <w:lsdException w:name="List Table 4 Accent 4" w:uiPriority="49"/>
-    <w:lsdException w:name="List Table 5 Dark Accent 4" w:uiPriority="50"/>
-    <w:lsdException w:name="List Table 6 Colorful Accent 4" w:uiPriority="51"/>
-    <w:lsdException w:name="List Table 7 Colorful Accent 4" w:uiPriority="52"/>
-    <w:lsdException w:name="List Table 1 Light Accent 5" w:uiPriority="46"/>
-    <w:lsdException w:name="List Table 2 Accent 5" w:uiPriority="47"/>
-    <w:lsdException w:name="List Table 3 Accent 5" w:uiPriority="48"/>
-    <w:lsdException w:name="List Table 4 Accent 5" w:uiPriority="49"/>
-    <w:lsdException w:name="List Table 5 Dark Accent 5" w:uiPriority="50"/>
-    <w:lsdException w:name="List Table 6 Colorful Accent 5" w:uiPriority="51"/>
-    <w:lsdException w:name="List Table 7 Colorful Accent 5" w:uiPriority="52"/>
-    <w:lsdException w:name="List Table 1 Light Accent 6" w:uiPriority="46"/>
-    <w:lsdException w:name="List Table 2 Accent 6" w:uiPriority="47"/>
-    <w:lsdException w:name="List Table 3 Accent 6" w:uiPriority="48"/>
-    <w:lsdException w:name="List Table 4 Accent 6" w:uiPriority="49"/>
-    <w:lsdException w:name="List Table 5 Dark Accent 6" w:uiPriority="50"/>
-    <w:lsdException w:name="List Table 6 Colorful Accent 6" w:uiPriority="51"/>
-    <w:lsdException w:name="List Table 7 Colorful Accent 6" w:uiPriority="52"/>
+  <w:latentStyles w:defLockedState="0" w:defUIPriority="99" w:defSemiHidden="1" w:defUnhideWhenUsed="1" w:defQFormat="0" w:count="267">
+    <w:lsdException w:name="Normal" w:semiHidden="0" w:uiPriority="0" w:unhideWhenUsed="0" w:qFormat="1"/>
+    <w:lsdException w:name="heading 1" w:semiHidden="0" w:uiPriority="9" w:unhideWhenUsed="0"/>
+    <w:lsdException w:name="heading 2" w:uiPriority="9" w:qFormat="1"/>
+    <w:lsdException w:name="heading 3" w:uiPriority="9" w:qFormat="1"/>
+    <w:lsdException w:name="heading 4" w:uiPriority="9" w:qFormat="1"/>
+    <w:lsdException w:name="heading 5" w:uiPriority="9" w:qFormat="1"/>
+    <w:lsdException w:name="heading 6" w:uiPriority="9" w:qFormat="1"/>
+    <w:lsdException w:name="heading 7" w:uiPriority="9" w:qFormat="1"/>
+    <w:lsdException w:name="heading 8" w:uiPriority="9" w:qFormat="1"/>
+    <w:lsdException w:name="heading 9" w:uiPriority="9" w:qFormat="1"/>
+    <w:lsdException w:name="toc 1" w:uiPriority="39"/>
+    <w:lsdException w:name="toc 2" w:uiPriority="39"/>
+    <w:lsdException w:name="toc 3" w:uiPriority="39"/>
+    <w:lsdException w:name="toc 4" w:uiPriority="39"/>
+    <w:lsdException w:name="toc 5" w:uiPriority="39"/>
+    <w:lsdException w:name="toc 6" w:uiPriority="39"/>
+    <w:lsdException w:name="toc 7" w:uiPriority="39"/>
+    <w:lsdException w:name="toc 8" w:uiPriority="39"/>
+    <w:lsdException w:name="toc 9" w:uiPriority="39"/>
+    <w:lsdException w:name="header" w:uiPriority="0"/>
+    <w:lsdException w:name="caption" w:uiPriority="35" w:qFormat="1"/>
+    <w:lsdException w:name="Title" w:semiHidden="0" w:uiPriority="10" w:unhideWhenUsed="0" w:qFormat="1"/>
+    <w:lsdException w:name="Default Paragraph Font" w:uiPriority="1"/>
+    <w:lsdException w:name="Subtitle" w:semiHidden="0" w:uiPriority="11" w:unhideWhenUsed="0" w:qFormat="1"/>
+    <w:lsdException w:name="Strong" w:semiHidden="0" w:uiPriority="22" w:unhideWhenUsed="0" w:qFormat="1"/>
+    <w:lsdException w:name="Emphasis" w:semiHidden="0" w:uiPriority="20" w:unhideWhenUsed="0" w:qFormat="1"/>
+    <w:lsdException w:name="Table Grid" w:semiHidden="0" w:uiPriority="59" w:unhideWhenUsed="0"/>
+    <w:lsdException w:name="Placeholder Text" w:unhideWhenUsed="0"/>
+    <w:lsdException w:name="No Spacing" w:semiHidden="0" w:uiPriority="1" w:unhideWhenUsed="0" w:qFormat="1"/>
+    <w:lsdException w:name="Light Shading" w:semiHidden="0" w:uiPriority="60" w:unhideWhenUsed="0"/>
+    <w:lsdException w:name="Light List" w:semiHidden="0" w:uiPriority="61" w:unhideWhenUsed="0"/>
+    <w:lsdException w:name="Light Grid" w:semiHidden="0" w:uiPriority="62" w:unhideWhenUsed="0"/>
+    <w:lsdException w:name="Medium Shading 1" w:semiHidden="0" w:uiPriority="63" w:unhideWhenUsed="0"/>
+    <w:lsdException w:name="Medium Shading 2" w:semiHidden="0" w:uiPriority="64" w:unhideWhenUsed="0"/>
+    <w:lsdException w:name="Medium List 1" w:semiHidden="0" w:uiPriority="65" w:unhideWhenUsed="0"/>
+    <w:lsdException w:name="Medium List 2" w:semiHidden="0" w:uiPriority="66" w:unhideWhenUsed="0"/>
+    <w:lsdException w:name="Medium Grid 1" w:semiHidden="0" w:uiPriority="67" w:unhideWhenUsed="0"/>
+    <w:lsdException w:name="Medium Grid 2" w:semiHidden="0" w:uiPriority="68" w:unhideWhenUsed="0"/>
+    <w:lsdException w:name="Medium Grid 3" w:semiHidden="0" w:uiPriority="69" w:unhideWhenUsed="0"/>
+    <w:lsdException w:name="Dark List" w:semiHidden="0" w:uiPriority="70" w:unhideWhenUsed="0"/>
+    <w:lsdException w:name="Colorful Shading" w:semiHidden="0" w:uiPriority="71" w:unhideWhenUsed="0"/>
+    <w:lsdException w:name="Colorful List" w:semiHidden="0" w:uiPriority="72" w:unhideWhenUsed="0"/>
+    <w:lsdException w:name="Colorful Grid" w:semiHidden="0" w:uiPriority="73" w:unhideWhenUsed="0"/>
+    <w:lsdException w:name="Light Shading Accent 1" w:semiHidden="0" w:uiPriority="60" w:unhideWhenUsed="0"/>
+    <w:lsdException w:name="Light List Accent 1" w:semiHidden="0" w:uiPriority="61" w:unhideWhenUsed="0"/>
+    <w:lsdException w:name="Light Grid Accent 1" w:semiHidden="0" w:uiPriority="62" w:unhideWhenUsed="0"/>
+    <w:lsdException w:name="Medium Shading 1 Accent 1" w:semiHidden="0" w:uiPriority="63" w:unhideWhenUsed="0"/>
+    <w:lsdException w:name="Medium Shading 2 Accent 1" w:semiHidden="0" w:uiPriority="64" w:unhideWhenUsed="0"/>
+    <w:lsdException w:name="Medium List 1 Accent 1" w:semiHidden="0" w:uiPriority="65" w:unhideWhenUsed="0"/>
+    <w:lsdException w:name="Revision" w:unhideWhenUsed="0"/>
+    <w:lsdException w:name="List Paragraph" w:semiHidden="0" w:uiPriority="34" w:unhideWhenUsed="0" w:qFormat="1"/>
+    <w:lsdException w:name="Quote" w:semiHidden="0" w:uiPriority="29" w:unhideWhenUsed="0" w:qFormat="1"/>
+    <w:lsdException w:name="Intense Quote" w:semiHidden="0" w:uiPriority="30" w:unhideWhenUsed="0" w:qFormat="1"/>
+    <w:lsdException w:name="Medium List 2 Accent 1" w:semiHidden="0" w:uiPriority="66" w:unhideWhenUsed="0"/>
+    <w:lsdException w:name="Medium Grid 1 Accent 1" w:semiHidden="0" w:uiPriority="67" w:unhideWhenUsed="0"/>
+    <w:lsdException w:name="Medium Grid 2 Accent 1" w:semiHidden="0" w:uiPriority="68" w:unhideWhenUsed="0"/>
+    <w:lsdException w:name="Medium Grid 3 Accent 1" w:semiHidden="0" w:uiPriority="69" w:unhideWhenUsed="0"/>
+    <w:lsdException w:name="Dark List Accent 1" w:semiHidden="0" w:uiPriority="70" w:unhideWhenUsed="0"/>
+    <w:lsdException w:name="Colorful Shading Accent 1" w:semiHidden="0" w:uiPriority="71" w:unhideWhenUsed="0"/>
+    <w:lsdException w:name="Colorful List Accent 1" w:semiHidden="0" w:uiPriority="72" w:unhideWhenUsed="0"/>
+    <w:lsdException w:name="Colorful Grid Accent 1" w:semiHidden="0" w:uiPriority="73" w:unhideWhenUsed="0"/>
+    <w:lsdException w:name="Light Shading Accent 2" w:semiHidden="0" w:uiPriority="60" w:unhideWhenUsed="0"/>
+    <w:lsdException w:name="Light List Accent 2" w:semiHidden="0" w:uiPriority="61" w:unhideWhenUsed="0"/>
+    <w:lsdException w:name="Light Grid Accent 2" w:semiHidden="0" w:uiPriority="62" w:unhideWhenUsed="0"/>
+    <w:lsdException w:name="Medium Shading 1 Accent 2" w:semiHidden="0" w:uiPriority="63" w:unhideWhenUsed="0"/>
+    <w:lsdException w:name="Medium Shading 2 Accent 2" w:semiHidden="0" w:uiPriority="64" w:unhideWhenUsed="0"/>
+    <w:lsdException w:name="Medium List 1 Accent 2" w:semiHidden="0" w:uiPriority="65" w:unhideWhenUsed="0"/>
+    <w:lsdException w:name="Medium List 2 Accent 2" w:semiHidden="0" w:uiPriority="66" w:unhideWhenUsed="0"/>
+    <w:lsdException w:name="Medium Grid 1 Accent 2" w:semiHidden="0" w:uiPriority="67" w:unhideWhenUsed="0"/>
+    <w:lsdException w:name="Medium Grid 2 Accent 2" w:semiHidden="0" w:uiPriority="68" w:unhideWhenUsed="0"/>
+    <w:lsdException w:name="Medium Grid 3 Accent 2" w:semiHidden="0" w:uiPriority="69" w:unhideWhenUsed="0"/>
+    <w:lsdException w:name="Dark List Accent 2" w:semiHidden="0" w:uiPriority="70" w:unhideWhenUsed="0"/>
+    <w:lsdException w:name="Colorful Shading Accent 2" w:semiHidden="0" w:uiPriority="71" w:unhideWhenUsed="0"/>
+    <w:lsdException w:name="Colorful List Accent 2" w:semiHidden="0" w:uiPriority="72" w:unhideWhenUsed="0"/>
+    <w:lsdException w:name="Colorful Grid Accent 2" w:semiHidden="0" w:uiPriority="73" w:unhideWhenUsed="0"/>
+    <w:lsdException w:name="Light Shading Accent 3" w:semiHidden="0" w:uiPriority="60" w:unhideWhenUsed="0"/>
+    <w:lsdException w:name="Light List Accent 3" w:semiHidden="0" w:uiPriority="61" w:unhideWhenUsed="0"/>
+    <w:lsdException w:name="Light Grid Accent 3" w:semiHidden="0" w:uiPriority="62" w:unhideWhenUsed="0"/>
+    <w:lsdException w:name="Medium Shading 1 Accent 3" w:semiHidden="0" w:uiPriority="63" w:unhideWhenUsed="0"/>
+    <w:lsdException w:name="Medium Shading 2 Accent 3" w:semiHidden="0" w:uiPriority="64" w:unhideWhenUsed="0"/>
+    <w:lsdException w:name="Medium List 1 Accent 3" w:semiHidden="0" w:uiPriority="65" w:unhideWhenUsed="0"/>
+    <w:lsdException w:name="Medium List 2 Accent 3" w:semiHidden="0" w:uiPriority="66" w:unhideWhenUsed="0"/>
+    <w:lsdException w:name="Medium Grid 1 Accent 3" w:semiHidden="0" w:uiPriority="67" w:unhideWhenUsed="0"/>
+    <w:lsdException w:name="Medium Grid 2 Accent 3" w:semiHidden="0" w:uiPriority="68" w:unhideWhenUsed="0"/>
+    <w:lsdException w:name="Medium Grid 3 Accent 3" w:semiHidden="0" w:uiPriority="69" w:unhideWhenUsed="0"/>
+    <w:lsdException w:name="Dark List Accent 3" w:semiHidden="0" w:uiPriority="70" w:unhideWhenUsed="0"/>
+    <w:lsdException w:name="Colorful Shading Accent 3" w:semiHidden="0" w:uiPriority="71" w:unhideWhenUsed="0"/>
+    <w:lsdException w:name="Colorful List Accent 3" w:semiHidden="0" w:uiPriority="72" w:unhideWhenUsed="0"/>
+    <w:lsdException w:name="Colorful Grid Accent 3" w:semiHidden="0" w:uiPriority="73" w:unhideWhenUsed="0"/>
+    <w:lsdException w:name="Light Shading Accent 4" w:semiHidden="0" w:uiPriority="60" w:unhideWhenUsed="0"/>
+    <w:lsdException w:name="Light List Accent 4" w:semiHidden="0" w:uiPriority="61" w:unhideWhenUsed="0"/>
+    <w:lsdException w:name="Light Grid Accent 4" w:semiHidden="0" w:uiPriority="62" w:unhideWhenUsed="0"/>
+    <w:lsdException w:name="Medium Shading 1 Accent 4" w:semiHidden="0" w:uiPriority="63" w:unhideWhenUsed="0"/>
+    <w:lsdException w:name="Medium Shading 2 Accent 4" w:semiHidden="0" w:uiPriority="64" w:unhideWhenUsed="0"/>
+    <w:lsdException w:name="Medium List 1 Accent 4" w:semiHidden="0" w:uiPriority="65" w:unhideWhenUsed="0"/>
+    <w:lsdException w:name="Medium List 2 Accent 4" w:semiHidden="0" w:uiPriority="66" w:unhideWhenUsed="0"/>
+    <w:lsdException w:name="Medium Grid 1 Accent 4" w:semiHidden="0" w:uiPriority="67" w:unhideWhenUsed="0"/>
+    <w:lsdException w:name="Medium Grid 2 Accent 4" w:semiHidden="0" w:uiPriority="68" w:unhideWhenUsed="0"/>
+    <w:lsdException w:name="Medium Grid 3 Accent 4" w:semiHidden="0" w:uiPriority="69" w:unhideWhenUsed="0"/>
+    <w:lsdException w:name="Dark List Accent 4" w:semiHidden="0" w:uiPriority="70" w:unhideWhenUsed="0"/>
+    <w:lsdException w:name="Colorful Shading Accent 4" w:semiHidden="0" w:uiPriority="71" w:unhideWhenUsed="0"/>
+    <w:lsdException w:name="Colorful List Accent 4" w:semiHidden="0" w:uiPriority="72" w:unhideWhenUsed="0"/>
+    <w:lsdException w:name="Colorful Grid Accent 4" w:semiHidden="0" w:uiPriority="73" w:unhideWhenUsed="0"/>
+    <w:lsdException w:name="Light Shading Accent 5" w:semiHidden="0" w:uiPriority="60" w:unhideWhenUsed="0"/>
+    <w:lsdException w:name="Light List Accent 5" w:semiHidden="0" w:uiPriority="61" w:unhideWhenUsed="0"/>
+    <w:lsdException w:name="Light Grid Accent 5" w:semiHidden="0" w:uiPriority="62" w:unhideWhenUsed="0"/>
+    <w:lsdException w:name="Medium Shading 1 Accent 5" w:semiHidden="0" w:uiPriority="63" w:unhideWhenUsed="0"/>
+    <w:lsdException w:name="Medium Shading 2 Accent 5" w:semiHidden="0" w:uiPriority="64" w:unhideWhenUsed="0"/>
+    <w:lsdException w:name="Medium List 1 Accent 5" w:semiHidden="0" w:uiPriority="65" w:unhideWhenUsed="0"/>
+    <w:lsdException w:name="Medium List 2 Accent 5" w:semiHidden="0" w:uiPriority="66" w:unhideWhenUsed="0"/>
+    <w:lsdException w:name="Medium Grid 1 Accent 5" w:semiHidden="0" w:uiPriority="67" w:unhideWhenUsed="0"/>
+    <w:lsdException w:name="Medium Grid 2 Accent 5" w:semiHidden="0" w:uiPriority="68" w:unhideWhenUsed="0"/>
+    <w:lsdException w:name="Medium Grid 3 Accent 5" w:semiHidden="0" w:uiPriority="69" w:unhideWhenUsed="0"/>
+    <w:lsdException w:name="Dark List Accent 5" w:semiHidden="0" w:uiPriority="70" w:unhideWhenUsed="0"/>
+    <w:lsdException w:name="Colorful Shading Accent 5" w:semiHidden="0" w:uiPriority="71" w:unhideWhenUsed="0"/>
+    <w:lsdException w:name="Colorful List Accent 5" w:semiHidden="0" w:uiPriority="72" w:unhideWhenUsed="0"/>
+    <w:lsdException w:name="Colorful Grid Accent 5" w:semiHidden="0" w:uiPriority="73" w:unhideWhenUsed="0"/>
+    <w:lsdException w:name="Light Shading Accent 6" w:semiHidden="0" w:uiPriority="60" w:unhideWhenUsed="0"/>
+    <w:lsdException w:name="Light List Accent 6" w:semiHidden="0" w:uiPriority="61" w:unhideWhenUsed="0"/>
+    <w:lsdException w:name="Light Grid Accent 6" w:semiHidden="0" w:uiPriority="62" w:unhideWhenUsed="0"/>
+    <w:lsdException w:name="Medium Shading 1 Accent 6" w:semiHidden="0" w:uiPriority="63" w:unhideWhenUsed="0"/>
+    <w:lsdException w:name="Medium Shading 2 Accent 6" w:semiHidden="0" w:uiPriority="64" w:unhideWhenUsed="0"/>
+    <w:lsdException w:name="Medium List 1 Accent 6" w:semiHidden="0" w:uiPriority="65" w:unhideWhenUsed="0"/>
+    <w:lsdException w:name="Medium List 2 Accent 6" w:semiHidden="0" w:uiPriority="66" w:unhideWhenUsed="0"/>
+    <w:lsdException w:name="Medium Grid 1 Accent 6" w:semiHidden="0" w:uiPriority="67" w:unhideWhenUsed="0"/>
+    <w:lsdException w:name="Medium Grid 2 Accent 6" w:semiHidden="0" w:uiPriority="68" w:unhideWhenUsed="0"/>
+    <w:lsdException w:name="Medium Grid 3 Accent 6" w:semiHidden="0" w:uiPriority="69" w:unhideWhenUsed="0"/>
+    <w:lsdException w:name="Dark List Accent 6" w:semiHidden="0" w:uiPriority="70" w:unhideWhenUsed="0"/>
+    <w:lsdException w:name="Colorful Shading Accent 6" w:semiHidden="0" w:uiPriority="71" w:unhideWhenUsed="0"/>
+    <w:lsdException w:name="Colorful List Accent 6" w:semiHidden="0" w:uiPriority="72" w:unhideWhenUsed="0"/>
+    <w:lsdException w:name="Colorful Grid Accent 6" w:semiHidden="0" w:uiPriority="73" w:unhideWhenUsed="0"/>
+    <w:lsdException w:name="Subtle Emphasis" w:semiHidden="0" w:uiPriority="19" w:unhideWhenUsed="0" w:qFormat="1"/>
+    <w:lsdException w:name="Intense Emphasis" w:semiHidden="0" w:uiPriority="21" w:unhideWhenUsed="0" w:qFormat="1"/>
+    <w:lsdException w:name="Subtle Reference" w:semiHidden="0" w:uiPriority="31" w:unhideWhenUsed="0" w:qFormat="1"/>
+    <w:lsdException w:name="Intense Reference" w:semiHidden="0" w:uiPriority="32" w:unhideWhenUsed="0" w:qFormat="1"/>
+    <w:lsdException w:name="Book Title" w:semiHidden="0" w:uiPriority="33" w:unhideWhenUsed="0" w:qFormat="1"/>
+    <w:lsdException w:name="Bibliography" w:uiPriority="37"/>
+    <w:lsdException w:name="TOC Heading" w:uiPriority="39" w:qFormat="1"/>
   </w:latentStyles>
   <w:style w:type="paragraph" w:default="1" w:styleId="Normal">
     <w:name w:val="Normal"/>
@@ -5607,7 +5476,1513 @@
     <w:next w:val="Corpsdetexte-HE-Arc"/>
     <w:autoRedefine/>
     <w:qFormat/>
-    <w:rsid w:val="00781663"/>
+    <w:rsid w:val="00E71F3B"/>
+    <w:pPr>
+      <w:spacing w:before="480" w:after="240"/>
+      <w:jc w:val="center"/>
+    </w:pPr>
+    <w:rPr>
+      <w:rFonts w:ascii="Arial" w:eastAsiaTheme="majorEastAsia" w:hAnsi="Arial" w:cstheme="majorBidi"/>
+      <w:b/>
+      <w:bCs/>
+      <w:sz w:val="28"/>
+      <w:szCs w:val="32"/>
+    </w:rPr>
+  </w:style>
+  <w:style w:type="paragraph" w:customStyle="1" w:styleId="Titre-He-Arc">
+    <w:name w:val="Titre - He-Arc"/>
+    <w:next w:val="Corpsdetexte-HE-Arc"/>
+    <w:autoRedefine/>
+    <w:qFormat/>
+    <w:rsid w:val="00E56758"/>
+    <w:pPr>
+      <w:spacing w:before="240" w:after="240"/>
+      <w:outlineLvl w:val="0"/>
+    </w:pPr>
+    <w:rPr>
+      <w:rFonts w:ascii="Arial" w:eastAsiaTheme="majorEastAsia" w:hAnsi="Arial" w:cstheme="majorBidi"/>
+      <w:b/>
+      <w:color w:val="000000" w:themeColor="text1"/>
+      <w:sz w:val="28"/>
+      <w:szCs w:val="32"/>
+    </w:rPr>
+  </w:style>
+  <w:style w:type="paragraph" w:customStyle="1" w:styleId="Corpsdetexte-HE-Arc">
+    <w:name w:val="Corps de texte - HE-Arc"/>
+    <w:autoRedefine/>
+    <w:qFormat/>
+    <w:rsid w:val="00293561"/>
+    <w:pPr>
+      <w:shd w:val="clear" w:color="auto" w:fill="FFFFFF" w:themeFill="background1"/>
+      <w:tabs>
+        <w:tab w:val="left" w:pos="4253"/>
+      </w:tabs>
+      <w:spacing w:before="120" w:line="276" w:lineRule="auto"/>
+    </w:pPr>
+    <w:rPr>
+      <w:rFonts w:ascii="Times" w:hAnsi="Times"/>
+      <w:sz w:val="22"/>
+    </w:rPr>
+  </w:style>
+  <w:style w:type="paragraph" w:customStyle="1" w:styleId="Source-HE-Arc">
+    <w:name w:val="Source - HE-Arc"/>
+    <w:basedOn w:val="Corpsdetexte-HE-Arc"/>
+    <w:next w:val="Corpsdetexte-HE-Arc"/>
+    <w:qFormat/>
+    <w:rsid w:val="00362BA2"/>
+    <w:pPr>
+      <w:spacing w:before="60"/>
+    </w:pPr>
+    <w:rPr>
+      <w:color w:val="7F7F7F" w:themeColor="text1" w:themeTint="80"/>
+      <w:sz w:val="18"/>
+    </w:rPr>
+  </w:style>
+  <w:style w:type="character" w:styleId="Numrodeligne">
+    <w:name w:val="line number"/>
+    <w:basedOn w:val="Policepardfaut"/>
+    <w:uiPriority w:val="99"/>
+    <w:semiHidden/>
+    <w:unhideWhenUsed/>
+    <w:rsid w:val="00987CC9"/>
+  </w:style>
+  <w:style w:type="character" w:styleId="Numrodepage">
+    <w:name w:val="page number"/>
+    <w:basedOn w:val="Policepardfaut"/>
+    <w:uiPriority w:val="99"/>
+    <w:semiHidden/>
+    <w:unhideWhenUsed/>
+    <w:rsid w:val="00987CC9"/>
+  </w:style>
+  <w:style w:type="paragraph" w:customStyle="1" w:styleId="Sous-titre-HE-Arc">
+    <w:name w:val="Sous-titre - HE-Arc"/>
+    <w:next w:val="Corpsdetexte-HE-Arc"/>
+    <w:autoRedefine/>
+    <w:qFormat/>
+    <w:rsid w:val="00275AE6"/>
+    <w:pPr>
+      <w:numPr>
+        <w:ilvl w:val="1"/>
+        <w:numId w:val="12"/>
+      </w:numPr>
+      <w:spacing w:before="240" w:after="120"/>
+      <w:outlineLvl w:val="1"/>
+    </w:pPr>
+    <w:rPr>
+      <w:rFonts w:ascii="Arial" w:eastAsiaTheme="majorEastAsia" w:hAnsi="Arial" w:cstheme="majorBidi"/>
+      <w:b/>
+      <w:bCs/>
+      <w:color w:val="000000" w:themeColor="text1"/>
+      <w:szCs w:val="26"/>
+    </w:rPr>
+  </w:style>
+  <w:style w:type="character" w:customStyle="1" w:styleId="Titre3Car">
+    <w:name w:val="Titre 3 Car"/>
+    <w:basedOn w:val="Policepardfaut"/>
+    <w:link w:val="Titre3"/>
+    <w:uiPriority w:val="9"/>
+    <w:semiHidden/>
+    <w:rsid w:val="00363C3E"/>
+    <w:rPr>
+      <w:rFonts w:asciiTheme="majorHAnsi" w:eastAsiaTheme="majorEastAsia" w:hAnsiTheme="majorHAnsi" w:cstheme="majorBidi"/>
+      <w:b/>
+      <w:bCs/>
+      <w:color w:val="4F81BD" w:themeColor="accent1"/>
+    </w:rPr>
+  </w:style>
+  <w:style w:type="character" w:customStyle="1" w:styleId="Titre4Car">
+    <w:name w:val="Titre 4 Car"/>
+    <w:basedOn w:val="Policepardfaut"/>
+    <w:link w:val="Titre4"/>
+    <w:uiPriority w:val="9"/>
+    <w:semiHidden/>
+    <w:rsid w:val="00363C3E"/>
+    <w:rPr>
+      <w:rFonts w:asciiTheme="majorHAnsi" w:eastAsiaTheme="majorEastAsia" w:hAnsiTheme="majorHAnsi" w:cstheme="majorBidi"/>
+      <w:b/>
+      <w:bCs/>
+      <w:i/>
+      <w:iCs/>
+      <w:color w:val="4F81BD" w:themeColor="accent1"/>
+    </w:rPr>
+  </w:style>
+  <w:style w:type="character" w:customStyle="1" w:styleId="Titre5Car">
+    <w:name w:val="Titre 5 Car"/>
+    <w:basedOn w:val="Policepardfaut"/>
+    <w:link w:val="Titre5"/>
+    <w:uiPriority w:val="9"/>
+    <w:semiHidden/>
+    <w:rsid w:val="00363C3E"/>
+    <w:rPr>
+      <w:rFonts w:asciiTheme="majorHAnsi" w:eastAsiaTheme="majorEastAsia" w:hAnsiTheme="majorHAnsi" w:cstheme="majorBidi"/>
+      <w:color w:val="243F60" w:themeColor="accent1" w:themeShade="7F"/>
+    </w:rPr>
+  </w:style>
+  <w:style w:type="character" w:customStyle="1" w:styleId="Titre6Car">
+    <w:name w:val="Titre 6 Car"/>
+    <w:basedOn w:val="Policepardfaut"/>
+    <w:link w:val="Titre6"/>
+    <w:uiPriority w:val="9"/>
+    <w:semiHidden/>
+    <w:rsid w:val="00363C3E"/>
+    <w:rPr>
+      <w:rFonts w:asciiTheme="majorHAnsi" w:eastAsiaTheme="majorEastAsia" w:hAnsiTheme="majorHAnsi" w:cstheme="majorBidi"/>
+      <w:i/>
+      <w:iCs/>
+      <w:color w:val="243F60" w:themeColor="accent1" w:themeShade="7F"/>
+    </w:rPr>
+  </w:style>
+  <w:style w:type="character" w:customStyle="1" w:styleId="Titre7Car">
+    <w:name w:val="Titre 7 Car"/>
+    <w:basedOn w:val="Policepardfaut"/>
+    <w:link w:val="Titre7"/>
+    <w:uiPriority w:val="9"/>
+    <w:semiHidden/>
+    <w:rsid w:val="00363C3E"/>
+    <w:rPr>
+      <w:rFonts w:asciiTheme="majorHAnsi" w:eastAsiaTheme="majorEastAsia" w:hAnsiTheme="majorHAnsi" w:cstheme="majorBidi"/>
+      <w:i/>
+      <w:iCs/>
+      <w:color w:val="404040" w:themeColor="text1" w:themeTint="BF"/>
+    </w:rPr>
+  </w:style>
+  <w:style w:type="character" w:customStyle="1" w:styleId="Titre8Car">
+    <w:name w:val="Titre 8 Car"/>
+    <w:basedOn w:val="Policepardfaut"/>
+    <w:link w:val="Titre8"/>
+    <w:uiPriority w:val="9"/>
+    <w:semiHidden/>
+    <w:rsid w:val="00363C3E"/>
+    <w:rPr>
+      <w:rFonts w:asciiTheme="majorHAnsi" w:eastAsiaTheme="majorEastAsia" w:hAnsiTheme="majorHAnsi" w:cstheme="majorBidi"/>
+      <w:color w:val="404040" w:themeColor="text1" w:themeTint="BF"/>
+      <w:sz w:val="20"/>
+      <w:szCs w:val="20"/>
+    </w:rPr>
+  </w:style>
+  <w:style w:type="character" w:customStyle="1" w:styleId="Titre9Car">
+    <w:name w:val="Titre 9 Car"/>
+    <w:basedOn w:val="Policepardfaut"/>
+    <w:link w:val="Titre9"/>
+    <w:uiPriority w:val="9"/>
+    <w:semiHidden/>
+    <w:rsid w:val="00363C3E"/>
+    <w:rPr>
+      <w:rFonts w:asciiTheme="majorHAnsi" w:eastAsiaTheme="majorEastAsia" w:hAnsiTheme="majorHAnsi" w:cstheme="majorBidi"/>
+      <w:i/>
+      <w:iCs/>
+      <w:color w:val="404040" w:themeColor="text1" w:themeTint="BF"/>
+      <w:sz w:val="20"/>
+      <w:szCs w:val="20"/>
+    </w:rPr>
+  </w:style>
+  <w:style w:type="character" w:styleId="Lienhypertexte">
+    <w:name w:val="Hyperlink"/>
+    <w:basedOn w:val="Policepardfaut"/>
+    <w:uiPriority w:val="99"/>
+    <w:unhideWhenUsed/>
+    <w:rsid w:val="00874AB0"/>
+    <w:rPr>
+      <w:color w:val="0000FF" w:themeColor="hyperlink"/>
+      <w:u w:val="single"/>
+    </w:rPr>
+  </w:style>
+  <w:style w:type="character" w:styleId="Lienhypertextesuivivisit">
+    <w:name w:val="FollowedHyperlink"/>
+    <w:basedOn w:val="Policepardfaut"/>
+    <w:uiPriority w:val="99"/>
+    <w:semiHidden/>
+    <w:unhideWhenUsed/>
+    <w:rsid w:val="00874AB0"/>
+    <w:rPr>
+      <w:color w:val="800080" w:themeColor="followedHyperlink"/>
+      <w:u w:val="single"/>
+    </w:rPr>
+  </w:style>
+  <w:style w:type="table" w:styleId="Grilledutableau">
+    <w:name w:val="Table Grid"/>
+    <w:basedOn w:val="TableauNormal"/>
+    <w:uiPriority w:val="59"/>
+    <w:rsid w:val="00C41028"/>
+    <w:rPr>
+      <w:rFonts w:eastAsiaTheme="minorHAnsi"/>
+      <w:sz w:val="22"/>
+      <w:szCs w:val="22"/>
+      <w:lang w:val="fr-CH" w:eastAsia="en-US"/>
+    </w:rPr>
+    <w:tblPr>
+      <w:tblInd w:w="0" w:type="dxa"/>
+      <w:tblBorders>
+        <w:top w:val="single" w:sz="4" w:space="0" w:color="auto"/>
+        <w:left w:val="single" w:sz="4" w:space="0" w:color="auto"/>
+        <w:bottom w:val="single" w:sz="4" w:space="0" w:color="auto"/>
+        <w:right w:val="single" w:sz="4" w:space="0" w:color="auto"/>
+        <w:insideH w:val="single" w:sz="4" w:space="0" w:color="auto"/>
+        <w:insideV w:val="single" w:sz="4" w:space="0" w:color="auto"/>
+      </w:tblBorders>
+      <w:tblCellMar>
+        <w:top w:w="0" w:type="dxa"/>
+        <w:left w:w="108" w:type="dxa"/>
+        <w:bottom w:w="0" w:type="dxa"/>
+        <w:right w:w="108" w:type="dxa"/>
+      </w:tblCellMar>
+    </w:tblPr>
+  </w:style>
+  <w:style w:type="paragraph" w:styleId="Paragraphedeliste">
+    <w:name w:val="List Paragraph"/>
+    <w:basedOn w:val="Normal"/>
+    <w:uiPriority w:val="34"/>
+    <w:qFormat/>
+    <w:rsid w:val="006840E1"/>
+    <w:pPr>
+      <w:spacing w:before="200"/>
+      <w:ind w:left="720"/>
+      <w:contextualSpacing/>
+      <w:jc w:val="both"/>
+    </w:pPr>
+    <w:rPr>
+      <w:rFonts w:ascii="Times" w:hAnsi="Times"/>
+      <w:sz w:val="22"/>
+    </w:rPr>
+  </w:style>
+  <w:style w:type="paragraph" w:customStyle="1" w:styleId="Pieddepage-HE-Arc">
+    <w:name w:val="Pied de page - HE-Arc"/>
+    <w:basedOn w:val="Pieddepage"/>
+    <w:qFormat/>
+    <w:rsid w:val="005561C5"/>
+    <w:rPr>
+      <w:rFonts w:ascii="Arial" w:hAnsi="Arial" w:cs="Arial"/>
+      <w:color w:val="808080" w:themeColor="background1" w:themeShade="80"/>
+      <w:sz w:val="18"/>
+      <w:szCs w:val="18"/>
+    </w:rPr>
+  </w:style>
+  <w:style w:type="paragraph" w:styleId="Notedebasdepage">
+    <w:name w:val="footnote text"/>
+    <w:basedOn w:val="Normal"/>
+    <w:link w:val="NotedebasdepageCar"/>
+    <w:uiPriority w:val="99"/>
+    <w:unhideWhenUsed/>
+    <w:rsid w:val="00EA705C"/>
+  </w:style>
+  <w:style w:type="character" w:customStyle="1" w:styleId="NotedebasdepageCar">
+    <w:name w:val="Note de bas de page Car"/>
+    <w:basedOn w:val="Policepardfaut"/>
+    <w:link w:val="Notedebasdepage"/>
+    <w:uiPriority w:val="99"/>
+    <w:rsid w:val="00EA705C"/>
+  </w:style>
+  <w:style w:type="character" w:styleId="Appelnotedebasdep">
+    <w:name w:val="footnote reference"/>
+    <w:basedOn w:val="Policepardfaut"/>
+    <w:uiPriority w:val="99"/>
+    <w:unhideWhenUsed/>
+    <w:rsid w:val="00EA705C"/>
+    <w:rPr>
+      <w:vertAlign w:val="superscript"/>
+    </w:rPr>
+  </w:style>
+  <w:style w:type="character" w:customStyle="1" w:styleId="Marquenotebasdepage-HE-Arc">
+    <w:name w:val="Marque note bas de page - HE-Arc"/>
+    <w:basedOn w:val="Policepardfaut"/>
+    <w:uiPriority w:val="1"/>
+    <w:qFormat/>
+    <w:rsid w:val="00312B1C"/>
+    <w:rPr>
+      <w:rFonts w:ascii="Times" w:hAnsi="Times"/>
+      <w:color w:val="7F7F7F" w:themeColor="text1" w:themeTint="80"/>
+      <w:sz w:val="22"/>
+      <w:szCs w:val="18"/>
+      <w:u w:val="none"/>
+      <w:vertAlign w:val="superscript"/>
+    </w:rPr>
+  </w:style>
+  <w:style w:type="paragraph" w:customStyle="1" w:styleId="Notedebasdepage-HE-Arc">
+    <w:name w:val="Note de bas de page - HE-Arc"/>
+    <w:basedOn w:val="Notedebasdepage"/>
+    <w:autoRedefine/>
+    <w:qFormat/>
+    <w:rsid w:val="00DE3C0F"/>
+    <w:rPr>
+      <w:rFonts w:ascii="Times" w:hAnsi="Times"/>
+      <w:color w:val="7F7F7F" w:themeColor="text1" w:themeTint="80"/>
+      <w:sz w:val="18"/>
+      <w:szCs w:val="18"/>
+    </w:rPr>
+  </w:style>
+  <w:style w:type="paragraph" w:styleId="Lgende">
+    <w:name w:val="caption"/>
+    <w:basedOn w:val="Normal"/>
+    <w:next w:val="Normal"/>
+    <w:uiPriority w:val="35"/>
+    <w:unhideWhenUsed/>
+    <w:qFormat/>
+    <w:rsid w:val="00571D9B"/>
+    <w:pPr>
+      <w:spacing w:after="200"/>
+      <w:jc w:val="center"/>
+    </w:pPr>
+    <w:rPr>
+      <w:i/>
+      <w:iCs/>
+      <w:color w:val="000000" w:themeColor="text1"/>
+      <w:sz w:val="18"/>
+      <w:szCs w:val="18"/>
+    </w:rPr>
+  </w:style>
+  <w:style w:type="table" w:styleId="Ombrageclair">
+    <w:name w:val="Light Shading"/>
+    <w:basedOn w:val="TableauNormal"/>
+    <w:uiPriority w:val="60"/>
+    <w:rsid w:val="003472DC"/>
+    <w:rPr>
+      <w:color w:val="000000" w:themeColor="text1" w:themeShade="BF"/>
+    </w:rPr>
+    <w:tblPr>
+      <w:tblStyleRowBandSize w:val="1"/>
+      <w:tblStyleColBandSize w:val="1"/>
+      <w:tblInd w:w="0" w:type="dxa"/>
+      <w:tblBorders>
+        <w:top w:val="single" w:sz="8" w:space="0" w:color="000000" w:themeColor="text1"/>
+        <w:bottom w:val="single" w:sz="8" w:space="0" w:color="000000" w:themeColor="text1"/>
+      </w:tblBorders>
+      <w:tblCellMar>
+        <w:top w:w="0" w:type="dxa"/>
+        <w:left w:w="108" w:type="dxa"/>
+        <w:bottom w:w="0" w:type="dxa"/>
+        <w:right w:w="108" w:type="dxa"/>
+      </w:tblCellMar>
+    </w:tblPr>
+    <w:tblStylePr w:type="firstRow">
+      <w:pPr>
+        <w:spacing w:before="0" w:after="0" w:line="240" w:lineRule="auto"/>
+      </w:pPr>
+      <w:rPr>
+        <w:b/>
+        <w:bCs/>
+      </w:rPr>
+      <w:tblPr/>
+      <w:tcPr>
+        <w:tcBorders>
+          <w:top w:val="single" w:sz="8" w:space="0" w:color="000000" w:themeColor="text1"/>
+          <w:left w:val="nil"/>
+          <w:bottom w:val="single" w:sz="8" w:space="0" w:color="000000" w:themeColor="text1"/>
+          <w:right w:val="nil"/>
+          <w:insideH w:val="nil"/>
+          <w:insideV w:val="nil"/>
+        </w:tcBorders>
+      </w:tcPr>
+    </w:tblStylePr>
+    <w:tblStylePr w:type="lastRow">
+      <w:pPr>
+        <w:spacing w:before="0" w:after="0" w:line="240" w:lineRule="auto"/>
+      </w:pPr>
+      <w:rPr>
+        <w:b/>
+        <w:bCs/>
+      </w:rPr>
+      <w:tblPr/>
+      <w:tcPr>
+        <w:tcBorders>
+          <w:top w:val="single" w:sz="8" w:space="0" w:color="000000" w:themeColor="text1"/>
+          <w:left w:val="nil"/>
+          <w:bottom w:val="single" w:sz="8" w:space="0" w:color="000000" w:themeColor="text1"/>
+          <w:right w:val="nil"/>
+          <w:insideH w:val="nil"/>
+          <w:insideV w:val="nil"/>
+        </w:tcBorders>
+      </w:tcPr>
+    </w:tblStylePr>
+    <w:tblStylePr w:type="firstCol">
+      <w:rPr>
+        <w:b/>
+        <w:bCs/>
+      </w:rPr>
+    </w:tblStylePr>
+    <w:tblStylePr w:type="lastCol">
+      <w:rPr>
+        <w:b/>
+        <w:bCs/>
+      </w:rPr>
+    </w:tblStylePr>
+    <w:tblStylePr w:type="band1Vert">
+      <w:tblPr/>
+      <w:tcPr>
+        <w:tcBorders>
+          <w:left w:val="nil"/>
+          <w:right w:val="nil"/>
+          <w:insideH w:val="nil"/>
+          <w:insideV w:val="nil"/>
+        </w:tcBorders>
+        <w:shd w:val="clear" w:color="auto" w:fill="C0C0C0" w:themeFill="text1" w:themeFillTint="3F"/>
+      </w:tcPr>
+    </w:tblStylePr>
+    <w:tblStylePr w:type="band1Horz">
+      <w:tblPr/>
+      <w:tcPr>
+        <w:tcBorders>
+          <w:left w:val="nil"/>
+          <w:right w:val="nil"/>
+          <w:insideH w:val="nil"/>
+          <w:insideV w:val="nil"/>
+        </w:tcBorders>
+        <w:shd w:val="clear" w:color="auto" w:fill="C0C0C0" w:themeFill="text1" w:themeFillTint="3F"/>
+      </w:tcPr>
+    </w:tblStylePr>
+  </w:style>
+  <w:style w:type="table" w:customStyle="1" w:styleId="Tableausimple51">
+    <w:name w:val="Tableau simple 51"/>
+    <w:basedOn w:val="TableauNormal"/>
+    <w:uiPriority w:val="45"/>
+    <w:rsid w:val="00E56758"/>
+    <w:tblPr>
+      <w:tblStyleRowBandSize w:val="1"/>
+      <w:tblStyleColBandSize w:val="1"/>
+      <w:tblInd w:w="0" w:type="dxa"/>
+      <w:tblCellMar>
+        <w:top w:w="0" w:type="dxa"/>
+        <w:left w:w="108" w:type="dxa"/>
+        <w:bottom w:w="0" w:type="dxa"/>
+        <w:right w:w="108" w:type="dxa"/>
+      </w:tblCellMar>
+    </w:tblPr>
+    <w:tblStylePr w:type="firstRow">
+      <w:rPr>
+        <w:rFonts w:asciiTheme="majorHAnsi" w:eastAsiaTheme="majorEastAsia" w:hAnsiTheme="majorHAnsi" w:cstheme="majorBidi"/>
+        <w:i/>
+        <w:iCs/>
+        <w:sz w:val="26"/>
+      </w:rPr>
+      <w:tblPr/>
+      <w:tcPr>
+        <w:tcBorders>
+          <w:bottom w:val="single" w:sz="4" w:space="0" w:color="7F7F7F" w:themeColor="text1" w:themeTint="80"/>
+        </w:tcBorders>
+        <w:shd w:val="clear" w:color="auto" w:fill="FFFFFF" w:themeFill="background1"/>
+      </w:tcPr>
+    </w:tblStylePr>
+    <w:tblStylePr w:type="lastRow">
+      <w:rPr>
+        <w:rFonts w:asciiTheme="majorHAnsi" w:eastAsiaTheme="majorEastAsia" w:hAnsiTheme="majorHAnsi" w:cstheme="majorBidi"/>
+        <w:i/>
+        <w:iCs/>
+        <w:sz w:val="26"/>
+      </w:rPr>
+      <w:tblPr/>
+      <w:tcPr>
+        <w:tcBorders>
+          <w:top w:val="single" w:sz="4" w:space="0" w:color="7F7F7F" w:themeColor="text1" w:themeTint="80"/>
+        </w:tcBorders>
+        <w:shd w:val="clear" w:color="auto" w:fill="FFFFFF" w:themeFill="background1"/>
+      </w:tcPr>
+    </w:tblStylePr>
+    <w:tblStylePr w:type="firstCol">
+      <w:pPr>
+        <w:jc w:val="right"/>
+      </w:pPr>
+      <w:rPr>
+        <w:rFonts w:asciiTheme="majorHAnsi" w:eastAsiaTheme="majorEastAsia" w:hAnsiTheme="majorHAnsi" w:cstheme="majorBidi"/>
+        <w:i/>
+        <w:iCs/>
+        <w:sz w:val="26"/>
+      </w:rPr>
+      <w:tblPr/>
+      <w:tcPr>
+        <w:tcBorders>
+          <w:right w:val="single" w:sz="4" w:space="0" w:color="7F7F7F" w:themeColor="text1" w:themeTint="80"/>
+        </w:tcBorders>
+        <w:shd w:val="clear" w:color="auto" w:fill="FFFFFF" w:themeFill="background1"/>
+      </w:tcPr>
+    </w:tblStylePr>
+    <w:tblStylePr w:type="lastCol">
+      <w:rPr>
+        <w:rFonts w:asciiTheme="majorHAnsi" w:eastAsiaTheme="majorEastAsia" w:hAnsiTheme="majorHAnsi" w:cstheme="majorBidi"/>
+        <w:i/>
+        <w:iCs/>
+        <w:sz w:val="26"/>
+      </w:rPr>
+      <w:tblPr/>
+      <w:tcPr>
+        <w:tcBorders>
+          <w:left w:val="single" w:sz="4" w:space="0" w:color="7F7F7F" w:themeColor="text1" w:themeTint="80"/>
+        </w:tcBorders>
+        <w:shd w:val="clear" w:color="auto" w:fill="FFFFFF" w:themeFill="background1"/>
+      </w:tcPr>
+    </w:tblStylePr>
+    <w:tblStylePr w:type="band1Vert">
+      <w:tblPr/>
+      <w:tcPr>
+        <w:shd w:val="clear" w:color="auto" w:fill="F2F2F2" w:themeFill="background1" w:themeFillShade="F2"/>
+      </w:tcPr>
+    </w:tblStylePr>
+    <w:tblStylePr w:type="band1Horz">
+      <w:tblPr/>
+      <w:tcPr>
+        <w:shd w:val="clear" w:color="auto" w:fill="F2F2F2" w:themeFill="background1" w:themeFillShade="F2"/>
+      </w:tcPr>
+    </w:tblStylePr>
+    <w:tblStylePr w:type="neCell">
+      <w:tblPr/>
+      <w:tcPr>
+        <w:tcBorders>
+          <w:left w:val="nil"/>
+        </w:tcBorders>
+      </w:tcPr>
+    </w:tblStylePr>
+    <w:tblStylePr w:type="nwCell">
+      <w:tblPr/>
+      <w:tcPr>
+        <w:tcBorders>
+          <w:right w:val="nil"/>
+        </w:tcBorders>
+      </w:tcPr>
+    </w:tblStylePr>
+    <w:tblStylePr w:type="seCell">
+      <w:tblPr/>
+      <w:tcPr>
+        <w:tcBorders>
+          <w:left w:val="nil"/>
+        </w:tcBorders>
+      </w:tcPr>
+    </w:tblStylePr>
+    <w:tblStylePr w:type="swCell">
+      <w:tblPr/>
+      <w:tcPr>
+        <w:tcBorders>
+          <w:right w:val="nil"/>
+        </w:tcBorders>
+      </w:tcPr>
+    </w:tblStylePr>
+  </w:style>
+  <w:style w:type="table" w:customStyle="1" w:styleId="TableauGrille1Clair1">
+    <w:name w:val="Tableau Grille 1 Clair1"/>
+    <w:basedOn w:val="TableauNormal"/>
+    <w:uiPriority w:val="46"/>
+    <w:rsid w:val="007F0B90"/>
+    <w:tblPr>
+      <w:tblStyleRowBandSize w:val="1"/>
+      <w:tblStyleColBandSize w:val="1"/>
+      <w:tblInd w:w="0" w:type="dxa"/>
+      <w:tblBorders>
+        <w:top w:val="single" w:sz="4" w:space="0" w:color="999999" w:themeColor="text1" w:themeTint="66"/>
+        <w:left w:val="single" w:sz="4" w:space="0" w:color="999999" w:themeColor="text1" w:themeTint="66"/>
+        <w:bottom w:val="single" w:sz="4" w:space="0" w:color="999999" w:themeColor="text1" w:themeTint="66"/>
+        <w:right w:val="single" w:sz="4" w:space="0" w:color="999999" w:themeColor="text1" w:themeTint="66"/>
+        <w:insideH w:val="single" w:sz="4" w:space="0" w:color="999999" w:themeColor="text1" w:themeTint="66"/>
+        <w:insideV w:val="single" w:sz="4" w:space="0" w:color="999999" w:themeColor="text1" w:themeTint="66"/>
+      </w:tblBorders>
+      <w:tblCellMar>
+        <w:top w:w="0" w:type="dxa"/>
+        <w:left w:w="108" w:type="dxa"/>
+        <w:bottom w:w="0" w:type="dxa"/>
+        <w:right w:w="108" w:type="dxa"/>
+      </w:tblCellMar>
+    </w:tblPr>
+    <w:tblStylePr w:type="firstRow">
+      <w:rPr>
+        <w:b/>
+        <w:bCs/>
+      </w:rPr>
+      <w:tblPr/>
+      <w:tcPr>
+        <w:tcBorders>
+          <w:bottom w:val="single" w:sz="12" w:space="0" w:color="666666" w:themeColor="text1" w:themeTint="99"/>
+        </w:tcBorders>
+      </w:tcPr>
+    </w:tblStylePr>
+    <w:tblStylePr w:type="lastRow">
+      <w:rPr>
+        <w:b/>
+        <w:bCs/>
+      </w:rPr>
+      <w:tblPr/>
+      <w:tcPr>
+        <w:tcBorders>
+          <w:top w:val="double" w:sz="2" w:space="0" w:color="666666" w:themeColor="text1" w:themeTint="99"/>
+        </w:tcBorders>
+      </w:tcPr>
+    </w:tblStylePr>
+    <w:tblStylePr w:type="firstCol">
+      <w:rPr>
+        <w:b/>
+        <w:bCs/>
+      </w:rPr>
+    </w:tblStylePr>
+    <w:tblStylePr w:type="lastCol">
+      <w:rPr>
+        <w:b/>
+        <w:bCs/>
+      </w:rPr>
+    </w:tblStylePr>
+  </w:style>
+  <w:style w:type="table" w:customStyle="1" w:styleId="Tableausimple31">
+    <w:name w:val="Tableau simple 31"/>
+    <w:basedOn w:val="TableauNormal"/>
+    <w:uiPriority w:val="43"/>
+    <w:rsid w:val="007F0B90"/>
+    <w:tblPr>
+      <w:tblStyleRowBandSize w:val="1"/>
+      <w:tblStyleColBandSize w:val="1"/>
+      <w:tblInd w:w="0" w:type="dxa"/>
+      <w:tblCellMar>
+        <w:top w:w="0" w:type="dxa"/>
+        <w:left w:w="108" w:type="dxa"/>
+        <w:bottom w:w="0" w:type="dxa"/>
+        <w:right w:w="108" w:type="dxa"/>
+      </w:tblCellMar>
+    </w:tblPr>
+    <w:tblStylePr w:type="firstRow">
+      <w:rPr>
+        <w:b/>
+        <w:bCs/>
+        <w:caps/>
+      </w:rPr>
+      <w:tblPr/>
+      <w:tcPr>
+        <w:tcBorders>
+          <w:bottom w:val="single" w:sz="4" w:space="0" w:color="7F7F7F" w:themeColor="text1" w:themeTint="80"/>
+        </w:tcBorders>
+      </w:tcPr>
+    </w:tblStylePr>
+    <w:tblStylePr w:type="lastRow">
+      <w:rPr>
+        <w:b/>
+        <w:bCs/>
+        <w:caps/>
+      </w:rPr>
+      <w:tblPr/>
+      <w:tcPr>
+        <w:tcBorders>
+          <w:top w:val="nil"/>
+        </w:tcBorders>
+      </w:tcPr>
+    </w:tblStylePr>
+    <w:tblStylePr w:type="firstCol">
+      <w:rPr>
+        <w:b/>
+        <w:bCs/>
+        <w:caps/>
+      </w:rPr>
+      <w:tblPr/>
+      <w:tcPr>
+        <w:tcBorders>
+          <w:right w:val="single" w:sz="4" w:space="0" w:color="7F7F7F" w:themeColor="text1" w:themeTint="80"/>
+        </w:tcBorders>
+      </w:tcPr>
+    </w:tblStylePr>
+    <w:tblStylePr w:type="lastCol">
+      <w:rPr>
+        <w:b/>
+        <w:bCs/>
+        <w:caps/>
+      </w:rPr>
+      <w:tblPr/>
+      <w:tcPr>
+        <w:tcBorders>
+          <w:left w:val="nil"/>
+        </w:tcBorders>
+      </w:tcPr>
+    </w:tblStylePr>
+    <w:tblStylePr w:type="band1Vert">
+      <w:tblPr/>
+      <w:tcPr>
+        <w:shd w:val="clear" w:color="auto" w:fill="F2F2F2" w:themeFill="background1" w:themeFillShade="F2"/>
+      </w:tcPr>
+    </w:tblStylePr>
+    <w:tblStylePr w:type="band1Horz">
+      <w:tblPr/>
+      <w:tcPr>
+        <w:shd w:val="clear" w:color="auto" w:fill="F2F2F2" w:themeFill="background1" w:themeFillShade="F2"/>
+      </w:tcPr>
+    </w:tblStylePr>
+    <w:tblStylePr w:type="neCell">
+      <w:tblPr/>
+      <w:tcPr>
+        <w:tcBorders>
+          <w:left w:val="nil"/>
+        </w:tcBorders>
+      </w:tcPr>
+    </w:tblStylePr>
+    <w:tblStylePr w:type="nwCell">
+      <w:tblPr/>
+      <w:tcPr>
+        <w:tcBorders>
+          <w:right w:val="nil"/>
+        </w:tcBorders>
+      </w:tcPr>
+    </w:tblStylePr>
+  </w:style>
+  <w:style w:type="table" w:customStyle="1" w:styleId="Tableausimple21">
+    <w:name w:val="Tableau simple 21"/>
+    <w:basedOn w:val="TableauNormal"/>
+    <w:uiPriority w:val="42"/>
+    <w:rsid w:val="009F12B9"/>
+    <w:tblPr>
+      <w:tblStyleRowBandSize w:val="1"/>
+      <w:tblStyleColBandSize w:val="1"/>
+      <w:tblInd w:w="0" w:type="dxa"/>
+      <w:tblBorders>
+        <w:top w:val="single" w:sz="4" w:space="0" w:color="7F7F7F" w:themeColor="text1" w:themeTint="80"/>
+        <w:bottom w:val="single" w:sz="4" w:space="0" w:color="7F7F7F" w:themeColor="text1" w:themeTint="80"/>
+      </w:tblBorders>
+      <w:tblCellMar>
+        <w:top w:w="0" w:type="dxa"/>
+        <w:left w:w="108" w:type="dxa"/>
+        <w:bottom w:w="0" w:type="dxa"/>
+        <w:right w:w="108" w:type="dxa"/>
+      </w:tblCellMar>
+    </w:tblPr>
+    <w:tblStylePr w:type="firstRow">
+      <w:rPr>
+        <w:b/>
+        <w:bCs/>
+      </w:rPr>
+      <w:tblPr/>
+      <w:tcPr>
+        <w:tcBorders>
+          <w:bottom w:val="single" w:sz="4" w:space="0" w:color="7F7F7F" w:themeColor="text1" w:themeTint="80"/>
+        </w:tcBorders>
+      </w:tcPr>
+    </w:tblStylePr>
+    <w:tblStylePr w:type="lastRow">
+      <w:rPr>
+        <w:b/>
+        <w:bCs/>
+      </w:rPr>
+      <w:tblPr/>
+      <w:tcPr>
+        <w:tcBorders>
+          <w:top w:val="single" w:sz="4" w:space="0" w:color="7F7F7F" w:themeColor="text1" w:themeTint="80"/>
+        </w:tcBorders>
+      </w:tcPr>
+    </w:tblStylePr>
+    <w:tblStylePr w:type="firstCol">
+      <w:rPr>
+        <w:b/>
+        <w:bCs/>
+      </w:rPr>
+    </w:tblStylePr>
+    <w:tblStylePr w:type="lastCol">
+      <w:rPr>
+        <w:b/>
+        <w:bCs/>
+      </w:rPr>
+    </w:tblStylePr>
+    <w:tblStylePr w:type="band1Vert">
+      <w:tblPr/>
+      <w:tcPr>
+        <w:tcBorders>
+          <w:left w:val="single" w:sz="4" w:space="0" w:color="7F7F7F" w:themeColor="text1" w:themeTint="80"/>
+          <w:right w:val="single" w:sz="4" w:space="0" w:color="7F7F7F" w:themeColor="text1" w:themeTint="80"/>
+        </w:tcBorders>
+      </w:tcPr>
+    </w:tblStylePr>
+    <w:tblStylePr w:type="band2Vert">
+      <w:tblPr/>
+      <w:tcPr>
+        <w:tcBorders>
+          <w:left w:val="single" w:sz="4" w:space="0" w:color="7F7F7F" w:themeColor="text1" w:themeTint="80"/>
+          <w:right w:val="single" w:sz="4" w:space="0" w:color="7F7F7F" w:themeColor="text1" w:themeTint="80"/>
+        </w:tcBorders>
+      </w:tcPr>
+    </w:tblStylePr>
+    <w:tblStylePr w:type="band1Horz">
+      <w:tblPr/>
+      <w:tcPr>
+        <w:tcBorders>
+          <w:top w:val="single" w:sz="4" w:space="0" w:color="7F7F7F" w:themeColor="text1" w:themeTint="80"/>
+          <w:bottom w:val="single" w:sz="4" w:space="0" w:color="7F7F7F" w:themeColor="text1" w:themeTint="80"/>
+        </w:tcBorders>
+      </w:tcPr>
+    </w:tblStylePr>
+  </w:style>
+  <w:style w:type="character" w:styleId="Textedelespacerserv">
+    <w:name w:val="Placeholder Text"/>
+    <w:basedOn w:val="Policepardfaut"/>
+    <w:uiPriority w:val="99"/>
+    <w:semiHidden/>
+    <w:rsid w:val="00D07CFE"/>
+    <w:rPr>
+      <w:color w:val="808080"/>
+    </w:rPr>
+  </w:style>
+</w:styles>
+</file>
+
+<file path=word/stylesWithEffects.xml><?xml version="1.0" encoding="utf-8"?>
+<w:styles xmlns:wpc="http://schemas.microsoft.com/office/word/2010/wordprocessingCanvas" xmlns:mc="http://schemas.openxmlformats.org/markup-compatibility/2006" xmlns:o="urn:schemas-microsoft-com:office:office" xmlns:r="http://schemas.openxmlformats.org/officeDocument/2006/relationships" xmlns:m="http://schemas.openxmlformats.org/officeDocument/2006/math" xmlns:v="urn:schemas-microsoft-com:vml" xmlns:wp14="http://schemas.microsoft.com/office/word/2010/wordprocessingDrawing" xmlns:wp="http://schemas.openxmlformats.org/drawingml/2006/wordprocessingDrawing" xmlns:w10="urn:schemas-microsoft-com:office:word" xmlns:w="http://schemas.openxmlformats.org/wordprocessingml/2006/main" xmlns:w14="http://schemas.microsoft.com/office/word/2010/wordml" xmlns:wpg="http://schemas.microsoft.com/office/word/2010/wordprocessingGroup" xmlns:wpi="http://schemas.microsoft.com/office/word/2010/wordprocessingInk" xmlns:wne="http://schemas.microsoft.com/office/word/2006/wordml" xmlns:wps="http://schemas.microsoft.com/office/word/2010/wordprocessingShape" mc:Ignorable="w14 wp14">
+  <w:docDefaults>
+    <w:rPrDefault>
+      <w:rPr>
+        <w:rFonts w:asciiTheme="minorHAnsi" w:eastAsiaTheme="minorEastAsia" w:hAnsiTheme="minorHAnsi" w:cstheme="minorBidi"/>
+        <w:sz w:val="24"/>
+        <w:szCs w:val="24"/>
+        <w:lang w:val="fr-FR" w:eastAsia="fr-FR" w:bidi="ar-SA"/>
+      </w:rPr>
+    </w:rPrDefault>
+    <w:pPrDefault/>
+  </w:docDefaults>
+  <w:latentStyles w:defLockedState="0" w:defUIPriority="99" w:defSemiHidden="1" w:defUnhideWhenUsed="1" w:defQFormat="0" w:count="267">
+    <w:lsdException w:name="Normal" w:semiHidden="0" w:uiPriority="0" w:unhideWhenUsed="0" w:qFormat="1"/>
+    <w:lsdException w:name="heading 1" w:semiHidden="0" w:uiPriority="9" w:unhideWhenUsed="0"/>
+    <w:lsdException w:name="heading 2" w:uiPriority="9" w:qFormat="1"/>
+    <w:lsdException w:name="heading 3" w:uiPriority="9" w:qFormat="1"/>
+    <w:lsdException w:name="heading 4" w:uiPriority="9" w:qFormat="1"/>
+    <w:lsdException w:name="heading 5" w:uiPriority="9" w:qFormat="1"/>
+    <w:lsdException w:name="heading 6" w:uiPriority="9" w:qFormat="1"/>
+    <w:lsdException w:name="heading 7" w:uiPriority="9" w:qFormat="1"/>
+    <w:lsdException w:name="heading 8" w:uiPriority="9" w:qFormat="1"/>
+    <w:lsdException w:name="heading 9" w:uiPriority="9" w:qFormat="1"/>
+    <w:lsdException w:name="toc 1" w:uiPriority="39"/>
+    <w:lsdException w:name="toc 2" w:uiPriority="39"/>
+    <w:lsdException w:name="toc 3" w:uiPriority="39"/>
+    <w:lsdException w:name="toc 4" w:uiPriority="39"/>
+    <w:lsdException w:name="toc 5" w:uiPriority="39"/>
+    <w:lsdException w:name="toc 6" w:uiPriority="39"/>
+    <w:lsdException w:name="toc 7" w:uiPriority="39"/>
+    <w:lsdException w:name="toc 8" w:uiPriority="39"/>
+    <w:lsdException w:name="toc 9" w:uiPriority="39"/>
+    <w:lsdException w:name="header" w:uiPriority="0"/>
+    <w:lsdException w:name="caption" w:uiPriority="35" w:qFormat="1"/>
+    <w:lsdException w:name="Title" w:semiHidden="0" w:uiPriority="10" w:unhideWhenUsed="0" w:qFormat="1"/>
+    <w:lsdException w:name="Default Paragraph Font" w:uiPriority="1"/>
+    <w:lsdException w:name="Subtitle" w:semiHidden="0" w:uiPriority="11" w:unhideWhenUsed="0" w:qFormat="1"/>
+    <w:lsdException w:name="Strong" w:semiHidden="0" w:uiPriority="22" w:unhideWhenUsed="0" w:qFormat="1"/>
+    <w:lsdException w:name="Emphasis" w:semiHidden="0" w:uiPriority="20" w:unhideWhenUsed="0" w:qFormat="1"/>
+    <w:lsdException w:name="Table Grid" w:semiHidden="0" w:uiPriority="59" w:unhideWhenUsed="0"/>
+    <w:lsdException w:name="Placeholder Text" w:unhideWhenUsed="0"/>
+    <w:lsdException w:name="No Spacing" w:semiHidden="0" w:uiPriority="1" w:unhideWhenUsed="0" w:qFormat="1"/>
+    <w:lsdException w:name="Light Shading" w:semiHidden="0" w:uiPriority="60" w:unhideWhenUsed="0"/>
+    <w:lsdException w:name="Light List" w:semiHidden="0" w:uiPriority="61" w:unhideWhenUsed="0"/>
+    <w:lsdException w:name="Light Grid" w:semiHidden="0" w:uiPriority="62" w:unhideWhenUsed="0"/>
+    <w:lsdException w:name="Medium Shading 1" w:semiHidden="0" w:uiPriority="63" w:unhideWhenUsed="0"/>
+    <w:lsdException w:name="Medium Shading 2" w:semiHidden="0" w:uiPriority="64" w:unhideWhenUsed="0"/>
+    <w:lsdException w:name="Medium List 1" w:semiHidden="0" w:uiPriority="65" w:unhideWhenUsed="0"/>
+    <w:lsdException w:name="Medium List 2" w:semiHidden="0" w:uiPriority="66" w:unhideWhenUsed="0"/>
+    <w:lsdException w:name="Medium Grid 1" w:semiHidden="0" w:uiPriority="67" w:unhideWhenUsed="0"/>
+    <w:lsdException w:name="Medium Grid 2" w:semiHidden="0" w:uiPriority="68" w:unhideWhenUsed="0"/>
+    <w:lsdException w:name="Medium Grid 3" w:semiHidden="0" w:uiPriority="69" w:unhideWhenUsed="0"/>
+    <w:lsdException w:name="Dark List" w:semiHidden="0" w:uiPriority="70" w:unhideWhenUsed="0"/>
+    <w:lsdException w:name="Colorful Shading" w:semiHidden="0" w:uiPriority="71" w:unhideWhenUsed="0"/>
+    <w:lsdException w:name="Colorful List" w:semiHidden="0" w:uiPriority="72" w:unhideWhenUsed="0"/>
+    <w:lsdException w:name="Colorful Grid" w:semiHidden="0" w:uiPriority="73" w:unhideWhenUsed="0"/>
+    <w:lsdException w:name="Light Shading Accent 1" w:semiHidden="0" w:uiPriority="60" w:unhideWhenUsed="0"/>
+    <w:lsdException w:name="Light List Accent 1" w:semiHidden="0" w:uiPriority="61" w:unhideWhenUsed="0"/>
+    <w:lsdException w:name="Light Grid Accent 1" w:semiHidden="0" w:uiPriority="62" w:unhideWhenUsed="0"/>
+    <w:lsdException w:name="Medium Shading 1 Accent 1" w:semiHidden="0" w:uiPriority="63" w:unhideWhenUsed="0"/>
+    <w:lsdException w:name="Medium Shading 2 Accent 1" w:semiHidden="0" w:uiPriority="64" w:unhideWhenUsed="0"/>
+    <w:lsdException w:name="Medium List 1 Accent 1" w:semiHidden="0" w:uiPriority="65" w:unhideWhenUsed="0"/>
+    <w:lsdException w:name="Revision" w:unhideWhenUsed="0"/>
+    <w:lsdException w:name="List Paragraph" w:semiHidden="0" w:uiPriority="34" w:unhideWhenUsed="0" w:qFormat="1"/>
+    <w:lsdException w:name="Quote" w:semiHidden="0" w:uiPriority="29" w:unhideWhenUsed="0" w:qFormat="1"/>
+    <w:lsdException w:name="Intense Quote" w:semiHidden="0" w:uiPriority="30" w:unhideWhenUsed="0" w:qFormat="1"/>
+    <w:lsdException w:name="Medium List 2 Accent 1" w:semiHidden="0" w:uiPriority="66" w:unhideWhenUsed="0"/>
+    <w:lsdException w:name="Medium Grid 1 Accent 1" w:semiHidden="0" w:uiPriority="67" w:unhideWhenUsed="0"/>
+    <w:lsdException w:name="Medium Grid 2 Accent 1" w:semiHidden="0" w:uiPriority="68" w:unhideWhenUsed="0"/>
+    <w:lsdException w:name="Medium Grid 3 Accent 1" w:semiHidden="0" w:uiPriority="69" w:unhideWhenUsed="0"/>
+    <w:lsdException w:name="Dark List Accent 1" w:semiHidden="0" w:uiPriority="70" w:unhideWhenUsed="0"/>
+    <w:lsdException w:name="Colorful Shading Accent 1" w:semiHidden="0" w:uiPriority="71" w:unhideWhenUsed="0"/>
+    <w:lsdException w:name="Colorful List Accent 1" w:semiHidden="0" w:uiPriority="72" w:unhideWhenUsed="0"/>
+    <w:lsdException w:name="Colorful Grid Accent 1" w:semiHidden="0" w:uiPriority="73" w:unhideWhenUsed="0"/>
+    <w:lsdException w:name="Light Shading Accent 2" w:semiHidden="0" w:uiPriority="60" w:unhideWhenUsed="0"/>
+    <w:lsdException w:name="Light List Accent 2" w:semiHidden="0" w:uiPriority="61" w:unhideWhenUsed="0"/>
+    <w:lsdException w:name="Light Grid Accent 2" w:semiHidden="0" w:uiPriority="62" w:unhideWhenUsed="0"/>
+    <w:lsdException w:name="Medium Shading 1 Accent 2" w:semiHidden="0" w:uiPriority="63" w:unhideWhenUsed="0"/>
+    <w:lsdException w:name="Medium Shading 2 Accent 2" w:semiHidden="0" w:uiPriority="64" w:unhideWhenUsed="0"/>
+    <w:lsdException w:name="Medium List 1 Accent 2" w:semiHidden="0" w:uiPriority="65" w:unhideWhenUsed="0"/>
+    <w:lsdException w:name="Medium List 2 Accent 2" w:semiHidden="0" w:uiPriority="66" w:unhideWhenUsed="0"/>
+    <w:lsdException w:name="Medium Grid 1 Accent 2" w:semiHidden="0" w:uiPriority="67" w:unhideWhenUsed="0"/>
+    <w:lsdException w:name="Medium Grid 2 Accent 2" w:semiHidden="0" w:uiPriority="68" w:unhideWhenUsed="0"/>
+    <w:lsdException w:name="Medium Grid 3 Accent 2" w:semiHidden="0" w:uiPriority="69" w:unhideWhenUsed="0"/>
+    <w:lsdException w:name="Dark List Accent 2" w:semiHidden="0" w:uiPriority="70" w:unhideWhenUsed="0"/>
+    <w:lsdException w:name="Colorful Shading Accent 2" w:semiHidden="0" w:uiPriority="71" w:unhideWhenUsed="0"/>
+    <w:lsdException w:name="Colorful List Accent 2" w:semiHidden="0" w:uiPriority="72" w:unhideWhenUsed="0"/>
+    <w:lsdException w:name="Colorful Grid Accent 2" w:semiHidden="0" w:uiPriority="73" w:unhideWhenUsed="0"/>
+    <w:lsdException w:name="Light Shading Accent 3" w:semiHidden="0" w:uiPriority="60" w:unhideWhenUsed="0"/>
+    <w:lsdException w:name="Light List Accent 3" w:semiHidden="0" w:uiPriority="61" w:unhideWhenUsed="0"/>
+    <w:lsdException w:name="Light Grid Accent 3" w:semiHidden="0" w:uiPriority="62" w:unhideWhenUsed="0"/>
+    <w:lsdException w:name="Medium Shading 1 Accent 3" w:semiHidden="0" w:uiPriority="63" w:unhideWhenUsed="0"/>
+    <w:lsdException w:name="Medium Shading 2 Accent 3" w:semiHidden="0" w:uiPriority="64" w:unhideWhenUsed="0"/>
+    <w:lsdException w:name="Medium List 1 Accent 3" w:semiHidden="0" w:uiPriority="65" w:unhideWhenUsed="0"/>
+    <w:lsdException w:name="Medium List 2 Accent 3" w:semiHidden="0" w:uiPriority="66" w:unhideWhenUsed="0"/>
+    <w:lsdException w:name="Medium Grid 1 Accent 3" w:semiHidden="0" w:uiPriority="67" w:unhideWhenUsed="0"/>
+    <w:lsdException w:name="Medium Grid 2 Accent 3" w:semiHidden="0" w:uiPriority="68" w:unhideWhenUsed="0"/>
+    <w:lsdException w:name="Medium Grid 3 Accent 3" w:semiHidden="0" w:uiPriority="69" w:unhideWhenUsed="0"/>
+    <w:lsdException w:name="Dark List Accent 3" w:semiHidden="0" w:uiPriority="70" w:unhideWhenUsed="0"/>
+    <w:lsdException w:name="Colorful Shading Accent 3" w:semiHidden="0" w:uiPriority="71" w:unhideWhenUsed="0"/>
+    <w:lsdException w:name="Colorful List Accent 3" w:semiHidden="0" w:uiPriority="72" w:unhideWhenUsed="0"/>
+    <w:lsdException w:name="Colorful Grid Accent 3" w:semiHidden="0" w:uiPriority="73" w:unhideWhenUsed="0"/>
+    <w:lsdException w:name="Light Shading Accent 4" w:semiHidden="0" w:uiPriority="60" w:unhideWhenUsed="0"/>
+    <w:lsdException w:name="Light List Accent 4" w:semiHidden="0" w:uiPriority="61" w:unhideWhenUsed="0"/>
+    <w:lsdException w:name="Light Grid Accent 4" w:semiHidden="0" w:uiPriority="62" w:unhideWhenUsed="0"/>
+    <w:lsdException w:name="Medium Shading 1 Accent 4" w:semiHidden="0" w:uiPriority="63" w:unhideWhenUsed="0"/>
+    <w:lsdException w:name="Medium Shading 2 Accent 4" w:semiHidden="0" w:uiPriority="64" w:unhideWhenUsed="0"/>
+    <w:lsdException w:name="Medium List 1 Accent 4" w:semiHidden="0" w:uiPriority="65" w:unhideWhenUsed="0"/>
+    <w:lsdException w:name="Medium List 2 Accent 4" w:semiHidden="0" w:uiPriority="66" w:unhideWhenUsed="0"/>
+    <w:lsdException w:name="Medium Grid 1 Accent 4" w:semiHidden="0" w:uiPriority="67" w:unhideWhenUsed="0"/>
+    <w:lsdException w:name="Medium Grid 2 Accent 4" w:semiHidden="0" w:uiPriority="68" w:unhideWhenUsed="0"/>
+    <w:lsdException w:name="Medium Grid 3 Accent 4" w:semiHidden="0" w:uiPriority="69" w:unhideWhenUsed="0"/>
+    <w:lsdException w:name="Dark List Accent 4" w:semiHidden="0" w:uiPriority="70" w:unhideWhenUsed="0"/>
+    <w:lsdException w:name="Colorful Shading Accent 4" w:semiHidden="0" w:uiPriority="71" w:unhideWhenUsed="0"/>
+    <w:lsdException w:name="Colorful List Accent 4" w:semiHidden="0" w:uiPriority="72" w:unhideWhenUsed="0"/>
+    <w:lsdException w:name="Colorful Grid Accent 4" w:semiHidden="0" w:uiPriority="73" w:unhideWhenUsed="0"/>
+    <w:lsdException w:name="Light Shading Accent 5" w:semiHidden="0" w:uiPriority="60" w:unhideWhenUsed="0"/>
+    <w:lsdException w:name="Light List Accent 5" w:semiHidden="0" w:uiPriority="61" w:unhideWhenUsed="0"/>
+    <w:lsdException w:name="Light Grid Accent 5" w:semiHidden="0" w:uiPriority="62" w:unhideWhenUsed="0"/>
+    <w:lsdException w:name="Medium Shading 1 Accent 5" w:semiHidden="0" w:uiPriority="63" w:unhideWhenUsed="0"/>
+    <w:lsdException w:name="Medium Shading 2 Accent 5" w:semiHidden="0" w:uiPriority="64" w:unhideWhenUsed="0"/>
+    <w:lsdException w:name="Medium List 1 Accent 5" w:semiHidden="0" w:uiPriority="65" w:unhideWhenUsed="0"/>
+    <w:lsdException w:name="Medium List 2 Accent 5" w:semiHidden="0" w:uiPriority="66" w:unhideWhenUsed="0"/>
+    <w:lsdException w:name="Medium Grid 1 Accent 5" w:semiHidden="0" w:uiPriority="67" w:unhideWhenUsed="0"/>
+    <w:lsdException w:name="Medium Grid 2 Accent 5" w:semiHidden="0" w:uiPriority="68" w:unhideWhenUsed="0"/>
+    <w:lsdException w:name="Medium Grid 3 Accent 5" w:semiHidden="0" w:uiPriority="69" w:unhideWhenUsed="0"/>
+    <w:lsdException w:name="Dark List Accent 5" w:semiHidden="0" w:uiPriority="70" w:unhideWhenUsed="0"/>
+    <w:lsdException w:name="Colorful Shading Accent 5" w:semiHidden="0" w:uiPriority="71" w:unhideWhenUsed="0"/>
+    <w:lsdException w:name="Colorful List Accent 5" w:semiHidden="0" w:uiPriority="72" w:unhideWhenUsed="0"/>
+    <w:lsdException w:name="Colorful Grid Accent 5" w:semiHidden="0" w:uiPriority="73" w:unhideWhenUsed="0"/>
+    <w:lsdException w:name="Light Shading Accent 6" w:semiHidden="0" w:uiPriority="60" w:unhideWhenUsed="0"/>
+    <w:lsdException w:name="Light List Accent 6" w:semiHidden="0" w:uiPriority="61" w:unhideWhenUsed="0"/>
+    <w:lsdException w:name="Light Grid Accent 6" w:semiHidden="0" w:uiPriority="62" w:unhideWhenUsed="0"/>
+    <w:lsdException w:name="Medium Shading 1 Accent 6" w:semiHidden="0" w:uiPriority="63" w:unhideWhenUsed="0"/>
+    <w:lsdException w:name="Medium Shading 2 Accent 6" w:semiHidden="0" w:uiPriority="64" w:unhideWhenUsed="0"/>
+    <w:lsdException w:name="Medium List 1 Accent 6" w:semiHidden="0" w:uiPriority="65" w:unhideWhenUsed="0"/>
+    <w:lsdException w:name="Medium List 2 Accent 6" w:semiHidden="0" w:uiPriority="66" w:unhideWhenUsed="0"/>
+    <w:lsdException w:name="Medium Grid 1 Accent 6" w:semiHidden="0" w:uiPriority="67" w:unhideWhenUsed="0"/>
+    <w:lsdException w:name="Medium Grid 2 Accent 6" w:semiHidden="0" w:uiPriority="68" w:unhideWhenUsed="0"/>
+    <w:lsdException w:name="Medium Grid 3 Accent 6" w:semiHidden="0" w:uiPriority="69" w:unhideWhenUsed="0"/>
+    <w:lsdException w:name="Dark List Accent 6" w:semiHidden="0" w:uiPriority="70" w:unhideWhenUsed="0"/>
+    <w:lsdException w:name="Colorful Shading Accent 6" w:semiHidden="0" w:uiPriority="71" w:unhideWhenUsed="0"/>
+    <w:lsdException w:name="Colorful List Accent 6" w:semiHidden="0" w:uiPriority="72" w:unhideWhenUsed="0"/>
+    <w:lsdException w:name="Colorful Grid Accent 6" w:semiHidden="0" w:uiPriority="73" w:unhideWhenUsed="0"/>
+    <w:lsdException w:name="Subtle Emphasis" w:semiHidden="0" w:uiPriority="19" w:unhideWhenUsed="0" w:qFormat="1"/>
+    <w:lsdException w:name="Intense Emphasis" w:semiHidden="0" w:uiPriority="21" w:unhideWhenUsed="0" w:qFormat="1"/>
+    <w:lsdException w:name="Subtle Reference" w:semiHidden="0" w:uiPriority="31" w:unhideWhenUsed="0" w:qFormat="1"/>
+    <w:lsdException w:name="Intense Reference" w:semiHidden="0" w:uiPriority="32" w:unhideWhenUsed="0" w:qFormat="1"/>
+    <w:lsdException w:name="Book Title" w:semiHidden="0" w:uiPriority="33" w:unhideWhenUsed="0" w:qFormat="1"/>
+    <w:lsdException w:name="Bibliography" w:uiPriority="37"/>
+    <w:lsdException w:name="TOC Heading" w:uiPriority="39" w:qFormat="1"/>
+  </w:latentStyles>
+  <w:style w:type="paragraph" w:default="1" w:styleId="Normal">
+    <w:name w:val="Normal"/>
+    <w:qFormat/>
+  </w:style>
+  <w:style w:type="paragraph" w:styleId="Titre1">
+    <w:name w:val="heading 1"/>
+    <w:next w:val="Titre2"/>
+    <w:link w:val="Titre1Car"/>
+    <w:uiPriority w:val="9"/>
+    <w:rsid w:val="009D10CC"/>
+    <w:pPr>
+      <w:keepNext/>
+      <w:keepLines/>
+      <w:spacing w:before="480"/>
+      <w:outlineLvl w:val="0"/>
+    </w:pPr>
+    <w:rPr>
+      <w:rFonts w:asciiTheme="majorHAnsi" w:eastAsiaTheme="majorEastAsia" w:hAnsiTheme="majorHAnsi" w:cstheme="majorBidi"/>
+      <w:b/>
+      <w:bCs/>
+      <w:color w:val="345A8A" w:themeColor="accent1" w:themeShade="B5"/>
+      <w:sz w:val="36"/>
+      <w:szCs w:val="32"/>
+    </w:rPr>
+  </w:style>
+  <w:style w:type="paragraph" w:styleId="Titre2">
+    <w:name w:val="heading 2"/>
+    <w:basedOn w:val="Normal"/>
+    <w:next w:val="Normal"/>
+    <w:link w:val="Titre2Car"/>
+    <w:uiPriority w:val="9"/>
+    <w:unhideWhenUsed/>
+    <w:qFormat/>
+    <w:rsid w:val="00D10644"/>
+    <w:pPr>
+      <w:keepNext/>
+      <w:keepLines/>
+      <w:spacing w:before="200"/>
+      <w:outlineLvl w:val="1"/>
+    </w:pPr>
+    <w:rPr>
+      <w:rFonts w:asciiTheme="majorHAnsi" w:eastAsiaTheme="majorEastAsia" w:hAnsiTheme="majorHAnsi" w:cstheme="majorBidi"/>
+      <w:b/>
+      <w:bCs/>
+      <w:color w:val="4F81BD" w:themeColor="accent1"/>
+      <w:sz w:val="26"/>
+      <w:szCs w:val="26"/>
+    </w:rPr>
+  </w:style>
+  <w:style w:type="paragraph" w:styleId="Titre3">
+    <w:name w:val="heading 3"/>
+    <w:basedOn w:val="Normal"/>
+    <w:next w:val="Normal"/>
+    <w:link w:val="Titre3Car"/>
+    <w:uiPriority w:val="9"/>
+    <w:semiHidden/>
+    <w:unhideWhenUsed/>
+    <w:qFormat/>
+    <w:rsid w:val="009D10CC"/>
+    <w:pPr>
+      <w:keepNext/>
+      <w:keepLines/>
+      <w:spacing w:before="200"/>
+      <w:outlineLvl w:val="2"/>
+    </w:pPr>
+    <w:rPr>
+      <w:rFonts w:asciiTheme="majorHAnsi" w:eastAsiaTheme="majorEastAsia" w:hAnsiTheme="majorHAnsi" w:cstheme="majorBidi"/>
+      <w:b/>
+      <w:bCs/>
+      <w:color w:val="4F81BD" w:themeColor="accent1"/>
+    </w:rPr>
+  </w:style>
+  <w:style w:type="paragraph" w:styleId="Titre4">
+    <w:name w:val="heading 4"/>
+    <w:basedOn w:val="Normal"/>
+    <w:next w:val="Normal"/>
+    <w:link w:val="Titre4Car"/>
+    <w:uiPriority w:val="9"/>
+    <w:semiHidden/>
+    <w:unhideWhenUsed/>
+    <w:qFormat/>
+    <w:rsid w:val="009D10CC"/>
+    <w:pPr>
+      <w:keepNext/>
+      <w:keepLines/>
+      <w:spacing w:before="200"/>
+      <w:outlineLvl w:val="3"/>
+    </w:pPr>
+    <w:rPr>
+      <w:rFonts w:asciiTheme="majorHAnsi" w:eastAsiaTheme="majorEastAsia" w:hAnsiTheme="majorHAnsi" w:cstheme="majorBidi"/>
+      <w:b/>
+      <w:bCs/>
+      <w:i/>
+      <w:iCs/>
+      <w:color w:val="4F81BD" w:themeColor="accent1"/>
+    </w:rPr>
+  </w:style>
+  <w:style w:type="paragraph" w:styleId="Titre5">
+    <w:name w:val="heading 5"/>
+    <w:basedOn w:val="Normal"/>
+    <w:next w:val="Normal"/>
+    <w:link w:val="Titre5Car"/>
+    <w:uiPriority w:val="9"/>
+    <w:semiHidden/>
+    <w:unhideWhenUsed/>
+    <w:qFormat/>
+    <w:rsid w:val="009D10CC"/>
+    <w:pPr>
+      <w:keepNext/>
+      <w:keepLines/>
+      <w:spacing w:before="200"/>
+      <w:outlineLvl w:val="4"/>
+    </w:pPr>
+    <w:rPr>
+      <w:rFonts w:asciiTheme="majorHAnsi" w:eastAsiaTheme="majorEastAsia" w:hAnsiTheme="majorHAnsi" w:cstheme="majorBidi"/>
+      <w:color w:val="243F60" w:themeColor="accent1" w:themeShade="7F"/>
+    </w:rPr>
+  </w:style>
+  <w:style w:type="paragraph" w:styleId="Titre6">
+    <w:name w:val="heading 6"/>
+    <w:basedOn w:val="Normal"/>
+    <w:next w:val="Normal"/>
+    <w:link w:val="Titre6Car"/>
+    <w:uiPriority w:val="9"/>
+    <w:semiHidden/>
+    <w:unhideWhenUsed/>
+    <w:qFormat/>
+    <w:rsid w:val="009D10CC"/>
+    <w:pPr>
+      <w:keepNext/>
+      <w:keepLines/>
+      <w:spacing w:before="200"/>
+      <w:outlineLvl w:val="5"/>
+    </w:pPr>
+    <w:rPr>
+      <w:rFonts w:asciiTheme="majorHAnsi" w:eastAsiaTheme="majorEastAsia" w:hAnsiTheme="majorHAnsi" w:cstheme="majorBidi"/>
+      <w:i/>
+      <w:iCs/>
+      <w:color w:val="243F60" w:themeColor="accent1" w:themeShade="7F"/>
+    </w:rPr>
+  </w:style>
+  <w:style w:type="paragraph" w:styleId="Titre7">
+    <w:name w:val="heading 7"/>
+    <w:basedOn w:val="Normal"/>
+    <w:next w:val="Normal"/>
+    <w:link w:val="Titre7Car"/>
+    <w:uiPriority w:val="9"/>
+    <w:semiHidden/>
+    <w:unhideWhenUsed/>
+    <w:qFormat/>
+    <w:rsid w:val="009D10CC"/>
+    <w:pPr>
+      <w:keepNext/>
+      <w:keepLines/>
+      <w:spacing w:before="200"/>
+      <w:outlineLvl w:val="6"/>
+    </w:pPr>
+    <w:rPr>
+      <w:rFonts w:asciiTheme="majorHAnsi" w:eastAsiaTheme="majorEastAsia" w:hAnsiTheme="majorHAnsi" w:cstheme="majorBidi"/>
+      <w:i/>
+      <w:iCs/>
+      <w:color w:val="404040" w:themeColor="text1" w:themeTint="BF"/>
+    </w:rPr>
+  </w:style>
+  <w:style w:type="paragraph" w:styleId="Titre8">
+    <w:name w:val="heading 8"/>
+    <w:basedOn w:val="Normal"/>
+    <w:next w:val="Normal"/>
+    <w:link w:val="Titre8Car"/>
+    <w:uiPriority w:val="9"/>
+    <w:semiHidden/>
+    <w:unhideWhenUsed/>
+    <w:qFormat/>
+    <w:rsid w:val="009D10CC"/>
+    <w:pPr>
+      <w:keepNext/>
+      <w:keepLines/>
+      <w:spacing w:before="200"/>
+      <w:outlineLvl w:val="7"/>
+    </w:pPr>
+    <w:rPr>
+      <w:rFonts w:asciiTheme="majorHAnsi" w:eastAsiaTheme="majorEastAsia" w:hAnsiTheme="majorHAnsi" w:cstheme="majorBidi"/>
+      <w:color w:val="404040" w:themeColor="text1" w:themeTint="BF"/>
+      <w:sz w:val="20"/>
+      <w:szCs w:val="20"/>
+    </w:rPr>
+  </w:style>
+  <w:style w:type="paragraph" w:styleId="Titre9">
+    <w:name w:val="heading 9"/>
+    <w:basedOn w:val="Normal"/>
+    <w:next w:val="Normal"/>
+    <w:link w:val="Titre9Car"/>
+    <w:uiPriority w:val="9"/>
+    <w:semiHidden/>
+    <w:unhideWhenUsed/>
+    <w:qFormat/>
+    <w:rsid w:val="009D10CC"/>
+    <w:pPr>
+      <w:keepNext/>
+      <w:keepLines/>
+      <w:spacing w:before="200"/>
+      <w:outlineLvl w:val="8"/>
+    </w:pPr>
+    <w:rPr>
+      <w:rFonts w:asciiTheme="majorHAnsi" w:eastAsiaTheme="majorEastAsia" w:hAnsiTheme="majorHAnsi" w:cstheme="majorBidi"/>
+      <w:i/>
+      <w:iCs/>
+      <w:color w:val="404040" w:themeColor="text1" w:themeTint="BF"/>
+      <w:sz w:val="20"/>
+      <w:szCs w:val="20"/>
+    </w:rPr>
+  </w:style>
+  <w:style w:type="character" w:default="1" w:styleId="Policepardfaut">
+    <w:name w:val="Default Paragraph Font"/>
+    <w:uiPriority w:val="1"/>
+    <w:semiHidden/>
+    <w:unhideWhenUsed/>
+  </w:style>
+  <w:style w:type="table" w:default="1" w:styleId="TableauNormal">
+    <w:name w:val="Normal Table"/>
+    <w:uiPriority w:val="99"/>
+    <w:semiHidden/>
+    <w:unhideWhenUsed/>
+    <w:tblPr>
+      <w:tblInd w:w="0" w:type="dxa"/>
+      <w:tblCellMar>
+        <w:top w:w="0" w:type="dxa"/>
+        <w:left w:w="108" w:type="dxa"/>
+        <w:bottom w:w="0" w:type="dxa"/>
+        <w:right w:w="108" w:type="dxa"/>
+      </w:tblCellMar>
+    </w:tblPr>
+  </w:style>
+  <w:style w:type="numbering" w:default="1" w:styleId="Aucuneliste">
+    <w:name w:val="No List"/>
+    <w:uiPriority w:val="99"/>
+    <w:semiHidden/>
+    <w:unhideWhenUsed/>
+  </w:style>
+  <w:style w:type="paragraph" w:styleId="En-tte">
+    <w:name w:val="header"/>
+    <w:basedOn w:val="Normal"/>
+    <w:link w:val="En-tteCar"/>
+    <w:unhideWhenUsed/>
+    <w:rsid w:val="00235A18"/>
+    <w:pPr>
+      <w:tabs>
+        <w:tab w:val="center" w:pos="4536"/>
+        <w:tab w:val="right" w:pos="9072"/>
+      </w:tabs>
+    </w:pPr>
+  </w:style>
+  <w:style w:type="character" w:customStyle="1" w:styleId="En-tteCar">
+    <w:name w:val="En-tête Car"/>
+    <w:basedOn w:val="Policepardfaut"/>
+    <w:link w:val="En-tte"/>
+    <w:rsid w:val="00235A18"/>
+  </w:style>
+  <w:style w:type="paragraph" w:styleId="Pieddepage">
+    <w:name w:val="footer"/>
+    <w:basedOn w:val="Normal"/>
+    <w:link w:val="PieddepageCar"/>
+    <w:uiPriority w:val="99"/>
+    <w:unhideWhenUsed/>
+    <w:rsid w:val="00235A18"/>
+    <w:pPr>
+      <w:tabs>
+        <w:tab w:val="center" w:pos="4536"/>
+        <w:tab w:val="right" w:pos="9072"/>
+      </w:tabs>
+    </w:pPr>
+  </w:style>
+  <w:style w:type="character" w:customStyle="1" w:styleId="PieddepageCar">
+    <w:name w:val="Pied de page Car"/>
+    <w:basedOn w:val="Policepardfaut"/>
+    <w:link w:val="Pieddepage"/>
+    <w:uiPriority w:val="99"/>
+    <w:rsid w:val="00235A18"/>
+  </w:style>
+  <w:style w:type="character" w:customStyle="1" w:styleId="Titre1Car">
+    <w:name w:val="Titre 1 Car"/>
+    <w:basedOn w:val="Policepardfaut"/>
+    <w:link w:val="Titre1"/>
+    <w:uiPriority w:val="9"/>
+    <w:rsid w:val="00363C3E"/>
+    <w:rPr>
+      <w:rFonts w:asciiTheme="majorHAnsi" w:eastAsiaTheme="majorEastAsia" w:hAnsiTheme="majorHAnsi" w:cstheme="majorBidi"/>
+      <w:b/>
+      <w:bCs/>
+      <w:color w:val="345A8A" w:themeColor="accent1" w:themeShade="B5"/>
+      <w:sz w:val="36"/>
+      <w:szCs w:val="32"/>
+    </w:rPr>
+  </w:style>
+  <w:style w:type="paragraph" w:styleId="Textedebulles">
+    <w:name w:val="Balloon Text"/>
+    <w:basedOn w:val="Normal"/>
+    <w:link w:val="TextedebullesCar"/>
+    <w:uiPriority w:val="99"/>
+    <w:semiHidden/>
+    <w:unhideWhenUsed/>
+    <w:rsid w:val="009C04A5"/>
+    <w:rPr>
+      <w:rFonts w:ascii="Lucida Grande" w:hAnsi="Lucida Grande" w:cs="Lucida Grande"/>
+      <w:sz w:val="18"/>
+      <w:szCs w:val="18"/>
+    </w:rPr>
+  </w:style>
+  <w:style w:type="character" w:customStyle="1" w:styleId="Titre2Car">
+    <w:name w:val="Titre 2 Car"/>
+    <w:basedOn w:val="Policepardfaut"/>
+    <w:link w:val="Titre2"/>
+    <w:uiPriority w:val="9"/>
+    <w:rsid w:val="00D10644"/>
+    <w:rPr>
+      <w:rFonts w:asciiTheme="majorHAnsi" w:eastAsiaTheme="majorEastAsia" w:hAnsiTheme="majorHAnsi" w:cstheme="majorBidi"/>
+      <w:b/>
+      <w:bCs/>
+      <w:color w:val="4F81BD" w:themeColor="accent1"/>
+      <w:sz w:val="26"/>
+      <w:szCs w:val="26"/>
+    </w:rPr>
+  </w:style>
+  <w:style w:type="character" w:customStyle="1" w:styleId="TextedebullesCar">
+    <w:name w:val="Texte de bulles Car"/>
+    <w:basedOn w:val="Policepardfaut"/>
+    <w:link w:val="Textedebulles"/>
+    <w:uiPriority w:val="99"/>
+    <w:semiHidden/>
+    <w:rsid w:val="009C04A5"/>
+    <w:rPr>
+      <w:rFonts w:ascii="Lucida Grande" w:hAnsi="Lucida Grande" w:cs="Lucida Grande"/>
+      <w:sz w:val="18"/>
+      <w:szCs w:val="18"/>
+    </w:rPr>
+  </w:style>
+  <w:style w:type="paragraph" w:styleId="En-ttedetabledesmatires">
+    <w:name w:val="TOC Heading"/>
+    <w:basedOn w:val="Titre1"/>
+    <w:next w:val="Normal"/>
+    <w:uiPriority w:val="39"/>
+    <w:unhideWhenUsed/>
+    <w:qFormat/>
+    <w:rsid w:val="00DD22E4"/>
+    <w:pPr>
+      <w:spacing w:line="276" w:lineRule="auto"/>
+      <w:outlineLvl w:val="9"/>
+    </w:pPr>
+    <w:rPr>
+      <w:color w:val="365F91" w:themeColor="accent1" w:themeShade="BF"/>
+      <w:sz w:val="28"/>
+      <w:szCs w:val="28"/>
+    </w:rPr>
+  </w:style>
+  <w:style w:type="paragraph" w:styleId="TM1">
+    <w:name w:val="toc 1"/>
+    <w:basedOn w:val="Normal"/>
+    <w:next w:val="Normal"/>
+    <w:autoRedefine/>
+    <w:uiPriority w:val="39"/>
+    <w:unhideWhenUsed/>
+    <w:rsid w:val="00DD22E4"/>
+    <w:pPr>
+      <w:spacing w:before="120"/>
+    </w:pPr>
+    <w:rPr>
+      <w:rFonts w:asciiTheme="majorHAnsi" w:hAnsiTheme="majorHAnsi"/>
+      <w:b/>
+      <w:color w:val="548DD4"/>
+    </w:rPr>
+  </w:style>
+  <w:style w:type="paragraph" w:styleId="TM2">
+    <w:name w:val="toc 2"/>
+    <w:basedOn w:val="Normal"/>
+    <w:next w:val="Normal"/>
+    <w:autoRedefine/>
+    <w:uiPriority w:val="39"/>
+    <w:unhideWhenUsed/>
+    <w:rsid w:val="00DD22E4"/>
+    <w:rPr>
+      <w:sz w:val="22"/>
+      <w:szCs w:val="22"/>
+    </w:rPr>
+  </w:style>
+  <w:style w:type="paragraph" w:styleId="TM3">
+    <w:name w:val="toc 3"/>
+    <w:basedOn w:val="Normal"/>
+    <w:next w:val="Normal"/>
+    <w:autoRedefine/>
+    <w:uiPriority w:val="39"/>
+    <w:unhideWhenUsed/>
+    <w:rsid w:val="00DD22E4"/>
+    <w:pPr>
+      <w:ind w:left="240"/>
+    </w:pPr>
+    <w:rPr>
+      <w:i/>
+      <w:sz w:val="22"/>
+      <w:szCs w:val="22"/>
+    </w:rPr>
+  </w:style>
+  <w:style w:type="paragraph" w:styleId="TM4">
+    <w:name w:val="toc 4"/>
+    <w:basedOn w:val="Normal"/>
+    <w:next w:val="Normal"/>
+    <w:autoRedefine/>
+    <w:uiPriority w:val="39"/>
+    <w:unhideWhenUsed/>
+    <w:rsid w:val="00DD22E4"/>
+    <w:pPr>
+      <w:pBdr>
+        <w:between w:val="double" w:sz="6" w:space="0" w:color="auto"/>
+      </w:pBdr>
+      <w:ind w:left="480"/>
+    </w:pPr>
+    <w:rPr>
+      <w:sz w:val="20"/>
+      <w:szCs w:val="20"/>
+    </w:rPr>
+  </w:style>
+  <w:style w:type="paragraph" w:styleId="TM5">
+    <w:name w:val="toc 5"/>
+    <w:basedOn w:val="Normal"/>
+    <w:next w:val="Normal"/>
+    <w:autoRedefine/>
+    <w:uiPriority w:val="39"/>
+    <w:unhideWhenUsed/>
+    <w:rsid w:val="00DD22E4"/>
+    <w:pPr>
+      <w:pBdr>
+        <w:between w:val="double" w:sz="6" w:space="0" w:color="auto"/>
+      </w:pBdr>
+      <w:ind w:left="720"/>
+    </w:pPr>
+    <w:rPr>
+      <w:sz w:val="20"/>
+      <w:szCs w:val="20"/>
+    </w:rPr>
+  </w:style>
+  <w:style w:type="paragraph" w:styleId="TM6">
+    <w:name w:val="toc 6"/>
+    <w:basedOn w:val="Normal"/>
+    <w:next w:val="Normal"/>
+    <w:autoRedefine/>
+    <w:uiPriority w:val="39"/>
+    <w:unhideWhenUsed/>
+    <w:rsid w:val="00DD22E4"/>
+    <w:pPr>
+      <w:pBdr>
+        <w:between w:val="double" w:sz="6" w:space="0" w:color="auto"/>
+      </w:pBdr>
+      <w:ind w:left="960"/>
+    </w:pPr>
+    <w:rPr>
+      <w:sz w:val="20"/>
+      <w:szCs w:val="20"/>
+    </w:rPr>
+  </w:style>
+  <w:style w:type="paragraph" w:styleId="TM7">
+    <w:name w:val="toc 7"/>
+    <w:basedOn w:val="Normal"/>
+    <w:next w:val="Normal"/>
+    <w:autoRedefine/>
+    <w:uiPriority w:val="39"/>
+    <w:unhideWhenUsed/>
+    <w:rsid w:val="00DD22E4"/>
+    <w:pPr>
+      <w:pBdr>
+        <w:between w:val="double" w:sz="6" w:space="0" w:color="auto"/>
+      </w:pBdr>
+      <w:ind w:left="1200"/>
+    </w:pPr>
+    <w:rPr>
+      <w:sz w:val="20"/>
+      <w:szCs w:val="20"/>
+    </w:rPr>
+  </w:style>
+  <w:style w:type="paragraph" w:styleId="TM8">
+    <w:name w:val="toc 8"/>
+    <w:basedOn w:val="Normal"/>
+    <w:next w:val="Normal"/>
+    <w:autoRedefine/>
+    <w:uiPriority w:val="39"/>
+    <w:unhideWhenUsed/>
+    <w:rsid w:val="00DD22E4"/>
+    <w:pPr>
+      <w:pBdr>
+        <w:between w:val="double" w:sz="6" w:space="0" w:color="auto"/>
+      </w:pBdr>
+      <w:ind w:left="1440"/>
+    </w:pPr>
+    <w:rPr>
+      <w:sz w:val="20"/>
+      <w:szCs w:val="20"/>
+    </w:rPr>
+  </w:style>
+  <w:style w:type="paragraph" w:styleId="TM9">
+    <w:name w:val="toc 9"/>
+    <w:basedOn w:val="Normal"/>
+    <w:next w:val="Normal"/>
+    <w:autoRedefine/>
+    <w:uiPriority w:val="39"/>
+    <w:unhideWhenUsed/>
+    <w:rsid w:val="00DD22E4"/>
+    <w:pPr>
+      <w:pBdr>
+        <w:between w:val="double" w:sz="6" w:space="0" w:color="auto"/>
+      </w:pBdr>
+      <w:ind w:left="1680"/>
+    </w:pPr>
+    <w:rPr>
+      <w:sz w:val="20"/>
+      <w:szCs w:val="20"/>
+    </w:rPr>
+  </w:style>
+  <w:style w:type="paragraph" w:customStyle="1" w:styleId="Titreprincipal-HE-Arc">
+    <w:name w:val="Titre principal - HE-Arc"/>
+    <w:next w:val="Corpsdetexte-HE-Arc"/>
+    <w:autoRedefine/>
+    <w:qFormat/>
+    <w:rsid w:val="00E71F3B"/>
     <w:pPr>
       <w:spacing w:before="480" w:after="240"/>
       <w:jc w:val="center"/>
@@ -6765,7 +8140,7 @@
 </file>
 
 <file path=customXml/itemProps1.xml><?xml version="1.0" encoding="utf-8"?>
-<ds:datastoreItem xmlns:ds="http://schemas.openxmlformats.org/officeDocument/2006/customXml" ds:itemID="{E88C6E8F-663C-4F84-AE23-E14E5E69EC67}">
+<ds:datastoreItem xmlns:ds="http://schemas.openxmlformats.org/officeDocument/2006/customXml" ds:itemID="{D9BE25EA-85FA-41C9-9483-4C4B6366C11A}">
   <ds:schemaRefs>
     <ds:schemaRef ds:uri="http://schemas.openxmlformats.org/officeDocument/2006/bibliography"/>
   </ds:schemaRefs>

</xml_diff>

<commit_message>
First work on storyboard
</commit_message>
<xml_diff>
--- a/Documentation/Cahier des charges/alpha/Cahier des charges_FINAL.docx
+++ b/Documentation/Cahier des charges/alpha/Cahier des charges_FINAL.docx
@@ -73,8 +73,6 @@
             <w:r>
               <w:t>Membres</w:t>
             </w:r>
-            <w:bookmarkStart w:id="0" w:name="_GoBack"/>
-            <w:bookmarkEnd w:id="0"/>
           </w:p>
         </w:tc>
         <w:tc>
@@ -484,7 +482,12 @@
         <w:pStyle w:val="Corpsdetexte-HE-Arc"/>
       </w:pPr>
       <w:r>
-        <w:t>L’objectif du projet est de représenter à l’aide d’une vue tridimensionnelle une rotation vectorielle.</w:t>
+        <w:t>L’objectif du projet est de repr</w:t>
+      </w:r>
+      <w:bookmarkStart w:id="0" w:name="_GoBack"/>
+      <w:bookmarkEnd w:id="0"/>
+      <w:r>
+        <w:t>ésenter à l’aide d’une vue tridimensionnelle une rotation vectorielle.</w:t>
       </w:r>
       <w:r>
         <w:t xml:space="preserve"> L’utilisateur pour</w:t>
@@ -520,7 +523,10 @@
         </w:rPr>
       </w:pPr>
       <w:r>
-        <w:t xml:space="preserve">Comme convenu avec le client, la rotation devra utiliser les quaternions. Ces derniers sont des nombres hypercomplexes qui peuvent être représentés sous forme de matrice dans </w:t>
+        <w:t xml:space="preserve">Comme convenu avec le client, la rotation devra utiliser les quaternions. Ces </w:t>
+      </w:r>
+      <w:r>
+        <w:t xml:space="preserve">derniers sont des nombres hypercomplexes qui peuvent être représentés sous forme de matrice dans </w:t>
       </w:r>
       <w:r>
         <w:rPr>
@@ -6765,7 +6771,7 @@
 </file>
 
 <file path=customXml/itemProps1.xml><?xml version="1.0" encoding="utf-8"?>
-<ds:datastoreItem xmlns:ds="http://schemas.openxmlformats.org/officeDocument/2006/customXml" ds:itemID="{E88C6E8F-663C-4F84-AE23-E14E5E69EC67}">
+<ds:datastoreItem xmlns:ds="http://schemas.openxmlformats.org/officeDocument/2006/customXml" ds:itemID="{788C356C-3EE2-452B-A844-54B2DC80613B}">
   <ds:schemaRefs>
     <ds:schemaRef ds:uri="http://schemas.openxmlformats.org/officeDocument/2006/bibliography"/>
   </ds:schemaRefs>

</xml_diff>